<commit_message>
Fix bookmark error in User Guide
</commit_message>
<xml_diff>
--- a/docs/userguide/UserGuide.docx
+++ b/docs/userguide/UserGuide.docx
@@ -735,15 +735,7 @@
     </w:p>
     <w:p>
       <w:r>
-        <w:t xml:space="preserve">The copyright in this document and the associated drawings are the property of I3D ROBOTICS Ltd. and all rights are reserved. This document and the associated drawings are issued on condition that they are not copied, </w:t>
-      </w:r>
-      <w:proofErr w:type="gramStart"/>
-      <w:r>
-        <w:t>reprinted</w:t>
-      </w:r>
-      <w:proofErr w:type="gramEnd"/>
-      <w:r>
-        <w:t xml:space="preserve"> or reproduced, nor their contents disclosed. The publication of information in this documentation does not imply freedom from any patent or proprietary right of </w:t>
+        <w:t xml:space="preserve">The copyright in this document and the associated drawings are the property of I3D ROBOTICS Ltd. and all rights are reserved. This document and the associated drawings are issued on condition that they are not copied, reprinted or reproduced, nor their contents disclosed. The publication of information in this documentation does not imply freedom from any patent or proprietary right of </w:t>
       </w:r>
       <w:r>
         <w:t>I3D Robotics</w:t>
@@ -817,7 +809,7 @@
           <w:pPr>
             <w:pStyle w:val="TOC1"/>
             <w:tabs>
-              <w:tab w:val="left" w:pos="440"/>
+              <w:tab w:val="left" w:pos="480"/>
               <w:tab w:val="right" w:leader="dot" w:pos="9016"/>
             </w:tabs>
             <w:rPr>
@@ -837,7 +829,7 @@
           <w:r>
             <w:fldChar w:fldCharType="separate"/>
           </w:r>
-          <w:hyperlink w:anchor="_Toc44505765" w:history="1">
+          <w:hyperlink w:anchor="_Toc44662276" w:history="1">
             <w:r>
               <w:rPr>
                 <w:rStyle w:val="Hyperlink"/>
@@ -883,7 +875,7 @@
                 <w:noProof/>
                 <w:webHidden/>
               </w:rPr>
-              <w:instrText xml:space="preserve"> PAGEREF _Toc44505765 \h </w:instrText>
+              <w:instrText xml:space="preserve"> PAGEREF _Toc44662276 \h </w:instrText>
             </w:r>
             <w:r>
               <w:rPr>
@@ -929,7 +921,7 @@
               <w:lang w:val="en-GB" w:eastAsia="en-GB"/>
             </w:rPr>
           </w:pPr>
-          <w:hyperlink w:anchor="_Toc44505766" w:history="1">
+          <w:hyperlink w:anchor="_Toc44662277" w:history="1">
             <w:r>
               <w:rPr>
                 <w:rStyle w:val="Hyperlink"/>
@@ -977,7 +969,7 @@
                 <w:noProof/>
                 <w:webHidden/>
               </w:rPr>
-              <w:instrText xml:space="preserve"> PAGEREF _Toc44505766 \h </w:instrText>
+              <w:instrText xml:space="preserve"> PAGEREF _Toc44662277 \h </w:instrText>
             </w:r>
             <w:r>
               <w:rPr>
@@ -1012,7 +1004,7 @@
           <w:pPr>
             <w:pStyle w:val="TOC1"/>
             <w:tabs>
-              <w:tab w:val="left" w:pos="440"/>
+              <w:tab w:val="left" w:pos="480"/>
               <w:tab w:val="right" w:leader="dot" w:pos="9016"/>
             </w:tabs>
             <w:rPr>
@@ -1023,7 +1015,7 @@
               <w:lang w:val="en-GB" w:eastAsia="en-GB"/>
             </w:rPr>
           </w:pPr>
-          <w:hyperlink w:anchor="_Toc44505767" w:history="1">
+          <w:hyperlink w:anchor="_Toc44662278" w:history="1">
             <w:r>
               <w:rPr>
                 <w:rStyle w:val="Hyperlink"/>
@@ -1069,7 +1061,7 @@
                 <w:noProof/>
                 <w:webHidden/>
               </w:rPr>
-              <w:instrText xml:space="preserve"> PAGEREF _Toc44505767 \h </w:instrText>
+              <w:instrText xml:space="preserve"> PAGEREF _Toc44662278 \h </w:instrText>
             </w:r>
             <w:r>
               <w:rPr>
@@ -1115,7 +1107,7 @@
               <w:lang w:val="en-GB" w:eastAsia="en-GB"/>
             </w:rPr>
           </w:pPr>
-          <w:hyperlink w:anchor="_Toc44505768" w:history="1">
+          <w:hyperlink w:anchor="_Toc44662279" w:history="1">
             <w:r>
               <w:rPr>
                 <w:rStyle w:val="Hyperlink"/>
@@ -1163,7 +1155,7 @@
                 <w:noProof/>
                 <w:webHidden/>
               </w:rPr>
-              <w:instrText xml:space="preserve"> PAGEREF _Toc44505768 \h </w:instrText>
+              <w:instrText xml:space="preserve"> PAGEREF _Toc44662279 \h </w:instrText>
             </w:r>
             <w:r>
               <w:rPr>
@@ -1209,7 +1201,7 @@
               <w:lang w:val="en-GB" w:eastAsia="en-GB"/>
             </w:rPr>
           </w:pPr>
-          <w:hyperlink w:anchor="_Toc44505769" w:history="1">
+          <w:hyperlink w:anchor="_Toc44662280" w:history="1">
             <w:r>
               <w:rPr>
                 <w:rStyle w:val="Hyperlink"/>
@@ -1257,7 +1249,7 @@
                 <w:noProof/>
                 <w:webHidden/>
               </w:rPr>
-              <w:instrText xml:space="preserve"> PAGEREF _Toc44505769 \h </w:instrText>
+              <w:instrText xml:space="preserve"> PAGEREF _Toc44662280 \h </w:instrText>
             </w:r>
             <w:r>
               <w:rPr>
@@ -1303,7 +1295,7 @@
               <w:lang w:val="en-GB" w:eastAsia="en-GB"/>
             </w:rPr>
           </w:pPr>
-          <w:hyperlink w:anchor="_Toc44505770" w:history="1">
+          <w:hyperlink w:anchor="_Toc44662281" w:history="1">
             <w:r>
               <w:rPr>
                 <w:rStyle w:val="Hyperlink"/>
@@ -1351,7 +1343,7 @@
                 <w:noProof/>
                 <w:webHidden/>
               </w:rPr>
-              <w:instrText xml:space="preserve"> PAGEREF _Toc44505770 \h </w:instrText>
+              <w:instrText xml:space="preserve"> PAGEREF _Toc44662281 \h </w:instrText>
             </w:r>
             <w:r>
               <w:rPr>
@@ -1397,7 +1389,7 @@
               <w:lang w:val="en-GB" w:eastAsia="en-GB"/>
             </w:rPr>
           </w:pPr>
-          <w:hyperlink w:anchor="_Toc44505771" w:history="1">
+          <w:hyperlink w:anchor="_Toc44662282" w:history="1">
             <w:r>
               <w:rPr>
                 <w:rStyle w:val="Hyperlink"/>
@@ -1445,7 +1437,7 @@
                 <w:noProof/>
                 <w:webHidden/>
               </w:rPr>
-              <w:instrText xml:space="preserve"> PAGEREF _Toc44505771 \h </w:instrText>
+              <w:instrText xml:space="preserve"> PAGEREF _Toc44662282 \h </w:instrText>
             </w:r>
             <w:r>
               <w:rPr>
@@ -1480,7 +1472,7 @@
           <w:pPr>
             <w:pStyle w:val="TOC1"/>
             <w:tabs>
-              <w:tab w:val="left" w:pos="440"/>
+              <w:tab w:val="left" w:pos="480"/>
               <w:tab w:val="right" w:leader="dot" w:pos="9016"/>
             </w:tabs>
             <w:rPr>
@@ -1491,7 +1483,7 @@
               <w:lang w:val="en-GB" w:eastAsia="en-GB"/>
             </w:rPr>
           </w:pPr>
-          <w:hyperlink w:anchor="_Toc44505772" w:history="1">
+          <w:hyperlink w:anchor="_Toc44662283" w:history="1">
             <w:r>
               <w:rPr>
                 <w:rStyle w:val="Hyperlink"/>
@@ -1537,7 +1529,7 @@
                 <w:noProof/>
                 <w:webHidden/>
               </w:rPr>
-              <w:instrText xml:space="preserve"> PAGEREF _Toc44505772 \h </w:instrText>
+              <w:instrText xml:space="preserve"> PAGEREF _Toc44662283 \h </w:instrText>
             </w:r>
             <w:r>
               <w:rPr>
@@ -1583,7 +1575,7 @@
               <w:lang w:val="en-GB" w:eastAsia="en-GB"/>
             </w:rPr>
           </w:pPr>
-          <w:hyperlink w:anchor="_Toc44505773" w:history="1">
+          <w:hyperlink w:anchor="_Toc44662284" w:history="1">
             <w:r>
               <w:rPr>
                 <w:rStyle w:val="Hyperlink"/>
@@ -1631,7 +1623,7 @@
                 <w:noProof/>
                 <w:webHidden/>
               </w:rPr>
-              <w:instrText xml:space="preserve"> PAGEREF _Toc44505773 \h </w:instrText>
+              <w:instrText xml:space="preserve"> PAGEREF _Toc44662284 \h </w:instrText>
             </w:r>
             <w:r>
               <w:rPr>
@@ -1677,7 +1669,7 @@
               <w:lang w:val="en-GB" w:eastAsia="en-GB"/>
             </w:rPr>
           </w:pPr>
-          <w:hyperlink w:anchor="_Toc44505774" w:history="1">
+          <w:hyperlink w:anchor="_Toc44662285" w:history="1">
             <w:r>
               <w:rPr>
                 <w:rStyle w:val="Hyperlink"/>
@@ -1725,7 +1717,7 @@
                 <w:noProof/>
                 <w:webHidden/>
               </w:rPr>
-              <w:instrText xml:space="preserve"> PAGEREF _Toc44505774 \h </w:instrText>
+              <w:instrText xml:space="preserve"> PAGEREF _Toc44662285 \h </w:instrText>
             </w:r>
             <w:r>
               <w:rPr>
@@ -1771,7 +1763,7 @@
               <w:lang w:val="en-GB" w:eastAsia="en-GB"/>
             </w:rPr>
           </w:pPr>
-          <w:hyperlink w:anchor="_Toc44505775" w:history="1">
+          <w:hyperlink w:anchor="_Toc44662286" w:history="1">
             <w:r>
               <w:rPr>
                 <w:rStyle w:val="Hyperlink"/>
@@ -1819,7 +1811,7 @@
                 <w:noProof/>
                 <w:webHidden/>
               </w:rPr>
-              <w:instrText xml:space="preserve"> PAGEREF _Toc44505775 \h </w:instrText>
+              <w:instrText xml:space="preserve"> PAGEREF _Toc44662286 \h </w:instrText>
             </w:r>
             <w:r>
               <w:rPr>
@@ -1865,7 +1857,7 @@
               <w:lang w:val="en-GB" w:eastAsia="en-GB"/>
             </w:rPr>
           </w:pPr>
-          <w:hyperlink w:anchor="_Toc44505776" w:history="1">
+          <w:hyperlink w:anchor="_Toc44662287" w:history="1">
             <w:r>
               <w:rPr>
                 <w:rStyle w:val="Hyperlink"/>
@@ -1913,7 +1905,7 @@
                 <w:noProof/>
                 <w:webHidden/>
               </w:rPr>
-              <w:instrText xml:space="preserve"> PAGEREF _Toc44505776 \h </w:instrText>
+              <w:instrText xml:space="preserve"> PAGEREF _Toc44662287 \h </w:instrText>
             </w:r>
             <w:r>
               <w:rPr>
@@ -1948,7 +1940,7 @@
           <w:pPr>
             <w:pStyle w:val="TOC1"/>
             <w:tabs>
-              <w:tab w:val="left" w:pos="440"/>
+              <w:tab w:val="left" w:pos="480"/>
               <w:tab w:val="right" w:leader="dot" w:pos="9016"/>
             </w:tabs>
             <w:rPr>
@@ -1959,7 +1951,7 @@
               <w:lang w:val="en-GB" w:eastAsia="en-GB"/>
             </w:rPr>
           </w:pPr>
-          <w:hyperlink w:anchor="_Toc44505777" w:history="1">
+          <w:hyperlink w:anchor="_Toc44662288" w:history="1">
             <w:r>
               <w:rPr>
                 <w:rStyle w:val="Hyperlink"/>
@@ -2005,7 +1997,7 @@
                 <w:noProof/>
                 <w:webHidden/>
               </w:rPr>
-              <w:instrText xml:space="preserve"> PAGEREF _Toc44505777 \h </w:instrText>
+              <w:instrText xml:space="preserve"> PAGEREF _Toc44662288 \h </w:instrText>
             </w:r>
             <w:r>
               <w:rPr>
@@ -2051,7 +2043,7 @@
               <w:lang w:val="en-GB" w:eastAsia="en-GB"/>
             </w:rPr>
           </w:pPr>
-          <w:hyperlink w:anchor="_Toc44505778" w:history="1">
+          <w:hyperlink w:anchor="_Toc44662289" w:history="1">
             <w:r>
               <w:rPr>
                 <w:rStyle w:val="Hyperlink"/>
@@ -2099,7 +2091,7 @@
                 <w:noProof/>
                 <w:webHidden/>
               </w:rPr>
-              <w:instrText xml:space="preserve"> PAGEREF _Toc44505778 \h </w:instrText>
+              <w:instrText xml:space="preserve"> PAGEREF _Toc44662289 \h </w:instrText>
             </w:r>
             <w:r>
               <w:rPr>
@@ -2145,7 +2137,7 @@
               <w:lang w:val="en-GB" w:eastAsia="en-GB"/>
             </w:rPr>
           </w:pPr>
-          <w:hyperlink w:anchor="_Toc44505779" w:history="1">
+          <w:hyperlink w:anchor="_Toc44662290" w:history="1">
             <w:r>
               <w:rPr>
                 <w:rStyle w:val="Hyperlink"/>
@@ -2193,7 +2185,7 @@
                 <w:noProof/>
                 <w:webHidden/>
               </w:rPr>
-              <w:instrText xml:space="preserve"> PAGEREF _Toc44505779 \h </w:instrText>
+              <w:instrText xml:space="preserve"> PAGEREF _Toc44662290 \h </w:instrText>
             </w:r>
             <w:r>
               <w:rPr>
@@ -2239,7 +2231,7 @@
               <w:lang w:val="en-GB" w:eastAsia="en-GB"/>
             </w:rPr>
           </w:pPr>
-          <w:hyperlink w:anchor="_Toc44505780" w:history="1">
+          <w:hyperlink w:anchor="_Toc44662291" w:history="1">
             <w:r>
               <w:rPr>
                 <w:rStyle w:val="Hyperlink"/>
@@ -2287,7 +2279,7 @@
                 <w:noProof/>
                 <w:webHidden/>
               </w:rPr>
-              <w:instrText xml:space="preserve"> PAGEREF _Toc44505780 \h </w:instrText>
+              <w:instrText xml:space="preserve"> PAGEREF _Toc44662291 \h </w:instrText>
             </w:r>
             <w:r>
               <w:rPr>
@@ -2333,7 +2325,7 @@
               <w:lang w:val="en-GB" w:eastAsia="en-GB"/>
             </w:rPr>
           </w:pPr>
-          <w:hyperlink w:anchor="_Toc44505781" w:history="1">
+          <w:hyperlink w:anchor="_Toc44662292" w:history="1">
             <w:r>
               <w:rPr>
                 <w:rStyle w:val="Hyperlink"/>
@@ -2360,7 +2352,7 @@
                 <w:noProof/>
                 <w:lang w:val="en-GB"/>
               </w:rPr>
-              <w:t>Matching images</w:t>
+              <w:t>Camera settings</w:t>
             </w:r>
             <w:r>
               <w:rPr>
@@ -2381,7 +2373,7 @@
                 <w:noProof/>
                 <w:webHidden/>
               </w:rPr>
-              <w:instrText xml:space="preserve"> PAGEREF _Toc44505781 \h </w:instrText>
+              <w:instrText xml:space="preserve"> PAGEREF _Toc44662292 \h </w:instrText>
             </w:r>
             <w:r>
               <w:rPr>
@@ -2401,7 +2393,7 @@
                 <w:noProof/>
                 <w:webHidden/>
               </w:rPr>
-              <w:t>18</w:t>
+              <w:t>13</w:t>
             </w:r>
             <w:r>
               <w:rPr>
@@ -2427,7 +2419,7 @@
               <w:lang w:val="en-GB" w:eastAsia="en-GB"/>
             </w:rPr>
           </w:pPr>
-          <w:hyperlink w:anchor="_Toc44505782" w:history="1">
+          <w:hyperlink w:anchor="_Toc44662293" w:history="1">
             <w:r>
               <w:rPr>
                 <w:rStyle w:val="Hyperlink"/>
@@ -2454,7 +2446,7 @@
                 <w:noProof/>
                 <w:lang w:val="en-GB"/>
               </w:rPr>
-              <w:t>Viewing point clouds</w:t>
+              <w:t>Device settings</w:t>
             </w:r>
             <w:r>
               <w:rPr>
@@ -2475,7 +2467,7 @@
                 <w:noProof/>
                 <w:webHidden/>
               </w:rPr>
-              <w:instrText xml:space="preserve"> PAGEREF _Toc44505782 \h </w:instrText>
+              <w:instrText xml:space="preserve"> PAGEREF _Toc44662293 \h </w:instrText>
             </w:r>
             <w:r>
               <w:rPr>
@@ -2495,7 +2487,7 @@
                 <w:noProof/>
                 <w:webHidden/>
               </w:rPr>
-              <w:t>21</w:t>
+              <w:t>14</w:t>
             </w:r>
             <w:r>
               <w:rPr>
@@ -2521,7 +2513,7 @@
               <w:lang w:val="en-GB" w:eastAsia="en-GB"/>
             </w:rPr>
           </w:pPr>
-          <w:hyperlink w:anchor="_Toc44505783" w:history="1">
+          <w:hyperlink w:anchor="_Toc44662294" w:history="1">
             <w:r>
               <w:rPr>
                 <w:rStyle w:val="Hyperlink"/>
@@ -2548,7 +2540,7 @@
                 <w:noProof/>
                 <w:lang w:val="en-GB"/>
               </w:rPr>
-              <w:t>Using the projector</w:t>
+              <w:t>Calibration</w:t>
             </w:r>
             <w:r>
               <w:rPr>
@@ -2569,7 +2561,13 @@
                 <w:noProof/>
                 <w:webHidden/>
               </w:rPr>
-              <w:instrText xml:space="preserve"> PAGEREF _Toc44505783 \h </w:instrText>
+              <w:instrText xml:space="preserve"> PAGEREF _Toc44662294 \h </w:instrText>
+            </w:r>
+            <w:r>
+              <w:rPr>
+                <w:noProof/>
+                <w:webHidden/>
+              </w:rPr>
             </w:r>
             <w:r>
               <w:rPr>
@@ -2580,12 +2578,292 @@
             </w:r>
             <w:r>
               <w:rPr>
-                <w:b/>
-                <w:bCs/>
-                <w:noProof/>
-                <w:webHidden/>
-              </w:rPr>
-              <w:t>Error! Bookmark not defined.</w:t>
+                <w:noProof/>
+                <w:webHidden/>
+              </w:rPr>
+              <w:t>14</w:t>
+            </w:r>
+            <w:r>
+              <w:rPr>
+                <w:noProof/>
+                <w:webHidden/>
+              </w:rPr>
+              <w:fldChar w:fldCharType="end"/>
+            </w:r>
+          </w:hyperlink>
+        </w:p>
+        <w:p>
+          <w:pPr>
+            <w:pStyle w:val="TOC3"/>
+            <w:tabs>
+              <w:tab w:val="left" w:pos="1320"/>
+              <w:tab w:val="right" w:leader="dot" w:pos="9016"/>
+            </w:tabs>
+            <w:rPr>
+              <w:rFonts w:eastAsiaTheme="minorEastAsia" w:cstheme="minorBidi"/>
+              <w:noProof/>
+              <w:sz w:val="22"/>
+              <w:szCs w:val="22"/>
+              <w:lang w:val="en-GB" w:eastAsia="en-GB"/>
+            </w:rPr>
+          </w:pPr>
+          <w:hyperlink w:anchor="_Toc44662295" w:history="1">
+            <w:r>
+              <w:rPr>
+                <w:rStyle w:val="Hyperlink"/>
+                <w:rFonts w:eastAsiaTheme="majorEastAsia"/>
+                <w:noProof/>
+                <w:lang w:val="en-GB"/>
+              </w:rPr>
+              <w:t>4.6.1</w:t>
+            </w:r>
+            <w:r>
+              <w:rPr>
+                <w:rFonts w:eastAsiaTheme="minorEastAsia" w:cstheme="minorBidi"/>
+                <w:noProof/>
+                <w:sz w:val="22"/>
+                <w:szCs w:val="22"/>
+                <w:lang w:val="en-GB" w:eastAsia="en-GB"/>
+              </w:rPr>
+              <w:tab/>
+            </w:r>
+            <w:r>
+              <w:rPr>
+                <w:rStyle w:val="Hyperlink"/>
+                <w:rFonts w:eastAsiaTheme="majorEastAsia"/>
+                <w:noProof/>
+                <w:lang w:val="en-GB"/>
+              </w:rPr>
+              <w:t>What is calibration</w:t>
+            </w:r>
+            <w:r>
+              <w:rPr>
+                <w:noProof/>
+                <w:webHidden/>
+              </w:rPr>
+              <w:tab/>
+            </w:r>
+            <w:r>
+              <w:rPr>
+                <w:noProof/>
+                <w:webHidden/>
+              </w:rPr>
+              <w:fldChar w:fldCharType="begin"/>
+            </w:r>
+            <w:r>
+              <w:rPr>
+                <w:noProof/>
+                <w:webHidden/>
+              </w:rPr>
+              <w:instrText xml:space="preserve"> PAGEREF _Toc44662295 \h </w:instrText>
+            </w:r>
+            <w:r>
+              <w:rPr>
+                <w:noProof/>
+                <w:webHidden/>
+              </w:rPr>
+            </w:r>
+            <w:r>
+              <w:rPr>
+                <w:noProof/>
+                <w:webHidden/>
+              </w:rPr>
+              <w:fldChar w:fldCharType="separate"/>
+            </w:r>
+            <w:r>
+              <w:rPr>
+                <w:noProof/>
+                <w:webHidden/>
+              </w:rPr>
+              <w:t>14</w:t>
+            </w:r>
+            <w:r>
+              <w:rPr>
+                <w:noProof/>
+                <w:webHidden/>
+              </w:rPr>
+              <w:fldChar w:fldCharType="end"/>
+            </w:r>
+          </w:hyperlink>
+        </w:p>
+        <w:p>
+          <w:pPr>
+            <w:pStyle w:val="TOC3"/>
+            <w:tabs>
+              <w:tab w:val="left" w:pos="1320"/>
+              <w:tab w:val="right" w:leader="dot" w:pos="9016"/>
+            </w:tabs>
+            <w:rPr>
+              <w:rFonts w:eastAsiaTheme="minorEastAsia" w:cstheme="minorBidi"/>
+              <w:noProof/>
+              <w:sz w:val="22"/>
+              <w:szCs w:val="22"/>
+              <w:lang w:val="en-GB" w:eastAsia="en-GB"/>
+            </w:rPr>
+          </w:pPr>
+          <w:hyperlink w:anchor="_Toc44662296" w:history="1">
+            <w:r>
+              <w:rPr>
+                <w:rStyle w:val="Hyperlink"/>
+                <w:rFonts w:eastAsiaTheme="majorEastAsia"/>
+                <w:noProof/>
+                <w:lang w:val="en-GB"/>
+              </w:rPr>
+              <w:t>4.6.2</w:t>
+            </w:r>
+            <w:r>
+              <w:rPr>
+                <w:rFonts w:eastAsiaTheme="minorEastAsia" w:cstheme="minorBidi"/>
+                <w:noProof/>
+                <w:sz w:val="22"/>
+                <w:szCs w:val="22"/>
+                <w:lang w:val="en-GB" w:eastAsia="en-GB"/>
+              </w:rPr>
+              <w:tab/>
+            </w:r>
+            <w:r>
+              <w:rPr>
+                <w:rStyle w:val="Hyperlink"/>
+                <w:rFonts w:eastAsiaTheme="majorEastAsia"/>
+                <w:noProof/>
+                <w:lang w:val="en-GB"/>
+              </w:rPr>
+              <w:t>Load calibration files</w:t>
+            </w:r>
+            <w:r>
+              <w:rPr>
+                <w:noProof/>
+                <w:webHidden/>
+              </w:rPr>
+              <w:tab/>
+            </w:r>
+            <w:r>
+              <w:rPr>
+                <w:noProof/>
+                <w:webHidden/>
+              </w:rPr>
+              <w:fldChar w:fldCharType="begin"/>
+            </w:r>
+            <w:r>
+              <w:rPr>
+                <w:noProof/>
+                <w:webHidden/>
+              </w:rPr>
+              <w:instrText xml:space="preserve"> PAGEREF _Toc44662296 \h </w:instrText>
+            </w:r>
+            <w:r>
+              <w:rPr>
+                <w:noProof/>
+                <w:webHidden/>
+              </w:rPr>
+            </w:r>
+            <w:r>
+              <w:rPr>
+                <w:noProof/>
+                <w:webHidden/>
+              </w:rPr>
+              <w:fldChar w:fldCharType="separate"/>
+            </w:r>
+            <w:r>
+              <w:rPr>
+                <w:noProof/>
+                <w:webHidden/>
+              </w:rPr>
+              <w:t>14</w:t>
+            </w:r>
+            <w:r>
+              <w:rPr>
+                <w:noProof/>
+                <w:webHidden/>
+              </w:rPr>
+              <w:fldChar w:fldCharType="end"/>
+            </w:r>
+          </w:hyperlink>
+        </w:p>
+        <w:p>
+          <w:pPr>
+            <w:pStyle w:val="TOC3"/>
+            <w:tabs>
+              <w:tab w:val="left" w:pos="1320"/>
+              <w:tab w:val="right" w:leader="dot" w:pos="9016"/>
+            </w:tabs>
+            <w:rPr>
+              <w:rFonts w:eastAsiaTheme="minorEastAsia" w:cstheme="minorBidi"/>
+              <w:noProof/>
+              <w:sz w:val="22"/>
+              <w:szCs w:val="22"/>
+              <w:lang w:val="en-GB" w:eastAsia="en-GB"/>
+            </w:rPr>
+          </w:pPr>
+          <w:hyperlink w:anchor="_Toc44662297" w:history="1">
+            <w:r>
+              <w:rPr>
+                <w:rStyle w:val="Hyperlink"/>
+                <w:rFonts w:eastAsiaTheme="majorEastAsia"/>
+                <w:noProof/>
+                <w:lang w:val="en-GB"/>
+              </w:rPr>
+              <w:t>4.6.3</w:t>
+            </w:r>
+            <w:r>
+              <w:rPr>
+                <w:rFonts w:eastAsiaTheme="minorEastAsia" w:cstheme="minorBidi"/>
+                <w:noProof/>
+                <w:sz w:val="22"/>
+                <w:szCs w:val="22"/>
+                <w:lang w:val="en-GB" w:eastAsia="en-GB"/>
+              </w:rPr>
+              <w:tab/>
+            </w:r>
+            <w:r>
+              <w:rPr>
+                <w:rStyle w:val="Hyperlink"/>
+                <w:rFonts w:eastAsiaTheme="majorEastAsia"/>
+                <w:noProof/>
+                <w:lang w:val="en-GB"/>
+              </w:rPr>
+              <w:t>Re-calibrate camera</w:t>
+            </w:r>
+            <w:r>
+              <w:rPr>
+                <w:noProof/>
+                <w:webHidden/>
+              </w:rPr>
+              <w:tab/>
+            </w:r>
+            <w:r>
+              <w:rPr>
+                <w:noProof/>
+                <w:webHidden/>
+              </w:rPr>
+              <w:fldChar w:fldCharType="begin"/>
+            </w:r>
+            <w:r>
+              <w:rPr>
+                <w:noProof/>
+                <w:webHidden/>
+              </w:rPr>
+              <w:instrText xml:space="preserve"> PAGEREF _Toc44662297 \h </w:instrText>
+            </w:r>
+            <w:r>
+              <w:rPr>
+                <w:noProof/>
+                <w:webHidden/>
+              </w:rPr>
+            </w:r>
+            <w:r>
+              <w:rPr>
+                <w:noProof/>
+                <w:webHidden/>
+              </w:rPr>
+              <w:fldChar w:fldCharType="separate"/>
+            </w:r>
+            <w:r>
+              <w:rPr>
+                <w:noProof/>
+                <w:webHidden/>
+              </w:rPr>
+              <w:t>15</w:t>
             </w:r>
             <w:r>
               <w:rPr>
@@ -2611,7 +2889,7 @@
               <w:lang w:val="en-GB" w:eastAsia="en-GB"/>
             </w:rPr>
           </w:pPr>
-          <w:hyperlink w:anchor="_Toc44505784" w:history="1">
+          <w:hyperlink w:anchor="_Toc44662298" w:history="1">
             <w:r>
               <w:rPr>
                 <w:rStyle w:val="Hyperlink"/>
@@ -2638,7 +2916,7 @@
                 <w:noProof/>
                 <w:lang w:val="en-GB"/>
               </w:rPr>
-              <w:t>Calibration</w:t>
+              <w:t>Matching images</w:t>
             </w:r>
             <w:r>
               <w:rPr>
@@ -2659,7 +2937,7 @@
                 <w:noProof/>
                 <w:webHidden/>
               </w:rPr>
-              <w:instrText xml:space="preserve"> PAGEREF _Toc44505784 \h </w:instrText>
+              <w:instrText xml:space="preserve"> PAGEREF _Toc44662298 \h </w:instrText>
             </w:r>
             <w:r>
               <w:rPr>
@@ -2679,191 +2957,7 @@
                 <w:noProof/>
                 <w:webHidden/>
               </w:rPr>
-              <w:t>14</w:t>
-            </w:r>
-            <w:r>
-              <w:rPr>
-                <w:noProof/>
-                <w:webHidden/>
-              </w:rPr>
-              <w:fldChar w:fldCharType="end"/>
-            </w:r>
-          </w:hyperlink>
-        </w:p>
-        <w:p>
-          <w:pPr>
-            <w:pStyle w:val="TOC1"/>
-            <w:tabs>
-              <w:tab w:val="left" w:pos="440"/>
-              <w:tab w:val="right" w:leader="dot" w:pos="9016"/>
-            </w:tabs>
-            <w:rPr>
-              <w:rFonts w:eastAsiaTheme="minorEastAsia" w:cstheme="minorBidi"/>
-              <w:noProof/>
-              <w:sz w:val="22"/>
-              <w:szCs w:val="22"/>
-              <w:lang w:val="en-GB" w:eastAsia="en-GB"/>
-            </w:rPr>
-          </w:pPr>
-          <w:hyperlink w:anchor="_Toc44505785" w:history="1">
-            <w:r>
-              <w:rPr>
-                <w:rStyle w:val="Hyperlink"/>
-                <w:rFonts w:eastAsiaTheme="majorEastAsia"/>
-                <w:noProof/>
-              </w:rPr>
-              <w:t>5</w:t>
-            </w:r>
-            <w:r>
-              <w:rPr>
-                <w:rFonts w:eastAsiaTheme="minorEastAsia" w:cstheme="minorBidi"/>
-                <w:noProof/>
-                <w:sz w:val="22"/>
-                <w:szCs w:val="22"/>
-                <w:lang w:val="en-GB" w:eastAsia="en-GB"/>
-              </w:rPr>
-              <w:tab/>
-            </w:r>
-            <w:r>
-              <w:rPr>
-                <w:rStyle w:val="Hyperlink"/>
-                <w:rFonts w:eastAsiaTheme="majorEastAsia"/>
-                <w:noProof/>
-              </w:rPr>
-              <w:t>Updating Software</w:t>
-            </w:r>
-            <w:r>
-              <w:rPr>
-                <w:noProof/>
-                <w:webHidden/>
-              </w:rPr>
-              <w:tab/>
-            </w:r>
-            <w:r>
-              <w:rPr>
-                <w:noProof/>
-                <w:webHidden/>
-              </w:rPr>
-              <w:fldChar w:fldCharType="begin"/>
-            </w:r>
-            <w:r>
-              <w:rPr>
-                <w:noProof/>
-                <w:webHidden/>
-              </w:rPr>
-              <w:instrText xml:space="preserve"> PAGEREF _Toc44505785 \h </w:instrText>
-            </w:r>
-            <w:r>
-              <w:rPr>
-                <w:noProof/>
-                <w:webHidden/>
-              </w:rPr>
-            </w:r>
-            <w:r>
-              <w:rPr>
-                <w:noProof/>
-                <w:webHidden/>
-              </w:rPr>
-              <w:fldChar w:fldCharType="separate"/>
-            </w:r>
-            <w:r>
-              <w:rPr>
-                <w:noProof/>
-                <w:webHidden/>
-              </w:rPr>
-              <w:t>22</w:t>
-            </w:r>
-            <w:r>
-              <w:rPr>
-                <w:noProof/>
-                <w:webHidden/>
-              </w:rPr>
-              <w:fldChar w:fldCharType="end"/>
-            </w:r>
-          </w:hyperlink>
-        </w:p>
-        <w:p>
-          <w:pPr>
-            <w:pStyle w:val="TOC1"/>
-            <w:tabs>
-              <w:tab w:val="left" w:pos="440"/>
-              <w:tab w:val="right" w:leader="dot" w:pos="9016"/>
-            </w:tabs>
-            <w:rPr>
-              <w:rFonts w:eastAsiaTheme="minorEastAsia" w:cstheme="minorBidi"/>
-              <w:noProof/>
-              <w:sz w:val="22"/>
-              <w:szCs w:val="22"/>
-              <w:lang w:val="en-GB" w:eastAsia="en-GB"/>
-            </w:rPr>
-          </w:pPr>
-          <w:hyperlink w:anchor="_Toc44505786" w:history="1">
-            <w:r>
-              <w:rPr>
-                <w:rStyle w:val="Hyperlink"/>
-                <w:rFonts w:eastAsiaTheme="majorEastAsia"/>
-                <w:noProof/>
-              </w:rPr>
-              <w:t>6</w:t>
-            </w:r>
-            <w:r>
-              <w:rPr>
-                <w:rFonts w:eastAsiaTheme="minorEastAsia" w:cstheme="minorBidi"/>
-                <w:noProof/>
-                <w:sz w:val="22"/>
-                <w:szCs w:val="22"/>
-                <w:lang w:val="en-GB" w:eastAsia="en-GB"/>
-              </w:rPr>
-              <w:tab/>
-            </w:r>
-            <w:r>
-              <w:rPr>
-                <w:rStyle w:val="Hyperlink"/>
-                <w:rFonts w:eastAsiaTheme="majorEastAsia"/>
-                <w:noProof/>
-              </w:rPr>
-              <w:t>Building from source</w:t>
-            </w:r>
-            <w:r>
-              <w:rPr>
-                <w:noProof/>
-                <w:webHidden/>
-              </w:rPr>
-              <w:tab/>
-            </w:r>
-            <w:r>
-              <w:rPr>
-                <w:noProof/>
-                <w:webHidden/>
-              </w:rPr>
-              <w:fldChar w:fldCharType="begin"/>
-            </w:r>
-            <w:r>
-              <w:rPr>
-                <w:noProof/>
-                <w:webHidden/>
-              </w:rPr>
-              <w:instrText xml:space="preserve"> PAGEREF _Toc44505786 \h </w:instrText>
-            </w:r>
-            <w:r>
-              <w:rPr>
-                <w:noProof/>
-                <w:webHidden/>
-              </w:rPr>
-            </w:r>
-            <w:r>
-              <w:rPr>
-                <w:noProof/>
-                <w:webHidden/>
-              </w:rPr>
-              <w:fldChar w:fldCharType="separate"/>
-            </w:r>
-            <w:r>
-              <w:rPr>
-                <w:noProof/>
-                <w:webHidden/>
-              </w:rPr>
-              <w:t>22</w:t>
+              <w:t>18</w:t>
             </w:r>
             <w:r>
               <w:rPr>
@@ -2889,7 +2983,7 @@
               <w:lang w:val="en-GB" w:eastAsia="en-GB"/>
             </w:rPr>
           </w:pPr>
-          <w:hyperlink w:anchor="_Toc44505787" w:history="1">
+          <w:hyperlink w:anchor="_Toc44662299" w:history="1">
             <w:r>
               <w:rPr>
                 <w:rStyle w:val="Hyperlink"/>
@@ -2897,7 +2991,7 @@
                 <w:noProof/>
                 <w:lang w:val="en-GB"/>
               </w:rPr>
-              <w:t>6.1</w:t>
+              <w:t>4.8</w:t>
             </w:r>
             <w:r>
               <w:rPr>
@@ -2916,7 +3010,7 @@
                 <w:noProof/>
                 <w:lang w:val="en-GB"/>
               </w:rPr>
-              <w:t>Source code</w:t>
+              <w:t>Viewing point clouds</w:t>
             </w:r>
             <w:r>
               <w:rPr>
@@ -2937,7 +3031,191 @@
                 <w:noProof/>
                 <w:webHidden/>
               </w:rPr>
-              <w:instrText xml:space="preserve"> PAGEREF _Toc44505787 \h </w:instrText>
+              <w:instrText xml:space="preserve"> PAGEREF _Toc44662299 \h </w:instrText>
+            </w:r>
+            <w:r>
+              <w:rPr>
+                <w:noProof/>
+                <w:webHidden/>
+              </w:rPr>
+            </w:r>
+            <w:r>
+              <w:rPr>
+                <w:noProof/>
+                <w:webHidden/>
+              </w:rPr>
+              <w:fldChar w:fldCharType="separate"/>
+            </w:r>
+            <w:r>
+              <w:rPr>
+                <w:noProof/>
+                <w:webHidden/>
+              </w:rPr>
+              <w:t>21</w:t>
+            </w:r>
+            <w:r>
+              <w:rPr>
+                <w:noProof/>
+                <w:webHidden/>
+              </w:rPr>
+              <w:fldChar w:fldCharType="end"/>
+            </w:r>
+          </w:hyperlink>
+        </w:p>
+        <w:p>
+          <w:pPr>
+            <w:pStyle w:val="TOC1"/>
+            <w:tabs>
+              <w:tab w:val="left" w:pos="480"/>
+              <w:tab w:val="right" w:leader="dot" w:pos="9016"/>
+            </w:tabs>
+            <w:rPr>
+              <w:rFonts w:eastAsiaTheme="minorEastAsia" w:cstheme="minorBidi"/>
+              <w:noProof/>
+              <w:sz w:val="22"/>
+              <w:szCs w:val="22"/>
+              <w:lang w:val="en-GB" w:eastAsia="en-GB"/>
+            </w:rPr>
+          </w:pPr>
+          <w:hyperlink w:anchor="_Toc44662300" w:history="1">
+            <w:r>
+              <w:rPr>
+                <w:rStyle w:val="Hyperlink"/>
+                <w:rFonts w:eastAsiaTheme="majorEastAsia"/>
+                <w:noProof/>
+              </w:rPr>
+              <w:t>5</w:t>
+            </w:r>
+            <w:r>
+              <w:rPr>
+                <w:rFonts w:eastAsiaTheme="minorEastAsia" w:cstheme="minorBidi"/>
+                <w:noProof/>
+                <w:sz w:val="22"/>
+                <w:szCs w:val="22"/>
+                <w:lang w:val="en-GB" w:eastAsia="en-GB"/>
+              </w:rPr>
+              <w:tab/>
+            </w:r>
+            <w:r>
+              <w:rPr>
+                <w:rStyle w:val="Hyperlink"/>
+                <w:rFonts w:eastAsiaTheme="majorEastAsia"/>
+                <w:noProof/>
+              </w:rPr>
+              <w:t>Updating Software</w:t>
+            </w:r>
+            <w:r>
+              <w:rPr>
+                <w:noProof/>
+                <w:webHidden/>
+              </w:rPr>
+              <w:tab/>
+            </w:r>
+            <w:r>
+              <w:rPr>
+                <w:noProof/>
+                <w:webHidden/>
+              </w:rPr>
+              <w:fldChar w:fldCharType="begin"/>
+            </w:r>
+            <w:r>
+              <w:rPr>
+                <w:noProof/>
+                <w:webHidden/>
+              </w:rPr>
+              <w:instrText xml:space="preserve"> PAGEREF _Toc44662300 \h </w:instrText>
+            </w:r>
+            <w:r>
+              <w:rPr>
+                <w:noProof/>
+                <w:webHidden/>
+              </w:rPr>
+            </w:r>
+            <w:r>
+              <w:rPr>
+                <w:noProof/>
+                <w:webHidden/>
+              </w:rPr>
+              <w:fldChar w:fldCharType="separate"/>
+            </w:r>
+            <w:r>
+              <w:rPr>
+                <w:noProof/>
+                <w:webHidden/>
+              </w:rPr>
+              <w:t>22</w:t>
+            </w:r>
+            <w:r>
+              <w:rPr>
+                <w:noProof/>
+                <w:webHidden/>
+              </w:rPr>
+              <w:fldChar w:fldCharType="end"/>
+            </w:r>
+          </w:hyperlink>
+        </w:p>
+        <w:p>
+          <w:pPr>
+            <w:pStyle w:val="TOC1"/>
+            <w:tabs>
+              <w:tab w:val="left" w:pos="480"/>
+              <w:tab w:val="right" w:leader="dot" w:pos="9016"/>
+            </w:tabs>
+            <w:rPr>
+              <w:rFonts w:eastAsiaTheme="minorEastAsia" w:cstheme="minorBidi"/>
+              <w:noProof/>
+              <w:sz w:val="22"/>
+              <w:szCs w:val="22"/>
+              <w:lang w:val="en-GB" w:eastAsia="en-GB"/>
+            </w:rPr>
+          </w:pPr>
+          <w:hyperlink w:anchor="_Toc44662301" w:history="1">
+            <w:r>
+              <w:rPr>
+                <w:rStyle w:val="Hyperlink"/>
+                <w:rFonts w:eastAsiaTheme="majorEastAsia"/>
+                <w:noProof/>
+              </w:rPr>
+              <w:t>6</w:t>
+            </w:r>
+            <w:r>
+              <w:rPr>
+                <w:rFonts w:eastAsiaTheme="minorEastAsia" w:cstheme="minorBidi"/>
+                <w:noProof/>
+                <w:sz w:val="22"/>
+                <w:szCs w:val="22"/>
+                <w:lang w:val="en-GB" w:eastAsia="en-GB"/>
+              </w:rPr>
+              <w:tab/>
+            </w:r>
+            <w:r>
+              <w:rPr>
+                <w:rStyle w:val="Hyperlink"/>
+                <w:rFonts w:eastAsiaTheme="majorEastAsia"/>
+                <w:noProof/>
+              </w:rPr>
+              <w:t>Building from source</w:t>
+            </w:r>
+            <w:r>
+              <w:rPr>
+                <w:noProof/>
+                <w:webHidden/>
+              </w:rPr>
+              <w:tab/>
+            </w:r>
+            <w:r>
+              <w:rPr>
+                <w:noProof/>
+                <w:webHidden/>
+              </w:rPr>
+              <w:fldChar w:fldCharType="begin"/>
+            </w:r>
+            <w:r>
+              <w:rPr>
+                <w:noProof/>
+                <w:webHidden/>
+              </w:rPr>
+              <w:instrText xml:space="preserve"> PAGEREF _Toc44662301 \h </w:instrText>
             </w:r>
             <w:r>
               <w:rPr>
@@ -2983,7 +3261,7 @@
               <w:lang w:val="en-GB" w:eastAsia="en-GB"/>
             </w:rPr>
           </w:pPr>
-          <w:hyperlink w:anchor="_Toc44505788" w:history="1">
+          <w:hyperlink w:anchor="_Toc44662302" w:history="1">
             <w:r>
               <w:rPr>
                 <w:rStyle w:val="Hyperlink"/>
@@ -2991,7 +3269,7 @@
                 <w:noProof/>
                 <w:lang w:val="en-GB"/>
               </w:rPr>
-              <w:t>6.2</w:t>
+              <w:t>6.1</w:t>
             </w:r>
             <w:r>
               <w:rPr>
@@ -3010,7 +3288,7 @@
                 <w:noProof/>
                 <w:lang w:val="en-GB"/>
               </w:rPr>
-              <w:t>Dependencies</w:t>
+              <w:t>Source code</w:t>
             </w:r>
             <w:r>
               <w:rPr>
@@ -3031,7 +3309,7 @@
                 <w:noProof/>
                 <w:webHidden/>
               </w:rPr>
-              <w:instrText xml:space="preserve"> PAGEREF _Toc44505788 \h </w:instrText>
+              <w:instrText xml:space="preserve"> PAGEREF _Toc44662302 \h </w:instrText>
             </w:r>
             <w:r>
               <w:rPr>
@@ -3051,7 +3329,7 @@
                 <w:noProof/>
                 <w:webHidden/>
               </w:rPr>
-              <w:t>23</w:t>
+              <w:t>22</w:t>
             </w:r>
             <w:r>
               <w:rPr>
@@ -3077,7 +3355,7 @@
               <w:lang w:val="en-GB" w:eastAsia="en-GB"/>
             </w:rPr>
           </w:pPr>
-          <w:hyperlink w:anchor="_Toc44505789" w:history="1">
+          <w:hyperlink w:anchor="_Toc44662303" w:history="1">
             <w:r>
               <w:rPr>
                 <w:rStyle w:val="Hyperlink"/>
@@ -3085,7 +3363,7 @@
                 <w:noProof/>
                 <w:lang w:val="en-GB"/>
               </w:rPr>
-              <w:t>6.3</w:t>
+              <w:t>6.2</w:t>
             </w:r>
             <w:r>
               <w:rPr>
@@ -3104,7 +3382,7 @@
                 <w:noProof/>
                 <w:lang w:val="en-GB"/>
               </w:rPr>
-              <w:t>Build</w:t>
+              <w:t>Dependencies</w:t>
             </w:r>
             <w:r>
               <w:rPr>
@@ -3125,179 +3403,7 @@
                 <w:noProof/>
                 <w:webHidden/>
               </w:rPr>
-              <w:instrText xml:space="preserve"> PAGEREF _Toc44505789 \h </w:instrText>
-            </w:r>
-            <w:r>
-              <w:rPr>
-                <w:noProof/>
-                <w:webHidden/>
-              </w:rPr>
-            </w:r>
-            <w:r>
-              <w:rPr>
-                <w:noProof/>
-                <w:webHidden/>
-              </w:rPr>
-              <w:fldChar w:fldCharType="separate"/>
-            </w:r>
-            <w:r>
-              <w:rPr>
-                <w:noProof/>
-                <w:webHidden/>
-              </w:rPr>
-              <w:t>23</w:t>
-            </w:r>
-            <w:r>
-              <w:rPr>
-                <w:noProof/>
-                <w:webHidden/>
-              </w:rPr>
-              <w:fldChar w:fldCharType="end"/>
-            </w:r>
-          </w:hyperlink>
-        </w:p>
-        <w:p>
-          <w:pPr>
-            <w:pStyle w:val="TOC3"/>
-            <w:tabs>
-              <w:tab w:val="left" w:pos="1320"/>
-              <w:tab w:val="right" w:leader="dot" w:pos="9016"/>
-            </w:tabs>
-            <w:rPr>
-              <w:noProof/>
-            </w:rPr>
-          </w:pPr>
-          <w:hyperlink w:anchor="_Toc44505790" w:history="1">
-            <w:r>
-              <w:rPr>
-                <w:rStyle w:val="Hyperlink"/>
-                <w:rFonts w:eastAsiaTheme="majorEastAsia"/>
-                <w:noProof/>
-                <w:lang w:val="en-GB"/>
-              </w:rPr>
-              <w:t>6.3.1</w:t>
-            </w:r>
-            <w:r>
-              <w:rPr>
-                <w:noProof/>
-              </w:rPr>
-              <w:tab/>
-            </w:r>
-            <w:r>
-              <w:rPr>
-                <w:rStyle w:val="Hyperlink"/>
-                <w:rFonts w:eastAsiaTheme="majorEastAsia"/>
-                <w:noProof/>
-                <w:lang w:val="en-GB"/>
-              </w:rPr>
-              <w:t>QT Build</w:t>
-            </w:r>
-            <w:r>
-              <w:rPr>
-                <w:noProof/>
-                <w:webHidden/>
-              </w:rPr>
-              <w:tab/>
-            </w:r>
-            <w:r>
-              <w:rPr>
-                <w:noProof/>
-                <w:webHidden/>
-              </w:rPr>
-              <w:fldChar w:fldCharType="begin"/>
-            </w:r>
-            <w:r>
-              <w:rPr>
-                <w:noProof/>
-                <w:webHidden/>
-              </w:rPr>
-              <w:instrText xml:space="preserve"> PAGEREF _Toc44505790 \h </w:instrText>
-            </w:r>
-            <w:r>
-              <w:rPr>
-                <w:noProof/>
-                <w:webHidden/>
-              </w:rPr>
-            </w:r>
-            <w:r>
-              <w:rPr>
-                <w:noProof/>
-                <w:webHidden/>
-              </w:rPr>
-              <w:fldChar w:fldCharType="separate"/>
-            </w:r>
-            <w:r>
-              <w:rPr>
-                <w:noProof/>
-                <w:webHidden/>
-              </w:rPr>
-              <w:t>23</w:t>
-            </w:r>
-            <w:r>
-              <w:rPr>
-                <w:noProof/>
-                <w:webHidden/>
-              </w:rPr>
-              <w:fldChar w:fldCharType="end"/>
-            </w:r>
-          </w:hyperlink>
-        </w:p>
-        <w:p>
-          <w:pPr>
-            <w:pStyle w:val="TOC3"/>
-            <w:tabs>
-              <w:tab w:val="left" w:pos="1320"/>
-              <w:tab w:val="right" w:leader="dot" w:pos="9016"/>
-            </w:tabs>
-            <w:rPr>
-              <w:noProof/>
-            </w:rPr>
-          </w:pPr>
-          <w:hyperlink w:anchor="_Toc44505791" w:history="1">
-            <w:r>
-              <w:rPr>
-                <w:rStyle w:val="Hyperlink"/>
-                <w:rFonts w:eastAsiaTheme="majorEastAsia"/>
-                <w:noProof/>
-                <w:lang w:val="en-GB"/>
-              </w:rPr>
-              <w:t>6.3.2</w:t>
-            </w:r>
-            <w:r>
-              <w:rPr>
-                <w:noProof/>
-              </w:rPr>
-              <w:tab/>
-            </w:r>
-            <w:r>
-              <w:rPr>
-                <w:rStyle w:val="Hyperlink"/>
-                <w:rFonts w:eastAsiaTheme="majorEastAsia"/>
-                <w:noProof/>
-                <w:lang w:val="en-GB"/>
-              </w:rPr>
-              <w:t>CMake Build</w:t>
-            </w:r>
-            <w:r>
-              <w:rPr>
-                <w:noProof/>
-                <w:webHidden/>
-              </w:rPr>
-              <w:tab/>
-            </w:r>
-            <w:r>
-              <w:rPr>
-                <w:noProof/>
-                <w:webHidden/>
-              </w:rPr>
-              <w:fldChar w:fldCharType="begin"/>
-            </w:r>
-            <w:r>
-              <w:rPr>
-                <w:noProof/>
-                <w:webHidden/>
-              </w:rPr>
-              <w:instrText xml:space="preserve"> PAGEREF _Toc44505791 \h </w:instrText>
+              <w:instrText xml:space="preserve"> PAGEREF _Toc44662303 \h </w:instrText>
             </w:r>
             <w:r>
               <w:rPr>
@@ -3343,7 +3449,7 @@
               <w:lang w:val="en-GB" w:eastAsia="en-GB"/>
             </w:rPr>
           </w:pPr>
-          <w:hyperlink w:anchor="_Toc44505792" w:history="1">
+          <w:hyperlink w:anchor="_Toc44662304" w:history="1">
             <w:r>
               <w:rPr>
                 <w:rStyle w:val="Hyperlink"/>
@@ -3351,7 +3457,7 @@
                 <w:noProof/>
                 <w:lang w:val="en-GB"/>
               </w:rPr>
-              <w:t>6.4</w:t>
+              <w:t>6.3</w:t>
             </w:r>
             <w:r>
               <w:rPr>
@@ -3370,7 +3476,7 @@
                 <w:noProof/>
                 <w:lang w:val="en-GB"/>
               </w:rPr>
-              <w:t>Building installer</w:t>
+              <w:t>Build</w:t>
             </w:r>
             <w:r>
               <w:rPr>
@@ -3391,7 +3497,195 @@
                 <w:noProof/>
                 <w:webHidden/>
               </w:rPr>
-              <w:instrText xml:space="preserve"> PAGEREF _Toc44505792 \h </w:instrText>
+              <w:instrText xml:space="preserve"> PAGEREF _Toc44662304 \h </w:instrText>
+            </w:r>
+            <w:r>
+              <w:rPr>
+                <w:noProof/>
+                <w:webHidden/>
+              </w:rPr>
+            </w:r>
+            <w:r>
+              <w:rPr>
+                <w:noProof/>
+                <w:webHidden/>
+              </w:rPr>
+              <w:fldChar w:fldCharType="separate"/>
+            </w:r>
+            <w:r>
+              <w:rPr>
+                <w:noProof/>
+                <w:webHidden/>
+              </w:rPr>
+              <w:t>23</w:t>
+            </w:r>
+            <w:r>
+              <w:rPr>
+                <w:noProof/>
+                <w:webHidden/>
+              </w:rPr>
+              <w:fldChar w:fldCharType="end"/>
+            </w:r>
+          </w:hyperlink>
+        </w:p>
+        <w:p>
+          <w:pPr>
+            <w:pStyle w:val="TOC3"/>
+            <w:tabs>
+              <w:tab w:val="left" w:pos="1320"/>
+              <w:tab w:val="right" w:leader="dot" w:pos="9016"/>
+            </w:tabs>
+            <w:rPr>
+              <w:rFonts w:eastAsiaTheme="minorEastAsia" w:cstheme="minorBidi"/>
+              <w:noProof/>
+              <w:sz w:val="22"/>
+              <w:szCs w:val="22"/>
+              <w:lang w:val="en-GB" w:eastAsia="en-GB"/>
+            </w:rPr>
+          </w:pPr>
+          <w:hyperlink w:anchor="_Toc44662305" w:history="1">
+            <w:r>
+              <w:rPr>
+                <w:rStyle w:val="Hyperlink"/>
+                <w:rFonts w:eastAsiaTheme="majorEastAsia"/>
+                <w:noProof/>
+                <w:lang w:val="en-GB"/>
+              </w:rPr>
+              <w:t>6.3.1</w:t>
+            </w:r>
+            <w:r>
+              <w:rPr>
+                <w:rFonts w:eastAsiaTheme="minorEastAsia" w:cstheme="minorBidi"/>
+                <w:noProof/>
+                <w:sz w:val="22"/>
+                <w:szCs w:val="22"/>
+                <w:lang w:val="en-GB" w:eastAsia="en-GB"/>
+              </w:rPr>
+              <w:tab/>
+            </w:r>
+            <w:r>
+              <w:rPr>
+                <w:rStyle w:val="Hyperlink"/>
+                <w:rFonts w:eastAsiaTheme="majorEastAsia"/>
+                <w:noProof/>
+                <w:lang w:val="en-GB"/>
+              </w:rPr>
+              <w:t>QT Build</w:t>
+            </w:r>
+            <w:r>
+              <w:rPr>
+                <w:noProof/>
+                <w:webHidden/>
+              </w:rPr>
+              <w:tab/>
+            </w:r>
+            <w:r>
+              <w:rPr>
+                <w:noProof/>
+                <w:webHidden/>
+              </w:rPr>
+              <w:fldChar w:fldCharType="begin"/>
+            </w:r>
+            <w:r>
+              <w:rPr>
+                <w:noProof/>
+                <w:webHidden/>
+              </w:rPr>
+              <w:instrText xml:space="preserve"> PAGEREF _Toc44662305 \h </w:instrText>
+            </w:r>
+            <w:r>
+              <w:rPr>
+                <w:noProof/>
+                <w:webHidden/>
+              </w:rPr>
+            </w:r>
+            <w:r>
+              <w:rPr>
+                <w:noProof/>
+                <w:webHidden/>
+              </w:rPr>
+              <w:fldChar w:fldCharType="separate"/>
+            </w:r>
+            <w:r>
+              <w:rPr>
+                <w:noProof/>
+                <w:webHidden/>
+              </w:rPr>
+              <w:t>23</w:t>
+            </w:r>
+            <w:r>
+              <w:rPr>
+                <w:noProof/>
+                <w:webHidden/>
+              </w:rPr>
+              <w:fldChar w:fldCharType="end"/>
+            </w:r>
+          </w:hyperlink>
+        </w:p>
+        <w:p>
+          <w:pPr>
+            <w:pStyle w:val="TOC3"/>
+            <w:tabs>
+              <w:tab w:val="left" w:pos="1320"/>
+              <w:tab w:val="right" w:leader="dot" w:pos="9016"/>
+            </w:tabs>
+            <w:rPr>
+              <w:rFonts w:eastAsiaTheme="minorEastAsia" w:cstheme="minorBidi"/>
+              <w:noProof/>
+              <w:sz w:val="22"/>
+              <w:szCs w:val="22"/>
+              <w:lang w:val="en-GB" w:eastAsia="en-GB"/>
+            </w:rPr>
+          </w:pPr>
+          <w:hyperlink w:anchor="_Toc44662306" w:history="1">
+            <w:r>
+              <w:rPr>
+                <w:rStyle w:val="Hyperlink"/>
+                <w:rFonts w:eastAsiaTheme="majorEastAsia"/>
+                <w:noProof/>
+                <w:lang w:val="en-GB"/>
+              </w:rPr>
+              <w:t>6.3.2</w:t>
+            </w:r>
+            <w:r>
+              <w:rPr>
+                <w:rFonts w:eastAsiaTheme="minorEastAsia" w:cstheme="minorBidi"/>
+                <w:noProof/>
+                <w:sz w:val="22"/>
+                <w:szCs w:val="22"/>
+                <w:lang w:val="en-GB" w:eastAsia="en-GB"/>
+              </w:rPr>
+              <w:tab/>
+            </w:r>
+            <w:r>
+              <w:rPr>
+                <w:rStyle w:val="Hyperlink"/>
+                <w:rFonts w:eastAsiaTheme="majorEastAsia"/>
+                <w:noProof/>
+                <w:lang w:val="en-GB"/>
+              </w:rPr>
+              <w:t>CMake Build</w:t>
+            </w:r>
+            <w:r>
+              <w:rPr>
+                <w:noProof/>
+                <w:webHidden/>
+              </w:rPr>
+              <w:tab/>
+            </w:r>
+            <w:r>
+              <w:rPr>
+                <w:noProof/>
+                <w:webHidden/>
+              </w:rPr>
+              <w:fldChar w:fldCharType="begin"/>
+            </w:r>
+            <w:r>
+              <w:rPr>
+                <w:noProof/>
+                <w:webHidden/>
+              </w:rPr>
+              <w:instrText xml:space="preserve"> PAGEREF _Toc44662306 \h </w:instrText>
             </w:r>
             <w:r>
               <w:rPr>
@@ -3437,7 +3731,7 @@
               <w:lang w:val="en-GB" w:eastAsia="en-GB"/>
             </w:rPr>
           </w:pPr>
-          <w:hyperlink w:anchor="_Toc44505793" w:history="1">
+          <w:hyperlink w:anchor="_Toc44662307" w:history="1">
             <w:r>
               <w:rPr>
                 <w:rStyle w:val="Hyperlink"/>
@@ -3445,7 +3739,7 @@
                 <w:noProof/>
                 <w:lang w:val="en-GB"/>
               </w:rPr>
-              <w:t>6.5</w:t>
+              <w:t>6.4</w:t>
             </w:r>
             <w:r>
               <w:rPr>
@@ -3464,6 +3758,100 @@
                 <w:noProof/>
                 <w:lang w:val="en-GB"/>
               </w:rPr>
+              <w:t>Building installer</w:t>
+            </w:r>
+            <w:r>
+              <w:rPr>
+                <w:noProof/>
+                <w:webHidden/>
+              </w:rPr>
+              <w:tab/>
+            </w:r>
+            <w:r>
+              <w:rPr>
+                <w:noProof/>
+                <w:webHidden/>
+              </w:rPr>
+              <w:fldChar w:fldCharType="begin"/>
+            </w:r>
+            <w:r>
+              <w:rPr>
+                <w:noProof/>
+                <w:webHidden/>
+              </w:rPr>
+              <w:instrText xml:space="preserve"> PAGEREF _Toc44662307 \h </w:instrText>
+            </w:r>
+            <w:r>
+              <w:rPr>
+                <w:noProof/>
+                <w:webHidden/>
+              </w:rPr>
+            </w:r>
+            <w:r>
+              <w:rPr>
+                <w:noProof/>
+                <w:webHidden/>
+              </w:rPr>
+              <w:fldChar w:fldCharType="separate"/>
+            </w:r>
+            <w:r>
+              <w:rPr>
+                <w:noProof/>
+                <w:webHidden/>
+              </w:rPr>
+              <w:t>23</w:t>
+            </w:r>
+            <w:r>
+              <w:rPr>
+                <w:noProof/>
+                <w:webHidden/>
+              </w:rPr>
+              <w:fldChar w:fldCharType="end"/>
+            </w:r>
+          </w:hyperlink>
+        </w:p>
+        <w:p>
+          <w:pPr>
+            <w:pStyle w:val="TOC2"/>
+            <w:tabs>
+              <w:tab w:val="left" w:pos="880"/>
+              <w:tab w:val="right" w:leader="dot" w:pos="9016"/>
+            </w:tabs>
+            <w:rPr>
+              <w:rFonts w:eastAsiaTheme="minorEastAsia" w:cstheme="minorBidi"/>
+              <w:noProof/>
+              <w:sz w:val="22"/>
+              <w:szCs w:val="22"/>
+              <w:lang w:val="en-GB" w:eastAsia="en-GB"/>
+            </w:rPr>
+          </w:pPr>
+          <w:hyperlink w:anchor="_Toc44662308" w:history="1">
+            <w:r>
+              <w:rPr>
+                <w:rStyle w:val="Hyperlink"/>
+                <w:rFonts w:eastAsiaTheme="majorEastAsia"/>
+                <w:noProof/>
+                <w:lang w:val="en-GB"/>
+              </w:rPr>
+              <w:t>6.5</w:t>
+            </w:r>
+            <w:r>
+              <w:rPr>
+                <w:rFonts w:eastAsiaTheme="minorEastAsia" w:cstheme="minorBidi"/>
+                <w:noProof/>
+                <w:sz w:val="22"/>
+                <w:szCs w:val="22"/>
+                <w:lang w:val="en-GB" w:eastAsia="en-GB"/>
+              </w:rPr>
+              <w:tab/>
+            </w:r>
+            <w:r>
+              <w:rPr>
+                <w:rStyle w:val="Hyperlink"/>
+                <w:rFonts w:eastAsiaTheme="majorEastAsia"/>
+                <w:noProof/>
+                <w:lang w:val="en-GB"/>
+              </w:rPr>
               <w:t>Building documentation</w:t>
             </w:r>
             <w:r>
@@ -3485,7 +3873,7 @@
                 <w:noProof/>
                 <w:webHidden/>
               </w:rPr>
-              <w:instrText xml:space="preserve"> PAGEREF _Toc44505793 \h </w:instrText>
+              <w:instrText xml:space="preserve"> PAGEREF _Toc44662308 \h </w:instrText>
             </w:r>
             <w:r>
               <w:rPr>
@@ -3524,10 +3912,14 @@
               <w:tab w:val="right" w:leader="dot" w:pos="9016"/>
             </w:tabs>
             <w:rPr>
+              <w:rFonts w:eastAsiaTheme="minorEastAsia" w:cstheme="minorBidi"/>
               <w:noProof/>
+              <w:sz w:val="22"/>
+              <w:szCs w:val="22"/>
+              <w:lang w:val="en-GB" w:eastAsia="en-GB"/>
             </w:rPr>
           </w:pPr>
-          <w:hyperlink w:anchor="_Toc44505794" w:history="1">
+          <w:hyperlink w:anchor="_Toc44662309" w:history="1">
             <w:r>
               <w:rPr>
                 <w:rStyle w:val="Hyperlink"/>
@@ -3539,7 +3931,11 @@
             </w:r>
             <w:r>
               <w:rPr>
-                <w:noProof/>
+                <w:rFonts w:eastAsiaTheme="minorEastAsia" w:cstheme="minorBidi"/>
+                <w:noProof/>
+                <w:sz w:val="22"/>
+                <w:szCs w:val="22"/>
+                <w:lang w:val="en-GB" w:eastAsia="en-GB"/>
               </w:rPr>
               <w:tab/>
             </w:r>
@@ -3571,7 +3967,7 @@
                 <w:noProof/>
                 <w:webHidden/>
               </w:rPr>
-              <w:instrText xml:space="preserve"> PAGEREF _Toc44505794 \h </w:instrText>
+              <w:instrText xml:space="preserve"> PAGEREF _Toc44662309 \h </w:instrText>
             </w:r>
             <w:r>
               <w:rPr>
@@ -3617,7 +4013,7 @@
               <w:lang w:val="en-GB" w:eastAsia="en-GB"/>
             </w:rPr>
           </w:pPr>
-          <w:hyperlink w:anchor="_Toc44505795" w:history="1">
+          <w:hyperlink w:anchor="_Toc44662310" w:history="1">
             <w:r>
               <w:rPr>
                 <w:rStyle w:val="Hyperlink"/>
@@ -3663,7 +4059,7 @@
                 <w:noProof/>
                 <w:webHidden/>
               </w:rPr>
-              <w:instrText xml:space="preserve"> PAGEREF _Toc44505795 \h </w:instrText>
+              <w:instrText xml:space="preserve"> PAGEREF _Toc44662310 \h </w:instrText>
             </w:r>
             <w:r>
               <w:rPr>
@@ -3709,7 +4105,7 @@
               <w:lang w:val="en-GB" w:eastAsia="en-GB"/>
             </w:rPr>
           </w:pPr>
-          <w:hyperlink w:anchor="_Toc44505796" w:history="1">
+          <w:hyperlink w:anchor="_Toc44662311" w:history="1">
             <w:r>
               <w:rPr>
                 <w:rStyle w:val="Hyperlink"/>
@@ -3757,7 +4153,7 @@
                 <w:noProof/>
                 <w:webHidden/>
               </w:rPr>
-              <w:instrText xml:space="preserve"> PAGEREF _Toc44505796 \h </w:instrText>
+              <w:instrText xml:space="preserve"> PAGEREF _Toc44662311 \h </w:instrText>
             </w:r>
             <w:r>
               <w:rPr>
@@ -3803,7 +4199,7 @@
               <w:lang w:val="en-GB" w:eastAsia="en-GB"/>
             </w:rPr>
           </w:pPr>
-          <w:hyperlink w:anchor="_Toc44505797" w:history="1">
+          <w:hyperlink w:anchor="_Toc44662312" w:history="1">
             <w:r>
               <w:rPr>
                 <w:rStyle w:val="Hyperlink"/>
@@ -3851,7 +4247,7 @@
                 <w:noProof/>
                 <w:webHidden/>
               </w:rPr>
-              <w:instrText xml:space="preserve"> PAGEREF _Toc44505797 \h </w:instrText>
+              <w:instrText xml:space="preserve"> PAGEREF _Toc44662312 \h </w:instrText>
             </w:r>
             <w:r>
               <w:rPr>
@@ -3897,7 +4293,7 @@
               <w:lang w:val="en-GB" w:eastAsia="en-GB"/>
             </w:rPr>
           </w:pPr>
-          <w:hyperlink w:anchor="_Toc44505798" w:history="1">
+          <w:hyperlink w:anchor="_Toc44662313" w:history="1">
             <w:r>
               <w:rPr>
                 <w:rStyle w:val="Hyperlink"/>
@@ -3945,7 +4341,7 @@
                 <w:noProof/>
                 <w:webHidden/>
               </w:rPr>
-              <w:instrText xml:space="preserve"> PAGEREF _Toc44505798 \h </w:instrText>
+              <w:instrText xml:space="preserve"> PAGEREF _Toc44662313 \h </w:instrText>
             </w:r>
             <w:r>
               <w:rPr>
@@ -3991,7 +4387,7 @@
               <w:lang w:val="en-GB" w:eastAsia="en-GB"/>
             </w:rPr>
           </w:pPr>
-          <w:hyperlink w:anchor="_Toc44505799" w:history="1">
+          <w:hyperlink w:anchor="_Toc44662314" w:history="1">
             <w:r>
               <w:rPr>
                 <w:rStyle w:val="Hyperlink"/>
@@ -4039,7 +4435,7 @@
                 <w:noProof/>
                 <w:webHidden/>
               </w:rPr>
-              <w:instrText xml:space="preserve"> PAGEREF _Toc44505799 \h </w:instrText>
+              <w:instrText xml:space="preserve"> PAGEREF _Toc44662314 \h </w:instrText>
             </w:r>
             <w:r>
               <w:rPr>
@@ -4085,7 +4481,7 @@
               <w:lang w:val="en-GB" w:eastAsia="en-GB"/>
             </w:rPr>
           </w:pPr>
-          <w:hyperlink w:anchor="_Toc44505800" w:history="1">
+          <w:hyperlink w:anchor="_Toc44662315" w:history="1">
             <w:r>
               <w:rPr>
                 <w:rStyle w:val="Hyperlink"/>
@@ -4133,7 +4529,7 @@
                 <w:noProof/>
                 <w:webHidden/>
               </w:rPr>
-              <w:instrText xml:space="preserve"> PAGEREF _Toc44505800 \h </w:instrText>
+              <w:instrText xml:space="preserve"> PAGEREF _Toc44662315 \h </w:instrText>
             </w:r>
             <w:r>
               <w:rPr>
@@ -4179,7 +4575,7 @@
               <w:lang w:val="en-GB" w:eastAsia="en-GB"/>
             </w:rPr>
           </w:pPr>
-          <w:hyperlink w:anchor="_Toc44505801" w:history="1">
+          <w:hyperlink w:anchor="_Toc44662316" w:history="1">
             <w:r>
               <w:rPr>
                 <w:rStyle w:val="Hyperlink"/>
@@ -4225,7 +4621,7 @@
                 <w:noProof/>
                 <w:webHidden/>
               </w:rPr>
-              <w:instrText xml:space="preserve"> PAGEREF _Toc44505801 \h </w:instrText>
+              <w:instrText xml:space="preserve"> PAGEREF _Toc44662316 \h </w:instrText>
             </w:r>
             <w:r>
               <w:rPr>
@@ -4271,7 +4667,7 @@
               <w:lang w:val="en-GB" w:eastAsia="en-GB"/>
             </w:rPr>
           </w:pPr>
-          <w:hyperlink w:anchor="_Toc44505802" w:history="1">
+          <w:hyperlink w:anchor="_Toc44662317" w:history="1">
             <w:r>
               <w:rPr>
                 <w:rStyle w:val="Hyperlink"/>
@@ -4317,7 +4713,7 @@
                 <w:noProof/>
                 <w:webHidden/>
               </w:rPr>
-              <w:instrText xml:space="preserve"> PAGEREF _Toc44505802 \h </w:instrText>
+              <w:instrText xml:space="preserve"> PAGEREF _Toc44662317 \h </w:instrText>
             </w:r>
             <w:r>
               <w:rPr>
@@ -4363,7 +4759,7 @@
               <w:lang w:val="en-GB" w:eastAsia="en-GB"/>
             </w:rPr>
           </w:pPr>
-          <w:hyperlink w:anchor="_Toc44505803" w:history="1">
+          <w:hyperlink w:anchor="_Toc44662318" w:history="1">
             <w:r>
               <w:rPr>
                 <w:rStyle w:val="Hyperlink"/>
@@ -4409,7 +4805,7 @@
                 <w:noProof/>
                 <w:webHidden/>
               </w:rPr>
-              <w:instrText xml:space="preserve"> PAGEREF _Toc44505803 \h </w:instrText>
+              <w:instrText xml:space="preserve"> PAGEREF _Toc44662318 \h </w:instrText>
             </w:r>
             <w:r>
               <w:rPr>
@@ -4468,7 +4864,7 @@
       <w:bookmarkStart w:id="1" w:name="_Toc457291191"/>
       <w:bookmarkStart w:id="2" w:name="_Ref44491759"/>
       <w:bookmarkStart w:id="3" w:name="_Ref44491765"/>
-      <w:bookmarkStart w:id="4" w:name="_Toc44505765"/>
+      <w:bookmarkStart w:id="4" w:name="_Toc44662276"/>
       <w:r>
         <w:lastRenderedPageBreak/>
         <w:t>Introduction</w:t>
@@ -4566,7 +4962,7 @@
         </w:rPr>
       </w:pPr>
       <w:bookmarkStart w:id="5" w:name="_Toc457291193"/>
-      <w:bookmarkStart w:id="6" w:name="_Toc44505766"/>
+      <w:bookmarkStart w:id="6" w:name="_Toc44662277"/>
       <w:r>
         <w:rPr>
           <w:lang w:val="en-GB"/>
@@ -4897,7 +5293,7 @@
       <w:pPr>
         <w:pStyle w:val="Heading1"/>
       </w:pPr>
-      <w:bookmarkStart w:id="8" w:name="_Toc44505767"/>
+      <w:bookmarkStart w:id="8" w:name="_Toc44662278"/>
       <w:r>
         <w:lastRenderedPageBreak/>
         <w:t>Installation</w:t>
@@ -4912,7 +5308,7 @@
         </w:rPr>
       </w:pPr>
       <w:bookmarkStart w:id="9" w:name="_Toc457291196"/>
-      <w:bookmarkStart w:id="10" w:name="_Toc44505768"/>
+      <w:bookmarkStart w:id="10" w:name="_Toc44662279"/>
       <w:r>
         <w:rPr>
           <w:lang w:val="en-GB"/>
@@ -5003,21 +5399,7 @@
         <w:rPr>
           <w:lang w:val="en-GB"/>
         </w:rPr>
-        <w:t xml:space="preserve"> containing software, </w:t>
-      </w:r>
-      <w:proofErr w:type="gramStart"/>
-      <w:r>
-        <w:rPr>
-          <w:lang w:val="en-GB"/>
-        </w:rPr>
-        <w:t>documentation</w:t>
-      </w:r>
-      <w:proofErr w:type="gramEnd"/>
-      <w:r>
-        <w:rPr>
-          <w:lang w:val="en-GB"/>
-        </w:rPr>
-        <w:t xml:space="preserve"> and factory calibration</w:t>
+        <w:t xml:space="preserve"> containing software, documentation and factory calibration</w:t>
       </w:r>
     </w:p>
     <w:p>
@@ -5045,7 +5427,7 @@
           <w:lang w:val="en-GB"/>
         </w:rPr>
       </w:pPr>
-      <w:bookmarkStart w:id="11" w:name="_Toc44505769"/>
+      <w:bookmarkStart w:id="11" w:name="_Toc44662280"/>
       <w:r>
         <w:rPr>
           <w:lang w:val="en-GB"/>
@@ -5076,21 +5458,7 @@
         <w:rPr>
           <w:lang w:val="en-GB"/>
         </w:rPr>
-        <w:t>Look for a file with the name ‘</w:t>
-      </w:r>
-      <w:proofErr w:type="spellStart"/>
-      <w:r>
-        <w:rPr>
-          <w:lang w:val="en-GB"/>
-        </w:rPr>
-        <w:t>StereoVisionToolkit</w:t>
-      </w:r>
-      <w:proofErr w:type="spellEnd"/>
-      <w:r>
-        <w:rPr>
-          <w:lang w:val="en-GB"/>
-        </w:rPr>
-        <w:t xml:space="preserve">-{VERSION}-Win64.exe’. </w:t>
+        <w:t xml:space="preserve">Look for a file with the name ‘StereoVisionToolkit-{VERSION}-Win64.exe’. </w:t>
       </w:r>
       <w:r>
         <w:rPr>
@@ -5416,7 +5784,7 @@
         </w:rPr>
       </w:pPr>
       <w:bookmarkStart w:id="12" w:name="_Ref44490559"/>
-      <w:bookmarkStart w:id="13" w:name="_Toc44505770"/>
+      <w:bookmarkStart w:id="13" w:name="_Toc44662281"/>
       <w:r>
         <w:rPr>
           <w:lang w:val="en-GB"/>
@@ -5622,21 +5990,7 @@
         <w:rPr>
           <w:lang w:val="en-GB"/>
         </w:rPr>
-        <w:t>Download the installer by clicking on the ‘</w:t>
-      </w:r>
-      <w:proofErr w:type="spellStart"/>
-      <w:r>
-        <w:rPr>
-          <w:lang w:val="en-GB"/>
-        </w:rPr>
-        <w:t>StereoVisionToolkit</w:t>
-      </w:r>
-      <w:proofErr w:type="spellEnd"/>
-      <w:r>
-        <w:rPr>
-          <w:lang w:val="en-GB"/>
-        </w:rPr>
-        <w:t xml:space="preserve">-{VERSION}-Win64.exe’. This will start the download, which usually places the file in the ‘Downloads’ folder of the PC. </w:t>
+        <w:t xml:space="preserve">Download the installer by clicking on the ‘StereoVisionToolkit-{VERSION}-Win64.exe’. This will start the download, which usually places the file in the ‘Downloads’ folder of the PC. </w:t>
       </w:r>
     </w:p>
     <w:p>
@@ -5654,7 +6008,7 @@
         </w:rPr>
       </w:pPr>
       <w:bookmarkStart w:id="14" w:name="_Ref44491697"/>
-      <w:bookmarkStart w:id="15" w:name="_Toc44505771"/>
+      <w:bookmarkStart w:id="15" w:name="_Toc44662282"/>
       <w:r>
         <w:rPr>
           <w:noProof/>
@@ -6071,7 +6425,7 @@
       <w:pPr>
         <w:pStyle w:val="Heading1"/>
       </w:pPr>
-      <w:bookmarkStart w:id="16" w:name="_Toc44505772"/>
+      <w:bookmarkStart w:id="16" w:name="_Toc44662283"/>
       <w:r>
         <w:lastRenderedPageBreak/>
         <w:t>License</w:t>
@@ -6085,7 +6439,7 @@
           <w:lang w:val="en-GB"/>
         </w:rPr>
       </w:pPr>
-      <w:bookmarkStart w:id="17" w:name="_Toc44505773"/>
+      <w:bookmarkStart w:id="17" w:name="_Toc44662284"/>
       <w:r>
         <w:rPr>
           <w:lang w:val="en-GB"/>
@@ -6128,21 +6482,7 @@
         <w:rPr>
           <w:lang w:val="en-GB"/>
         </w:rPr>
-        <w:t xml:space="preserve"> if you do not purchase a license however to get the best </w:t>
-      </w:r>
-      <w:proofErr w:type="gramStart"/>
-      <w:r>
-        <w:rPr>
-          <w:lang w:val="en-GB"/>
-        </w:rPr>
-        <w:t>results</w:t>
-      </w:r>
-      <w:proofErr w:type="gramEnd"/>
-      <w:r>
-        <w:rPr>
-          <w:lang w:val="en-GB"/>
-        </w:rPr>
-        <w:t xml:space="preserve"> we advise using our I3DRSGM.</w:t>
+        <w:t xml:space="preserve"> if you do not purchase a license however to get the best results we advise using our I3DRSGM.</w:t>
       </w:r>
     </w:p>
     <w:p>
@@ -6152,7 +6492,7 @@
           <w:lang w:val="en-GB"/>
         </w:rPr>
       </w:pPr>
-      <w:bookmarkStart w:id="18" w:name="_Toc44505774"/>
+      <w:bookmarkStart w:id="18" w:name="_Toc44662285"/>
       <w:r>
         <w:rPr>
           <w:lang w:val="en-GB"/>
@@ -6171,29 +6511,7 @@
         <w:rPr>
           <w:lang w:val="en-GB"/>
         </w:rPr>
-        <w:t xml:space="preserve">Your license file should be provided on the USB key along with the software and calibration files. The license file is a file with the extension </w:t>
-      </w:r>
-      <w:proofErr w:type="gramStart"/>
-      <w:r>
-        <w:rPr>
-          <w:lang w:val="en-GB"/>
-        </w:rPr>
-        <w:t>‘.</w:t>
-      </w:r>
-      <w:proofErr w:type="spellStart"/>
-      <w:r>
-        <w:rPr>
-          <w:lang w:val="en-GB"/>
-        </w:rPr>
-        <w:t>lic</w:t>
-      </w:r>
-      <w:proofErr w:type="spellEnd"/>
-      <w:proofErr w:type="gramEnd"/>
-      <w:r>
-        <w:rPr>
-          <w:lang w:val="en-GB"/>
-        </w:rPr>
-        <w:t>’ and has key license information that is read by the Stereo Vision Toolkit to check the current machine has permission to run I3DRSGM.</w:t>
+        <w:t>Your license file should be provided on the USB key along with the software and calibration files. The license file is a file with the extension ‘.lic’ and has key license information that is read by the Stereo Vision Toolkit to check the current machine has permission to run I3DRSGM.</w:t>
       </w:r>
       <w:r>
         <w:rPr>
@@ -6224,7 +6542,7 @@
           <w:lang w:val="en-GB"/>
         </w:rPr>
       </w:pPr>
-      <w:bookmarkStart w:id="19" w:name="_Toc44505775"/>
+      <w:bookmarkStart w:id="19" w:name="_Toc44662286"/>
       <w:r>
         <w:rPr>
           <w:lang w:val="en-GB"/>
@@ -6267,21 +6585,7 @@
         <w:rPr>
           <w:lang w:val="en-GB"/>
         </w:rPr>
-        <w:t>\</w:t>
-      </w:r>
-      <w:proofErr w:type="spellStart"/>
-      <w:r>
-        <w:rPr>
-          <w:lang w:val="en-GB"/>
-        </w:rPr>
-        <w:t>StereoVisionToolkit</w:t>
-      </w:r>
-      <w:proofErr w:type="spellEnd"/>
-      <w:r>
-        <w:rPr>
-          <w:lang w:val="en-GB"/>
-        </w:rPr>
-        <w:t>\’</w:t>
+        <w:t>\StereoVisionToolkit\’</w:t>
       </w:r>
       <w:r>
         <w:rPr>
@@ -6417,7 +6721,7 @@
           <w:lang w:val="en-GB"/>
         </w:rPr>
       </w:pPr>
-      <w:bookmarkStart w:id="20" w:name="_Toc44505776"/>
+      <w:bookmarkStart w:id="20" w:name="_Toc44662287"/>
       <w:r>
         <w:rPr>
           <w:lang w:val="en-GB"/>
@@ -6450,7 +6754,7 @@
       <w:pPr>
         <w:pStyle w:val="Heading1"/>
       </w:pPr>
-      <w:bookmarkStart w:id="21" w:name="_Toc44505777"/>
+      <w:bookmarkStart w:id="21" w:name="_Toc44662288"/>
       <w:r>
         <w:lastRenderedPageBreak/>
         <w:t>Operation</w:t>
@@ -6464,7 +6768,7 @@
           <w:lang w:val="en-GB"/>
         </w:rPr>
       </w:pPr>
-      <w:bookmarkStart w:id="22" w:name="_Toc44505778"/>
+      <w:bookmarkStart w:id="22" w:name="_Toc44662289"/>
       <w:r>
         <w:rPr>
           <w:lang w:val="en-GB"/>
@@ -6508,21 +6812,7 @@
         <w:rPr>
           <w:lang w:val="en-GB"/>
         </w:rPr>
-        <w:t xml:space="preserve">The software installer is provided on a USB stick, or may be downloaded from our </w:t>
-      </w:r>
-      <w:proofErr w:type="spellStart"/>
-      <w:r>
-        <w:rPr>
-          <w:lang w:val="en-GB"/>
-        </w:rPr>
-        <w:t>Github</w:t>
-      </w:r>
-      <w:proofErr w:type="spellEnd"/>
-      <w:r>
-        <w:rPr>
-          <w:lang w:val="en-GB"/>
-        </w:rPr>
-        <w:t xml:space="preserve"> repository </w:t>
+        <w:t xml:space="preserve">The software installer is provided on a USB stick, or may be downloaded from our Github repository </w:t>
       </w:r>
       <w:r>
         <w:rPr>
@@ -6589,9 +6879,9 @@
           <w:lang w:val="en-GB"/>
         </w:rPr>
       </w:pPr>
-      <w:bookmarkStart w:id="23" w:name="_Toc44505779"/>
-      <w:bookmarkStart w:id="24" w:name="_Ref44518918"/>
-      <w:bookmarkStart w:id="25" w:name="_Ref44518921"/>
+      <w:bookmarkStart w:id="23" w:name="_Ref44518918"/>
+      <w:bookmarkStart w:id="24" w:name="_Ref44518921"/>
+      <w:bookmarkStart w:id="25" w:name="_Toc44662290"/>
       <w:r>
         <w:rPr>
           <w:lang w:val="en-GB"/>
@@ -8060,7 +8350,7 @@
           <w:lang w:val="en-GB"/>
         </w:rPr>
       </w:pPr>
-      <w:bookmarkStart w:id="26" w:name="_Toc44505780"/>
+      <w:bookmarkStart w:id="26" w:name="_Toc44662291"/>
       <w:r>
         <w:rPr>
           <w:lang w:val="en-GB"/>
@@ -8885,6 +9175,7 @@
           <w:lang w:val="en-GB"/>
         </w:rPr>
       </w:pPr>
+      <w:bookmarkStart w:id="27" w:name="_Toc44662292"/>
       <w:r>
         <w:rPr>
           <w:lang w:val="en-GB"/>
@@ -8892,6 +9183,7 @@
         <w:lastRenderedPageBreak/>
         <w:t>Camera settings</w:t>
       </w:r>
+      <w:bookmarkEnd w:id="27"/>
     </w:p>
     <w:p>
       <w:pPr>
@@ -9333,6 +9625,7 @@
           <w:lang w:val="en-GB"/>
         </w:rPr>
       </w:pPr>
+      <w:bookmarkStart w:id="28" w:name="_Toc44662293"/>
       <w:r>
         <w:rPr>
           <w:lang w:val="en-GB"/>
@@ -9340,6 +9633,7 @@
         <w:lastRenderedPageBreak/>
         <w:t>Device settings</w:t>
       </w:r>
+      <w:bookmarkEnd w:id="28"/>
     </w:p>
     <w:tbl>
       <w:tblPr>
@@ -9485,14 +9779,14 @@
           <w:lang w:val="en-GB"/>
         </w:rPr>
       </w:pPr>
-      <w:bookmarkStart w:id="27" w:name="_Toc44505784"/>
+      <w:bookmarkStart w:id="29" w:name="_Toc44662294"/>
       <w:r>
         <w:rPr>
           <w:lang w:val="en-GB"/>
         </w:rPr>
         <w:t>Calibration</w:t>
       </w:r>
-      <w:bookmarkEnd w:id="27"/>
+      <w:bookmarkEnd w:id="29"/>
     </w:p>
     <w:p>
       <w:pPr>
@@ -9501,12 +9795,14 @@
           <w:lang w:val="en-GB"/>
         </w:rPr>
       </w:pPr>
+      <w:bookmarkStart w:id="30" w:name="_Toc44662295"/>
       <w:r>
         <w:rPr>
           <w:lang w:val="en-GB"/>
         </w:rPr>
         <w:t>What is calibration</w:t>
       </w:r>
+      <w:bookmarkEnd w:id="30"/>
     </w:p>
     <w:p>
       <w:pPr>
@@ -9528,46 +9824,26 @@
           <w:lang w:val="en-GB"/>
         </w:rPr>
       </w:pPr>
+      <w:bookmarkStart w:id="31" w:name="_Toc44662296"/>
       <w:r>
         <w:rPr>
           <w:lang w:val="en-GB"/>
         </w:rPr>
         <w:t>Load calibration files</w:t>
       </w:r>
-    </w:p>
-    <w:p>
-      <w:pPr>
-        <w:rPr>
-          <w:lang w:val="en-GB"/>
-        </w:rPr>
-      </w:pPr>
-      <w:r>
-        <w:rPr>
-          <w:lang w:val="en-GB"/>
-        </w:rPr>
-        <w:t xml:space="preserve">Provided on your USB key should be calibration files. These will be in </w:t>
-      </w:r>
-      <w:proofErr w:type="gramStart"/>
-      <w:r>
-        <w:rPr>
-          <w:lang w:val="en-GB"/>
-        </w:rPr>
-        <w:t>‘.</w:t>
-      </w:r>
-      <w:proofErr w:type="spellStart"/>
-      <w:r>
-        <w:rPr>
-          <w:lang w:val="en-GB"/>
-        </w:rPr>
-        <w:t>yaml</w:t>
-      </w:r>
-      <w:proofErr w:type="spellEnd"/>
-      <w:proofErr w:type="gramEnd"/>
-      <w:r>
-        <w:rPr>
-          <w:lang w:val="en-GB"/>
-        </w:rPr>
-        <w:t xml:space="preserve">’ or ‘.xml’ format. For increased performance it is advised to copy these from the USB key somewhere on your machine. Make a note of this location for loading within the Stereo Vision Toolkit. </w:t>
+      <w:bookmarkEnd w:id="31"/>
+    </w:p>
+    <w:p>
+      <w:pPr>
+        <w:rPr>
+          <w:lang w:val="en-GB"/>
+        </w:rPr>
+      </w:pPr>
+      <w:r>
+        <w:rPr>
+          <w:lang w:val="en-GB"/>
+        </w:rPr>
+        <w:t xml:space="preserve">Provided on your USB key should be calibration files. These will be in ‘.yaml’ or ‘.xml’ format. For increased performance it is advised to copy these from the USB key somewhere on your machine. Make a note of this location for loading within the Stereo Vision Toolkit. </w:t>
       </w:r>
     </w:p>
     <w:p>
@@ -9973,12 +10249,14 @@
           <w:lang w:val="en-GB"/>
         </w:rPr>
       </w:pPr>
+      <w:bookmarkStart w:id="32" w:name="_Toc44662297"/>
       <w:r>
         <w:rPr>
           <w:lang w:val="en-GB"/>
         </w:rPr>
         <w:t>Re-calibrate camera</w:t>
       </w:r>
+      <w:bookmarkEnd w:id="32"/>
     </w:p>
     <w:p>
       <w:pPr>
@@ -10269,7 +10547,7 @@
           <w:lang w:val="en-GB"/>
         </w:rPr>
       </w:pPr>
-      <w:bookmarkStart w:id="28" w:name="_Ref505126982"/>
+      <w:bookmarkStart w:id="33" w:name="_Ref505126982"/>
       <w:r>
         <w:t xml:space="preserve">Figure </w:t>
       </w:r>
@@ -10291,7 +10569,7 @@
       <w:r>
         <w:fldChar w:fldCharType="end"/>
       </w:r>
-      <w:bookmarkEnd w:id="28"/>
+      <w:bookmarkEnd w:id="33"/>
       <w:r>
         <w:t xml:space="preserve"> A standard ‘chessboard’ calibration target. We refer to the calibration points as corners, the points where the square vertices meet. The red box highlights the ‘active’ area of the pattern, which should be visible in all images.</w:t>
       </w:r>
@@ -10421,14 +10699,14 @@
         </w:rPr>
         <w:t>Left</w:t>
       </w:r>
-      <w:bookmarkStart w:id="29" w:name="OLE_LINK1"/>
+      <w:bookmarkStart w:id="34" w:name="OLE_LINK1"/>
       <w:r>
         <w:rPr>
           <w:lang w:val="en-GB"/>
         </w:rPr>
         <w:t xml:space="preserve"> image </w:t>
       </w:r>
-      <w:bookmarkEnd w:id="29"/>
+      <w:bookmarkEnd w:id="34"/>
       <w:r>
         <w:rPr>
           <w:lang w:val="en-GB"/>
@@ -11174,21 +11452,7 @@
         <w:rPr>
           <w:lang w:val="en-GB"/>
         </w:rPr>
-        <w:t xml:space="preserve">Follow the instructions in the dialog window, providing the location of the left and right calibration images. The default image file mask should work. Make sure you set the correct pattern size (the image above is </w:t>
-      </w:r>
-      <w:proofErr w:type="gramStart"/>
-      <w:r>
-        <w:rPr>
-          <w:lang w:val="en-GB"/>
-        </w:rPr>
-        <w:t>an</w:t>
-      </w:r>
-      <w:proofErr w:type="gramEnd"/>
-      <w:r>
-        <w:rPr>
-          <w:lang w:val="en-GB"/>
-        </w:rPr>
-        <w:t xml:space="preserve"> 6 x 9) and the correct square size in millimetres.</w:t>
+        <w:t>Follow the instructions in the dialog window, providing the location of the left and right calibration images. The default image file mask should work. Make sure you set the correct pattern size (the image above is an 6 x 9) and the correct square size in millimetres.</w:t>
       </w:r>
     </w:p>
     <w:p>
@@ -11478,7 +11742,7 @@
           <w:lang w:val="en-GB"/>
         </w:rPr>
       </w:pPr>
-      <w:bookmarkStart w:id="30" w:name="_Toc44505781"/>
+      <w:bookmarkStart w:id="35" w:name="_Toc44662298"/>
       <w:r>
         <w:rPr>
           <w:lang w:val="en-GB"/>
@@ -11486,7 +11750,7 @@
         <w:lastRenderedPageBreak/>
         <w:t>Matching images</w:t>
       </w:r>
-      <w:bookmarkEnd w:id="30"/>
+      <w:bookmarkEnd w:id="35"/>
     </w:p>
     <w:p>
       <w:pPr>
@@ -12585,7 +12849,7 @@
           <w:lang w:val="en-GB"/>
         </w:rPr>
       </w:pPr>
-      <w:bookmarkStart w:id="31" w:name="_Toc44505782"/>
+      <w:bookmarkStart w:id="36" w:name="_Toc44662299"/>
       <w:r>
         <w:rPr>
           <w:lang w:val="en-GB"/>
@@ -12593,7 +12857,7 @@
         <w:lastRenderedPageBreak/>
         <w:t>Viewing point clouds</w:t>
       </w:r>
-      <w:bookmarkEnd w:id="31"/>
+      <w:bookmarkEnd w:id="36"/>
     </w:p>
     <w:p>
       <w:pPr>
@@ -12709,21 +12973,7 @@
         <w:rPr>
           <w:lang w:val="en-GB"/>
         </w:rPr>
-        <w:t xml:space="preserve">You can save the current point cloud as a PLY file for viewing in other software, such as the freely available </w:t>
-      </w:r>
-      <w:proofErr w:type="spellStart"/>
-      <w:r>
-        <w:rPr>
-          <w:lang w:val="en-GB"/>
-        </w:rPr>
-        <w:t>Meshlab</w:t>
-      </w:r>
-      <w:proofErr w:type="spellEnd"/>
-      <w:r>
-        <w:rPr>
-          <w:lang w:val="en-GB"/>
-        </w:rPr>
-        <w:t xml:space="preserve"> or CloudCompare.</w:t>
+        <w:t>You can save the current point cloud as a PLY file for viewing in other software, such as the freely available Meshlab or CloudCompare.</w:t>
       </w:r>
     </w:p>
     <w:p>
@@ -12804,12 +13054,12 @@
       <w:pPr>
         <w:pStyle w:val="Heading1"/>
       </w:pPr>
-      <w:bookmarkStart w:id="32" w:name="_Toc44505785"/>
+      <w:bookmarkStart w:id="37" w:name="_Toc44662300"/>
       <w:r>
         <w:lastRenderedPageBreak/>
         <w:t>Updating Software</w:t>
       </w:r>
-      <w:bookmarkEnd w:id="32"/>
+      <w:bookmarkEnd w:id="37"/>
     </w:p>
     <w:p>
       <w:pPr>
@@ -12960,11 +13210,11 @@
       <w:pPr>
         <w:pStyle w:val="Heading1"/>
       </w:pPr>
-      <w:bookmarkStart w:id="33" w:name="_Toc44505786"/>
+      <w:bookmarkStart w:id="38" w:name="_Toc44662301"/>
       <w:r>
         <w:t>Building from source</w:t>
       </w:r>
-      <w:bookmarkEnd w:id="33"/>
+      <w:bookmarkEnd w:id="38"/>
     </w:p>
     <w:p>
       <w:pPr>
@@ -13133,14 +13383,14 @@
           <w:lang w:val="en-GB"/>
         </w:rPr>
       </w:pPr>
-      <w:bookmarkStart w:id="34" w:name="_Toc44505787"/>
+      <w:bookmarkStart w:id="39" w:name="_Toc44662302"/>
       <w:r>
         <w:rPr>
           <w:lang w:val="en-GB"/>
         </w:rPr>
         <w:t>Source code</w:t>
       </w:r>
-      <w:bookmarkEnd w:id="34"/>
+      <w:bookmarkEnd w:id="39"/>
     </w:p>
     <w:p>
       <w:pPr>
@@ -13410,14 +13660,14 @@
           <w:lang w:val="en-GB"/>
         </w:rPr>
       </w:pPr>
-      <w:bookmarkStart w:id="35" w:name="_Toc44505788"/>
+      <w:bookmarkStart w:id="40" w:name="_Toc44662303"/>
       <w:r>
         <w:rPr>
           <w:lang w:val="en-GB"/>
         </w:rPr>
         <w:t>Dependencies</w:t>
       </w:r>
-      <w:bookmarkEnd w:id="35"/>
+      <w:bookmarkEnd w:id="40"/>
     </w:p>
     <w:p>
       <w:pPr>
@@ -13476,14 +13726,14 @@
           <w:lang w:val="en-GB"/>
         </w:rPr>
       </w:pPr>
-      <w:bookmarkStart w:id="36" w:name="_Toc44505789"/>
+      <w:bookmarkStart w:id="41" w:name="_Toc44662304"/>
       <w:r>
         <w:rPr>
           <w:lang w:val="en-GB"/>
         </w:rPr>
         <w:t>Build</w:t>
       </w:r>
-      <w:bookmarkEnd w:id="36"/>
+      <w:bookmarkEnd w:id="41"/>
     </w:p>
     <w:p>
       <w:pPr>
@@ -13505,14 +13755,14 @@
           <w:lang w:val="en-GB"/>
         </w:rPr>
       </w:pPr>
-      <w:bookmarkStart w:id="37" w:name="_Toc44505790"/>
+      <w:bookmarkStart w:id="42" w:name="_Toc44662305"/>
       <w:r>
         <w:rPr>
           <w:lang w:val="en-GB"/>
         </w:rPr>
         <w:t>QT Build</w:t>
       </w:r>
-      <w:bookmarkEnd w:id="37"/>
+      <w:bookmarkEnd w:id="42"/>
     </w:p>
     <w:p>
       <w:pPr>
@@ -13602,21 +13852,7 @@
         <w:rPr>
           <w:lang w:val="en-GB"/>
         </w:rPr>
-        <w:t xml:space="preserve">Then select build (the hammer icon). Debug and Release </w:t>
-      </w:r>
-      <w:proofErr w:type="spellStart"/>
-      <w:r>
-        <w:rPr>
-          <w:lang w:val="en-GB"/>
-        </w:rPr>
-        <w:t>dlls</w:t>
-      </w:r>
-      <w:proofErr w:type="spellEnd"/>
-      <w:r>
-        <w:rPr>
-          <w:lang w:val="en-GB"/>
-        </w:rPr>
-        <w:t xml:space="preserve"> are configured for most libraries to enable full debugging of the application. Change to debug build by changing build configuration (computer screen icon). </w:t>
+        <w:t xml:space="preserve">Then select build (the hammer icon). Debug and Release dlls are configured for most libraries to enable full debugging of the application. Change to debug build by changing build configuration (computer screen icon). </w:t>
       </w:r>
     </w:p>
     <w:p>
@@ -13645,14 +13881,14 @@
           <w:lang w:val="en-GB"/>
         </w:rPr>
       </w:pPr>
-      <w:bookmarkStart w:id="38" w:name="_Toc44505791"/>
+      <w:bookmarkStart w:id="43" w:name="_Toc44662306"/>
       <w:r>
         <w:rPr>
           <w:lang w:val="en-GB"/>
         </w:rPr>
         <w:t>CMake Build</w:t>
       </w:r>
-      <w:bookmarkEnd w:id="38"/>
+      <w:bookmarkEnd w:id="43"/>
     </w:p>
     <w:p>
       <w:pPr>
@@ -13689,23 +13925,21 @@
           <w:lang w:val="en-GB"/>
         </w:rPr>
       </w:pPr>
-      <w:proofErr w:type="spellStart"/>
       <w:r>
         <w:rPr>
           <w:sz w:val="24"/>
           <w:szCs w:val="24"/>
           <w:lang w:val="en-GB"/>
         </w:rPr>
-        <w:t>Cmake</w:t>
-      </w:r>
-      <w:proofErr w:type="spellEnd"/>
+        <w:t xml:space="preserve">Cmake </w:t>
+      </w:r>
       <w:r>
         <w:rPr>
           <w:sz w:val="24"/>
           <w:szCs w:val="24"/>
           <w:lang w:val="en-GB"/>
         </w:rPr>
-        <w:t xml:space="preserve"> </w:t>
+        <w:t>--</w:t>
       </w:r>
       <w:r>
         <w:rPr>
@@ -13713,7 +13947,7 @@
           <w:szCs w:val="24"/>
           <w:lang w:val="en-GB"/>
         </w:rPr>
-        <w:t>--</w:t>
+        <w:t>build</w:t>
       </w:r>
       <w:r>
         <w:rPr>
@@ -13721,7 +13955,7 @@
           <w:szCs w:val="24"/>
           <w:lang w:val="en-GB"/>
         </w:rPr>
-        <w:t>build</w:t>
+        <w:t xml:space="preserve"> /</w:t>
       </w:r>
       <w:r>
         <w:rPr>
@@ -13729,14 +13963,6 @@
           <w:szCs w:val="24"/>
           <w:lang w:val="en-GB"/>
         </w:rPr>
-        <w:t xml:space="preserve"> /</w:t>
-      </w:r>
-      <w:r>
-        <w:rPr>
-          <w:sz w:val="24"/>
-          <w:szCs w:val="24"/>
-          <w:lang w:val="en-GB"/>
-        </w:rPr>
         <w:t>build -G "Visual Studio 15 2017"</w:t>
       </w:r>
     </w:p>
@@ -13760,43 +13986,21 @@
           <w:lang w:val="en-GB"/>
         </w:rPr>
       </w:pPr>
-      <w:bookmarkStart w:id="39" w:name="_Toc44505792"/>
+      <w:bookmarkStart w:id="44" w:name="_Toc44662307"/>
       <w:r>
         <w:rPr>
           <w:lang w:val="en-GB"/>
         </w:rPr>
         <w:t>Building installer</w:t>
       </w:r>
-      <w:bookmarkEnd w:id="39"/>
-    </w:p>
-    <w:p>
-      <w:proofErr w:type="spellStart"/>
-      <w:r>
-        <w:rPr>
-          <w:lang w:val="en-GB"/>
-        </w:rPr>
-        <w:t>Inno</w:t>
-      </w:r>
-      <w:proofErr w:type="spellEnd"/>
-      <w:r>
-        <w:rPr>
-          <w:lang w:val="en-GB"/>
-        </w:rPr>
-        <w:t xml:space="preserve"> Setup is used to generate a windows installer from the build/release folder after the software has been built. </w:t>
-      </w:r>
-      <w:proofErr w:type="spellStart"/>
-      <w:r>
-        <w:rPr>
-          <w:lang w:val="en-GB"/>
-        </w:rPr>
-        <w:t>Inno</w:t>
-      </w:r>
-      <w:proofErr w:type="spellEnd"/>
-      <w:r>
-        <w:rPr>
-          <w:lang w:val="en-GB"/>
-        </w:rPr>
-        <w:t xml:space="preserve"> Setup can be download from the following link: </w:t>
+      <w:bookmarkEnd w:id="44"/>
+    </w:p>
+    <w:p>
+      <w:r>
+        <w:rPr>
+          <w:lang w:val="en-GB"/>
+        </w:rPr>
+        <w:t xml:space="preserve">Inno Setup is used to generate a windows installer from the build/release folder after the software has been built. Inno Setup can be download from the following link: </w:t>
       </w:r>
       <w:hyperlink r:id="rId60" w:history="1">
         <w:r>
@@ -13817,24 +14021,14 @@
         </w:rPr>
       </w:pPr>
       <w:r>
-        <w:t xml:space="preserve">Once installed the </w:t>
-      </w:r>
-      <w:proofErr w:type="spellStart"/>
-      <w:r>
-        <w:t>Inno</w:t>
-      </w:r>
-      <w:proofErr w:type="spellEnd"/>
-      <w:r>
-        <w:t xml:space="preserve"> Setup script can be run to compile the installer by right clicking the ‘</w:t>
+        <w:t>Once installed the Inno Setup script can be run to compile the installer by right clicking the ‘</w:t>
       </w:r>
       <w:r>
         <w:t>installer/</w:t>
       </w:r>
-      <w:proofErr w:type="spellStart"/>
       <w:r>
         <w:t>installer.iss</w:t>
       </w:r>
-      <w:proofErr w:type="spellEnd"/>
       <w:r>
         <w:t xml:space="preserve">’ file in windows </w:t>
       </w:r>
@@ -13850,11 +14044,9 @@
       <w:r>
         <w:t xml:space="preserve"> This will build to installer in the folder ‘installer/output/’ with the name ‘</w:t>
       </w:r>
-      <w:proofErr w:type="spellStart"/>
       <w:r>
         <w:t>StereoVisionToolkit</w:t>
       </w:r>
-      <w:proofErr w:type="spellEnd"/>
       <w:r>
         <w:t>-{Version}-</w:t>
       </w:r>
@@ -13873,40 +14065,26 @@
           <w:lang w:val="en-GB"/>
         </w:rPr>
       </w:pPr>
-      <w:bookmarkStart w:id="40" w:name="_Toc44505793"/>
+      <w:bookmarkStart w:id="45" w:name="_Toc44662308"/>
       <w:r>
         <w:rPr>
           <w:lang w:val="en-GB"/>
         </w:rPr>
         <w:t>Building documentation</w:t>
       </w:r>
-      <w:bookmarkEnd w:id="40"/>
-    </w:p>
-    <w:p>
-      <w:pPr>
-        <w:rPr>
-          <w:lang w:val="en-GB"/>
-        </w:rPr>
-      </w:pPr>
-      <w:r>
-        <w:rPr>
-          <w:lang w:val="en-GB"/>
-        </w:rPr>
-        <w:t xml:space="preserve">Code documentation is provided by using </w:t>
-      </w:r>
-      <w:proofErr w:type="spellStart"/>
-      <w:r>
-        <w:rPr>
-          <w:lang w:val="en-GB"/>
-        </w:rPr>
-        <w:t>Doxygen</w:t>
-      </w:r>
-      <w:proofErr w:type="spellEnd"/>
-      <w:r>
-        <w:rPr>
-          <w:lang w:val="en-GB"/>
-        </w:rPr>
-        <w:t>. This uses code commenting to automatically generate class, function, and variable documentation. To re-generate documentation, run the following command:</w:t>
+      <w:bookmarkEnd w:id="45"/>
+    </w:p>
+    <w:p>
+      <w:pPr>
+        <w:rPr>
+          <w:lang w:val="en-GB"/>
+        </w:rPr>
+      </w:pPr>
+      <w:r>
+        <w:rPr>
+          <w:lang w:val="en-GB"/>
+        </w:rPr>
+        <w:t>Code documentation is provided by using Doxygen. This uses code commenting to automatically generate class, function, and variable documentation. To re-generate documentation, run the following command:</w:t>
       </w:r>
     </w:p>
     <w:p>
@@ -13918,34 +14096,14 @@
           <w:lang w:val="en-GB"/>
         </w:rPr>
       </w:pPr>
-      <w:proofErr w:type="spellStart"/>
       <w:r>
         <w:rPr>
           <w:sz w:val="24"/>
           <w:szCs w:val="24"/>
           <w:lang w:val="en-GB"/>
         </w:rPr>
-        <w:t>Doxygen</w:t>
-      </w:r>
-      <w:proofErr w:type="spellEnd"/>
-      <w:r>
-        <w:rPr>
-          <w:sz w:val="24"/>
-          <w:szCs w:val="24"/>
-          <w:lang w:val="en-GB"/>
-        </w:rPr>
-        <w:t xml:space="preserve"> </w:t>
-      </w:r>
-      <w:proofErr w:type="spellStart"/>
-      <w:r>
-        <w:rPr>
-          <w:sz w:val="24"/>
-          <w:szCs w:val="24"/>
-          <w:lang w:val="en-GB"/>
-        </w:rPr>
-        <w:t>Doxyfile</w:t>
-      </w:r>
-      <w:proofErr w:type="spellEnd"/>
+        <w:t>Doxygen Doxyfile</w:t>
+      </w:r>
     </w:p>
     <w:p>
       <w:pPr>
@@ -13967,14 +14125,14 @@
           <w:lang w:val="en-GB"/>
         </w:rPr>
       </w:pPr>
-      <w:bookmarkStart w:id="41" w:name="_Toc44505794"/>
+      <w:bookmarkStart w:id="46" w:name="_Toc44662309"/>
       <w:r>
         <w:rPr>
           <w:lang w:val="en-GB"/>
         </w:rPr>
         <w:t>Build options</w:t>
       </w:r>
-      <w:bookmarkEnd w:id="41"/>
+      <w:bookmarkEnd w:id="46"/>
     </w:p>
     <w:p>
       <w:pPr>
@@ -14552,12 +14710,12 @@
       <w:pPr>
         <w:pStyle w:val="Heading1"/>
       </w:pPr>
-      <w:bookmarkStart w:id="42" w:name="_Toc44505795"/>
+      <w:bookmarkStart w:id="47" w:name="_Toc44662310"/>
       <w:r>
         <w:lastRenderedPageBreak/>
         <w:t>Troubleshooting</w:t>
       </w:r>
-      <w:bookmarkEnd w:id="42"/>
+      <w:bookmarkEnd w:id="47"/>
     </w:p>
     <w:p>
       <w:pPr>
@@ -14566,14 +14724,14 @@
           <w:lang w:val="en-GB"/>
         </w:rPr>
       </w:pPr>
-      <w:bookmarkStart w:id="43" w:name="_Toc44505796"/>
+      <w:bookmarkStart w:id="48" w:name="_Toc44662311"/>
       <w:r>
         <w:rPr>
           <w:lang w:val="en-GB"/>
         </w:rPr>
         <w:t>Framerate is slower than expected</w:t>
       </w:r>
-      <w:bookmarkEnd w:id="43"/>
+      <w:bookmarkEnd w:id="48"/>
     </w:p>
     <w:p>
       <w:pPr>
@@ -14595,14 +14753,14 @@
           <w:lang w:val="en-GB"/>
         </w:rPr>
       </w:pPr>
-      <w:bookmarkStart w:id="44" w:name="_Toc44505797"/>
+      <w:bookmarkStart w:id="49" w:name="_Toc44662312"/>
       <w:r>
         <w:rPr>
           <w:lang w:val="en-GB"/>
         </w:rPr>
         <w:t>I only get 30fps, not 60fps</w:t>
       </w:r>
-      <w:bookmarkEnd w:id="44"/>
+      <w:bookmarkEnd w:id="49"/>
     </w:p>
     <w:p>
       <w:pPr>
@@ -14624,14 +14782,14 @@
           <w:lang w:val="en-GB"/>
         </w:rPr>
       </w:pPr>
-      <w:bookmarkStart w:id="45" w:name="_Toc44505798"/>
+      <w:bookmarkStart w:id="50" w:name="_Toc44662313"/>
       <w:r>
         <w:rPr>
           <w:lang w:val="en-GB"/>
         </w:rPr>
         <w:t>Image matching is poor</w:t>
       </w:r>
-      <w:bookmarkEnd w:id="45"/>
+      <w:bookmarkEnd w:id="50"/>
     </w:p>
     <w:p>
       <w:pPr>
@@ -14659,14 +14817,14 @@
           <w:lang w:val="en-GB"/>
         </w:rPr>
       </w:pPr>
-      <w:bookmarkStart w:id="46" w:name="_Toc44505799"/>
+      <w:bookmarkStart w:id="51" w:name="_Toc44662314"/>
       <w:r>
         <w:rPr>
           <w:lang w:val="en-GB"/>
         </w:rPr>
         <w:t>USB connector is not secure</w:t>
       </w:r>
-      <w:bookmarkEnd w:id="46"/>
+      <w:bookmarkEnd w:id="51"/>
     </w:p>
     <w:p>
       <w:pPr>
@@ -14700,7 +14858,7 @@
           <w:lang w:val="en-GB"/>
         </w:rPr>
       </w:pPr>
-      <w:bookmarkStart w:id="47" w:name="_Toc44505800"/>
+      <w:bookmarkStart w:id="52" w:name="_Toc44662315"/>
       <w:r>
         <w:rPr>
           <w:lang w:val="en-GB"/>
@@ -14713,7 +14871,7 @@
         </w:rPr>
         <w:t xml:space="preserve"> having problems with the software</w:t>
       </w:r>
-      <w:bookmarkEnd w:id="47"/>
+      <w:bookmarkEnd w:id="52"/>
     </w:p>
     <w:p>
       <w:pPr>
@@ -14754,14 +14912,14 @@
       <w:pPr>
         <w:pStyle w:val="Heading2"/>
       </w:pPr>
-      <w:bookmarkStart w:id="48" w:name="_Toc44505801"/>
+      <w:bookmarkStart w:id="53" w:name="_Toc44662316"/>
       <w:r>
         <w:t>I am</w:t>
       </w:r>
       <w:r>
         <w:t xml:space="preserve"> getting high calibration errors (&gt; 0.3 px)</w:t>
       </w:r>
-      <w:bookmarkEnd w:id="48"/>
+      <w:bookmarkEnd w:id="53"/>
     </w:p>
     <w:p>
       <w:pPr>
@@ -14815,7 +14973,7 @@
       <w:pPr>
         <w:pStyle w:val="Heading2"/>
       </w:pPr>
-      <w:bookmarkStart w:id="49" w:name="_Toc44505802"/>
+      <w:bookmarkStart w:id="54" w:name="_Toc44662317"/>
       <w:r>
         <w:t xml:space="preserve">I </w:t>
       </w:r>
@@ -14825,14 +14983,14 @@
       <w:r>
         <w:t xml:space="preserve"> see any 3D </w:t>
       </w:r>
-      <w:bookmarkStart w:id="50" w:name="OLE_LINK9"/>
-      <w:bookmarkStart w:id="51" w:name="OLE_LINK10"/>
+      <w:bookmarkStart w:id="55" w:name="OLE_LINK9"/>
+      <w:bookmarkStart w:id="56" w:name="OLE_LINK10"/>
       <w:r>
         <w:t>output</w:t>
       </w:r>
-      <w:bookmarkEnd w:id="49"/>
-      <w:bookmarkEnd w:id="50"/>
-      <w:bookmarkEnd w:id="51"/>
+      <w:bookmarkEnd w:id="54"/>
+      <w:bookmarkEnd w:id="55"/>
+      <w:bookmarkEnd w:id="56"/>
     </w:p>
     <w:p>
       <w:r>
@@ -14843,11 +15001,11 @@
       <w:pPr>
         <w:pStyle w:val="Heading2"/>
       </w:pPr>
-      <w:bookmarkStart w:id="52" w:name="_Toc44505803"/>
+      <w:bookmarkStart w:id="57" w:name="_Toc44662318"/>
       <w:r>
         <w:t>Where can I find out more about stereo imaging?</w:t>
       </w:r>
-      <w:bookmarkEnd w:id="52"/>
+      <w:bookmarkEnd w:id="57"/>
     </w:p>
     <w:p>
       <w:r>
@@ -14879,15 +15037,7 @@
         <w:t>Unfortunately,</w:t>
       </w:r>
       <w:r>
-        <w:t xml:space="preserve"> there are few good books on stereo, in terms of a good algorithm comparison, so </w:t>
-      </w:r>
-      <w:proofErr w:type="gramStart"/>
-      <w:r>
-        <w:t>it’s</w:t>
-      </w:r>
-      <w:proofErr w:type="gramEnd"/>
-      <w:r>
-        <w:t xml:space="preserve"> usually better to look at the relevant papers.</w:t>
+        <w:t xml:space="preserve"> there are few good books on stereo, in terms of a good algorithm comparison, so it’s usually better to look at the relevant papers.</w:t>
       </w:r>
     </w:p>
     <w:p>
@@ -14895,23 +15045,7 @@
         <w:jc w:val="left"/>
       </w:pPr>
       <w:r>
-        <w:t xml:space="preserve">You can look at </w:t>
-      </w:r>
-      <w:proofErr w:type="spellStart"/>
-      <w:r>
-        <w:t>Scharstein</w:t>
-      </w:r>
-      <w:proofErr w:type="spellEnd"/>
-      <w:r>
-        <w:t xml:space="preserve"> and </w:t>
-      </w:r>
-      <w:proofErr w:type="spellStart"/>
-      <w:r>
-        <w:t>Szeliski’s</w:t>
-      </w:r>
-      <w:proofErr w:type="spellEnd"/>
-      <w:r>
-        <w:t xml:space="preserve"> stereo taxonomy paper (</w:t>
+        <w:t>You can look at Scharstein and Szeliski’s stereo taxonomy paper (</w:t>
       </w:r>
       <w:hyperlink r:id="rId63" w:history="1">
         <w:r>
@@ -15004,7 +15138,10 @@
 <w:ftr xmlns:wpc="http://schemas.microsoft.com/office/word/2010/wordprocessingCanvas" xmlns:cx="http://schemas.microsoft.com/office/drawing/2014/chartex" xmlns:cx1="http://schemas.microsoft.com/office/drawing/2015/9/8/chartex" xmlns:cx2="http://schemas.microsoft.com/office/drawing/2015/10/21/chartex" xmlns:cx3="http://schemas.microsoft.com/office/drawing/2016/5/9/chartex" xmlns:cx4="http://schemas.microsoft.com/office/drawing/2016/5/10/chartex" xmlns:cx5="http://schemas.microsoft.com/office/drawing/2016/5/11/chartex" xmlns:cx6="http://schemas.microsoft.com/office/drawing/2016/5/12/chartex" xmlns:cx7="http://schemas.microsoft.com/office/drawing/2016/5/13/chartex" xmlns:cx8="http://schemas.microsoft.com/office/drawing/2016/5/14/chartex" xmlns:mc="http://schemas.openxmlformats.org/markup-compatibility/2006" xmlns:aink="http://schemas.microsoft.com/office/drawing/2016/ink" xmlns:am3d="http://schemas.microsoft.com/office/drawing/2017/model3d" xmlns:o="urn:schemas-microsoft-com:office:office" xmlns:r="http://schemas.openxmlformats.org/officeDocument/2006/relationships" xmlns:m="http://schemas.openxmlformats.org/officeDocument/2006/math" xmlns:v="urn:schemas-microsoft-com:vml" xmlns:wp14="http://schemas.microsoft.com/office/word/2010/wordprocessingDrawing" xmlns:wp="http://schemas.openxmlformats.org/drawingml/2006/wordprocessingDrawing" xmlns:w10="urn:schemas-microsoft-com:office:word" xmlns:w="http://schemas.openxmlformats.org/wordprocessingml/2006/main" xmlns:w14="http://schemas.microsoft.com/office/word/2010/wordml" xmlns:w15="http://schemas.microsoft.com/office/word/2012/wordml" xmlns:w16cex="http://schemas.microsoft.com/office/word/2018/wordml/cex" xmlns:w16cid="http://schemas.microsoft.com/office/word/2016/wordml/cid" xmlns:w16="http://schemas.microsoft.com/office/word/2018/wordml" xmlns:w16se="http://schemas.microsoft.com/office/word/2015/wordml/symex" xmlns:wpg="http://schemas.microsoft.com/office/word/2010/wordprocessingGroup" xmlns:wpi="http://schemas.microsoft.com/office/word/2010/wordprocessingInk" xmlns:wne="http://schemas.microsoft.com/office/word/2006/wordml" xmlns:wps="http://schemas.microsoft.com/office/word/2010/wordprocessingShape" mc:Ignorable="w14 w15 w16se w16cid w16 w16cex wp14">
   <w:p>
     <w:r>
-      <w:t>Revision date: July 2020</w:t>
+      <w:t xml:space="preserve">Revision date: </w:t>
+    </w:r>
+    <w:r>
+      <w:t>03/07/2020</w:t>
     </w:r>
   </w:p>
 </w:ftr>

</xml_diff>

<commit_message>
remove cmake compatibility & minor fix to i3drsgm widget
</commit_message>
<xml_diff>
--- a/docs/userguide/UserGuide.docx
+++ b/docs/userguide/UserGuide.docx
@@ -5458,7 +5458,21 @@
         <w:rPr>
           <w:lang w:val="en-GB"/>
         </w:rPr>
-        <w:t xml:space="preserve">Look for a file with the name ‘StereoVisionToolkit-{VERSION}-Win64.exe’. </w:t>
+        <w:t>Look for a file with the name ‘</w:t>
+      </w:r>
+      <w:proofErr w:type="spellStart"/>
+      <w:r>
+        <w:rPr>
+          <w:lang w:val="en-GB"/>
+        </w:rPr>
+        <w:t>StereoVisionToolkit</w:t>
+      </w:r>
+      <w:proofErr w:type="spellEnd"/>
+      <w:r>
+        <w:rPr>
+          <w:lang w:val="en-GB"/>
+        </w:rPr>
+        <w:t xml:space="preserve">-{VERSION}-Win64.exe’. </w:t>
       </w:r>
       <w:r>
         <w:rPr>
@@ -5990,7 +6004,21 @@
         <w:rPr>
           <w:lang w:val="en-GB"/>
         </w:rPr>
-        <w:t xml:space="preserve">Download the installer by clicking on the ‘StereoVisionToolkit-{VERSION}-Win64.exe’. This will start the download, which usually places the file in the ‘Downloads’ folder of the PC. </w:t>
+        <w:t>Download the installer by clicking on the ‘</w:t>
+      </w:r>
+      <w:proofErr w:type="spellStart"/>
+      <w:r>
+        <w:rPr>
+          <w:lang w:val="en-GB"/>
+        </w:rPr>
+        <w:t>StereoVisionToolkit</w:t>
+      </w:r>
+      <w:proofErr w:type="spellEnd"/>
+      <w:r>
+        <w:rPr>
+          <w:lang w:val="en-GB"/>
+        </w:rPr>
+        <w:t xml:space="preserve">-{VERSION}-Win64.exe’. This will start the download, which usually places the file in the ‘Downloads’ folder of the PC. </w:t>
       </w:r>
     </w:p>
     <w:p>
@@ -6511,7 +6539,21 @@
         <w:rPr>
           <w:lang w:val="en-GB"/>
         </w:rPr>
-        <w:t>Your license file should be provided on the USB key along with the software and calibration files. The license file is a file with the extension ‘.lic’ and has key license information that is read by the Stereo Vision Toolkit to check the current machine has permission to run I3DRSGM.</w:t>
+        <w:t>Your license file should be provided on the USB key along with the software and calibration files. The license file is a file with the extension ‘.</w:t>
+      </w:r>
+      <w:proofErr w:type="spellStart"/>
+      <w:r>
+        <w:rPr>
+          <w:lang w:val="en-GB"/>
+        </w:rPr>
+        <w:t>lic</w:t>
+      </w:r>
+      <w:proofErr w:type="spellEnd"/>
+      <w:r>
+        <w:rPr>
+          <w:lang w:val="en-GB"/>
+        </w:rPr>
+        <w:t>’ and has key license information that is read by the Stereo Vision Toolkit to check the current machine has permission to run I3DRSGM.</w:t>
       </w:r>
       <w:r>
         <w:rPr>
@@ -6585,7 +6627,21 @@
         <w:rPr>
           <w:lang w:val="en-GB"/>
         </w:rPr>
-        <w:t>\StereoVisionToolkit\’</w:t>
+        <w:t>\</w:t>
+      </w:r>
+      <w:proofErr w:type="spellStart"/>
+      <w:r>
+        <w:rPr>
+          <w:lang w:val="en-GB"/>
+        </w:rPr>
+        <w:t>StereoVisionToolkit</w:t>
+      </w:r>
+      <w:proofErr w:type="spellEnd"/>
+      <w:r>
+        <w:rPr>
+          <w:lang w:val="en-GB"/>
+        </w:rPr>
+        <w:t>\’</w:t>
       </w:r>
       <w:r>
         <w:rPr>
@@ -6812,7 +6868,21 @@
         <w:rPr>
           <w:lang w:val="en-GB"/>
         </w:rPr>
-        <w:t xml:space="preserve">The software installer is provided on a USB stick, or may be downloaded from our Github repository </w:t>
+        <w:t xml:space="preserve">The software installer is provided on a USB stick, or may be downloaded from our </w:t>
+      </w:r>
+      <w:proofErr w:type="spellStart"/>
+      <w:r>
+        <w:rPr>
+          <w:lang w:val="en-GB"/>
+        </w:rPr>
+        <w:t>Github</w:t>
+      </w:r>
+      <w:proofErr w:type="spellEnd"/>
+      <w:r>
+        <w:rPr>
+          <w:lang w:val="en-GB"/>
+        </w:rPr>
+        <w:t xml:space="preserve"> repository </w:t>
       </w:r>
       <w:r>
         <w:rPr>
@@ -9843,7 +9913,21 @@
         <w:rPr>
           <w:lang w:val="en-GB"/>
         </w:rPr>
-        <w:t xml:space="preserve">Provided on your USB key should be calibration files. These will be in ‘.yaml’ or ‘.xml’ format. For increased performance it is advised to copy these from the USB key somewhere on your machine. Make a note of this location for loading within the Stereo Vision Toolkit. </w:t>
+        <w:t>Provided on your USB key should be calibration files. These will be in ‘.</w:t>
+      </w:r>
+      <w:proofErr w:type="spellStart"/>
+      <w:r>
+        <w:rPr>
+          <w:lang w:val="en-GB"/>
+        </w:rPr>
+        <w:t>yaml</w:t>
+      </w:r>
+      <w:proofErr w:type="spellEnd"/>
+      <w:r>
+        <w:rPr>
+          <w:lang w:val="en-GB"/>
+        </w:rPr>
+        <w:t xml:space="preserve">’ or ‘.xml’ format. For increased performance it is advised to copy these from the USB key somewhere on your machine. Make a note of this location for loading within the Stereo Vision Toolkit. </w:t>
       </w:r>
     </w:p>
     <w:p>
@@ -11901,7 +11985,296 @@
     </w:p>
     <w:p>
       <w:pPr>
-        <w:jc w:val="center"/>
+        <w:rPr>
+          <w:lang w:val="en-GB"/>
+        </w:rPr>
+      </w:pPr>
+    </w:p>
+    <w:p>
+      <w:pPr>
+        <w:rPr>
+          <w:lang w:val="en-GB"/>
+        </w:rPr>
+      </w:pPr>
+    </w:p>
+    <w:p>
+      <w:pPr>
+        <w:rPr>
+          <w:lang w:val="en-GB"/>
+        </w:rPr>
+      </w:pPr>
+    </w:p>
+    <w:p>
+      <w:pPr>
+        <w:rPr>
+          <w:lang w:val="en-GB"/>
+        </w:rPr>
+      </w:pPr>
+    </w:p>
+    <w:p>
+      <w:pPr>
+        <w:rPr>
+          <w:lang w:val="en-GB"/>
+        </w:rPr>
+      </w:pPr>
+    </w:p>
+    <w:p>
+      <w:pPr>
+        <w:rPr>
+          <w:lang w:val="en-GB"/>
+        </w:rPr>
+      </w:pPr>
+    </w:p>
+    <w:p>
+      <w:pPr>
+        <w:rPr>
+          <w:lang w:val="en-GB"/>
+        </w:rPr>
+      </w:pPr>
+    </w:p>
+    <w:p>
+      <w:pPr>
+        <w:pStyle w:val="Heading3"/>
+        <w:rPr>
+          <w:lang w:val="en-GB"/>
+        </w:rPr>
+      </w:pPr>
+      <w:r>
+        <w:rPr>
+          <w:lang w:val="en-GB"/>
+        </w:rPr>
+        <w:lastRenderedPageBreak/>
+        <w:t>Matching settings</w:t>
+      </w:r>
+    </w:p>
+    <w:p>
+      <w:pPr>
+        <w:pStyle w:val="Heading4"/>
+        <w:rPr>
+          <w:lang w:val="en-GB"/>
+        </w:rPr>
+      </w:pPr>
+      <w:r>
+        <w:rPr>
+          <w:lang w:val="en-GB"/>
+        </w:rPr>
+        <w:t>Common settings</w:t>
+      </w:r>
+    </w:p>
+    <w:p>
+      <w:pPr>
+        <w:rPr>
+          <w:lang w:val="en-GB"/>
+        </w:rPr>
+      </w:pPr>
+      <w:r>
+        <w:rPr>
+          <w:lang w:val="en-GB"/>
+        </w:rPr>
+        <w:t xml:space="preserve">There are several common parameters </w:t>
+      </w:r>
+      <w:r>
+        <w:rPr>
+          <w:lang w:val="en-GB"/>
+        </w:rPr>
+        <w:t xml:space="preserve">across all three stereo matchers: </w:t>
+      </w:r>
+    </w:p>
+    <w:p>
+      <w:pPr>
+        <w:rPr>
+          <w:lang w:val="en-GB"/>
+        </w:rPr>
+      </w:pPr>
+      <w:r>
+        <w:rPr>
+          <w:b/>
+          <w:lang w:val="en-GB"/>
+        </w:rPr>
+        <w:t>Window size</w:t>
+      </w:r>
+      <w:r>
+        <w:rPr>
+          <w:lang w:val="en-GB"/>
+        </w:rPr>
+        <w:t xml:space="preserve"> – sets the size of the comparison region. Bigger values will produce denser disparity maps at the expense of fine detail and edge sharpness.</w:t>
+      </w:r>
+    </w:p>
+    <w:p>
+      <w:pPr>
+        <w:rPr>
+          <w:lang w:val="en-GB"/>
+        </w:rPr>
+      </w:pPr>
+      <w:r>
+        <w:rPr>
+          <w:b/>
+          <w:lang w:val="en-GB"/>
+        </w:rPr>
+        <w:t>Minimum disparity</w:t>
+      </w:r>
+      <w:r>
+        <w:rPr>
+          <w:lang w:val="en-GB"/>
+        </w:rPr>
+        <w:t xml:space="preserve"> – set the minimum disparity to search from.</w:t>
+      </w:r>
+      <w:r>
+        <w:rPr>
+          <w:lang w:val="en-GB"/>
+        </w:rPr>
+        <w:t xml:space="preserve"> Disparity is the inverse of distance so close objects will have large disparity. </w:t>
+      </w:r>
+    </w:p>
+    <w:p>
+      <w:pPr>
+        <w:rPr>
+          <w:lang w:val="en-GB"/>
+        </w:rPr>
+      </w:pPr>
+      <w:r>
+        <w:rPr>
+          <w:b/>
+          <w:lang w:val="en-GB"/>
+        </w:rPr>
+        <w:t>Disparity range</w:t>
+      </w:r>
+      <w:r>
+        <w:rPr>
+          <w:lang w:val="en-GB"/>
+        </w:rPr>
+        <w:t xml:space="preserve"> – set the number of disparities to search over</w:t>
+      </w:r>
+      <w:r>
+        <w:rPr>
+          <w:lang w:val="en-GB"/>
+        </w:rPr>
+        <w:t xml:space="preserve">. A larger disparity range will increase the distance range that the 3D can be generated for, however, this will also increase processing time. </w:t>
+      </w:r>
+    </w:p>
+    <w:p>
+      <w:pPr>
+        <w:rPr>
+          <w:lang w:val="en-GB"/>
+        </w:rPr>
+      </w:pPr>
+      <w:r>
+        <w:rPr>
+          <w:b/>
+          <w:lang w:val="en-GB"/>
+        </w:rPr>
+        <w:t>Extend disparity</w:t>
+      </w:r>
+      <w:r>
+        <w:rPr>
+          <w:lang w:val="en-GB"/>
+        </w:rPr>
+        <w:t xml:space="preserve"> – </w:t>
+      </w:r>
+      <w:r>
+        <w:rPr>
+          <w:lang w:val="en-GB"/>
+        </w:rPr>
+        <w:t xml:space="preserve">enable/ disable extended disparity. By default, the maximum range of minimum disparity is set to a smaller value to make fine tuning the parameter easier. Should your application require a higher minimum disparity. For example, </w:t>
+      </w:r>
+      <w:r>
+        <w:rPr>
+          <w:lang w:val="en-GB"/>
+        </w:rPr>
+        <w:t xml:space="preserve">using </w:t>
+      </w:r>
+      <w:r>
+        <w:rPr>
+          <w:lang w:val="en-GB"/>
+        </w:rPr>
+        <w:t xml:space="preserve">a </w:t>
+      </w:r>
+      <w:r>
+        <w:rPr>
+          <w:lang w:val="en-GB"/>
+        </w:rPr>
+        <w:t>high-resolution</w:t>
+      </w:r>
+      <w:r>
+        <w:rPr>
+          <w:lang w:val="en-GB"/>
+        </w:rPr>
+        <w:t xml:space="preserve"> image with an object at a </w:t>
+      </w:r>
+      <w:r>
+        <w:rPr>
+          <w:lang w:val="en-GB"/>
+        </w:rPr>
+        <w:t xml:space="preserve">very close </w:t>
+      </w:r>
+      <w:r>
+        <w:rPr>
+          <w:lang w:val="en-GB"/>
+        </w:rPr>
+        <w:t xml:space="preserve">distance. This can be enabled to double the maximum value this can be set to. </w:t>
+      </w:r>
+    </w:p>
+    <w:p>
+      <w:pPr>
+        <w:rPr>
+          <w:lang w:val="en-GB"/>
+        </w:rPr>
+      </w:pPr>
+      <w:r>
+        <w:rPr>
+          <w:b/>
+          <w:lang w:val="en-GB"/>
+        </w:rPr>
+        <w:t>Negative</w:t>
+      </w:r>
+      <w:r>
+        <w:rPr>
+          <w:b/>
+          <w:lang w:val="en-GB"/>
+        </w:rPr>
+        <w:t xml:space="preserve"> disparity</w:t>
+      </w:r>
+      <w:r>
+        <w:rPr>
+          <w:lang w:val="en-GB"/>
+        </w:rPr>
+        <w:t xml:space="preserve"> –</w:t>
+      </w:r>
+      <w:r>
+        <w:rPr>
+          <w:lang w:val="en-GB"/>
+        </w:rPr>
+        <w:t xml:space="preserve"> enable / disable negative disparity. This will toggle the minimum disparity between a positive and negative value. Usually </w:t>
+      </w:r>
+      <w:r>
+        <w:rPr>
+          <w:lang w:val="en-GB"/>
+        </w:rPr>
+        <w:t xml:space="preserve">disparity will be negative as it is comparing left and right disparities. However, if the camera being used has some toe-in the cross over of images will become positive at close distances. </w:t>
+      </w:r>
+      <w:r>
+        <w:rPr>
+          <w:lang w:val="en-GB"/>
+        </w:rPr>
+        <w:t xml:space="preserve"> </w:t>
+      </w:r>
+    </w:p>
+    <w:p>
+      <w:pPr>
+        <w:pStyle w:val="Heading4"/>
+        <w:rPr>
+          <w:lang w:val="en-GB"/>
+        </w:rPr>
+      </w:pPr>
+      <w:r>
+        <w:rPr>
+          <w:lang w:val="en-GB"/>
+        </w:rPr>
+        <w:t>I3DR Semi-Global Matcher</w:t>
+      </w:r>
+    </w:p>
+    <w:p>
+      <w:pPr>
         <w:rPr>
           <w:lang w:val="en-GB"/>
         </w:rPr>
@@ -11910,12 +12283,11 @@
         <w:rPr>
           <w:noProof/>
         </w:rPr>
-        <w:lastRenderedPageBreak/>
         <w:drawing>
-          <wp:inline distT="0" distB="0" distL="0" distR="0" wp14:anchorId="448005D5" wp14:editId="23B3573F">
-            <wp:extent cx="5353050" cy="2438400"/>
-            <wp:effectExtent l="0" t="0" r="0" b="0"/>
-            <wp:docPr id="194" name="Picture 194"/>
+          <wp:inline distT="0" distB="0" distL="0" distR="0" wp14:anchorId="2CCA5AFD" wp14:editId="6A117333">
+            <wp:extent cx="5438775" cy="1971675"/>
+            <wp:effectExtent l="0" t="0" r="9525" b="9525"/>
+            <wp:docPr id="28" name="Picture 28"/>
             <wp:cNvGraphicFramePr>
               <a:graphicFrameLocks xmlns:a="http://schemas.openxmlformats.org/drawingml/2006/main" noChangeAspect="1"/>
             </wp:cNvGraphicFramePr>
@@ -11935,7 +12307,7 @@
                   <pic:spPr>
                     <a:xfrm>
                       <a:off x="0" y="0"/>
-                      <a:ext cx="5353050" cy="2438400"/>
+                      <a:ext cx="5438775" cy="1971675"/>
                     </a:xfrm>
                     <a:prstGeom prst="rect">
                       <a:avLst/>
@@ -11950,21 +12322,29 @@
     </w:p>
     <w:p>
       <w:pPr>
-        <w:rPr>
-          <w:lang w:val="en-GB"/>
-        </w:rPr>
-      </w:pPr>
-      <w:r>
-        <w:rPr>
-          <w:lang w:val="en-GB"/>
-        </w:rPr>
-        <w:t>There are several common parameters</w:t>
-      </w:r>
-      <w:r>
-        <w:rPr>
-          <w:lang w:val="en-GB"/>
-        </w:rPr>
-        <w:t xml:space="preserve"> (further description may be found in OpenCV’s documentation </w:t>
+        <w:pStyle w:val="Heading4"/>
+        <w:rPr>
+          <w:lang w:val="en-GB"/>
+        </w:rPr>
+      </w:pPr>
+      <w:r>
+        <w:rPr>
+          <w:lang w:val="en-GB"/>
+        </w:rPr>
+        <w:t>OpenCV Block Matcher</w:t>
+      </w:r>
+    </w:p>
+    <w:p>
+      <w:pPr>
+        <w:rPr>
+          <w:lang w:val="en-GB"/>
+        </w:rPr>
+      </w:pPr>
+      <w:r>
+        <w:rPr>
+          <w:lang w:val="en-GB"/>
+        </w:rPr>
+        <w:t xml:space="preserve">(further description may be found in OpenCV’s documentation </w:t>
       </w:r>
       <w:hyperlink r:id="rId45" w:anchor="createstereosgbm" w:history="1">
         <w:r>
@@ -11984,6 +12364,55 @@
     </w:p>
     <w:p>
       <w:pPr>
+        <w:pStyle w:val="Heading4"/>
+        <w:rPr>
+          <w:lang w:val="en-GB"/>
+        </w:rPr>
+      </w:pPr>
+      <w:r>
+        <w:rPr>
+          <w:lang w:val="en-GB"/>
+        </w:rPr>
+        <w:t>OpenCV Semi-Global Matcher</w:t>
+      </w:r>
+    </w:p>
+    <w:p>
+      <w:pPr>
+        <w:rPr>
+          <w:lang w:val="en-GB"/>
+        </w:rPr>
+      </w:pPr>
+      <w:r>
+        <w:rPr>
+          <w:lang w:val="en-GB"/>
+        </w:rPr>
+        <w:t xml:space="preserve">(further description may be found in OpenCV’s documentation </w:t>
+      </w:r>
+      <w:hyperlink r:id="rId46" w:anchor="createstereosgbm" w:history="1">
+        <w:r>
+          <w:rPr>
+            <w:rStyle w:val="Hyperlink"/>
+            <w:lang w:val="en-GB"/>
+          </w:rPr>
+          <w:t>here</w:t>
+        </w:r>
+      </w:hyperlink>
+      <w:r>
+        <w:rPr>
+          <w:lang w:val="en-GB"/>
+        </w:rPr>
+        <w:t>)</w:t>
+      </w:r>
+    </w:p>
+    <w:p>
+      <w:pPr>
+        <w:rPr>
+          <w:lang w:val="en-GB"/>
+        </w:rPr>
+      </w:pPr>
+    </w:p>
+    <w:p>
+      <w:pPr>
         <w:rPr>
           <w:lang w:val="en-GB"/>
         </w:rPr>
@@ -11993,13 +12422,13 @@
           <w:b/>
           <w:lang w:val="en-GB"/>
         </w:rPr>
-        <w:t>Window size</w:t>
-      </w:r>
-      <w:r>
-        <w:rPr>
-          <w:lang w:val="en-GB"/>
-        </w:rPr>
-        <w:t xml:space="preserve"> – sets the size of the comparison region. Bigger values will produce denser disparity maps at the expense of fine detail and edge sharpness.</w:t>
+        <w:t>Uniqueness ratio</w:t>
+      </w:r>
+      <w:r>
+        <w:rPr>
+          <w:lang w:val="en-GB"/>
+        </w:rPr>
+        <w:t xml:space="preserve"> – sets how confident the algorithm must be before a match is allowed. Set this to a high value to improve robustness at the expense of disparity map density.</w:t>
       </w:r>
     </w:p>
     <w:p>
@@ -12013,13 +12442,19 @@
           <w:b/>
           <w:lang w:val="en-GB"/>
         </w:rPr>
-        <w:t>Minimum disparity</w:t>
-      </w:r>
-      <w:r>
-        <w:rPr>
-          <w:lang w:val="en-GB"/>
-        </w:rPr>
-        <w:t xml:space="preserve"> – set the minimum disparity to search from.</w:t>
+        <w:t>LR Check</w:t>
+      </w:r>
+      <w:r>
+        <w:rPr>
+          <w:lang w:val="en-GB"/>
+        </w:rPr>
+        <w:t xml:space="preserve"> – enable an approximate left-right consistency check, which can reduce noise in the disparity map.</w:t>
+      </w:r>
+      <w:r>
+        <w:rPr>
+          <w:lang w:val="en-GB"/>
+        </w:rPr>
+        <w:t xml:space="preserve"> </w:t>
       </w:r>
     </w:p>
     <w:p>
@@ -12033,13 +12468,19 @@
           <w:b/>
           <w:lang w:val="en-GB"/>
         </w:rPr>
-        <w:t>Disparity range</w:t>
-      </w:r>
-      <w:r>
-        <w:rPr>
-          <w:lang w:val="en-GB"/>
-        </w:rPr>
-        <w:t xml:space="preserve"> – set the number of disparities to search over. </w:t>
+        <w:t>Texture threshold</w:t>
+      </w:r>
+      <w:r>
+        <w:rPr>
+          <w:lang w:val="en-GB"/>
+        </w:rPr>
+        <w:t xml:space="preserve"> – minimum image texture </w:t>
+      </w:r>
+      <w:r>
+        <w:rPr>
+          <w:lang w:val="en-GB"/>
+        </w:rPr>
+        <w:t>to allow matching, can avoid spurious matches in featureless regions.</w:t>
       </w:r>
     </w:p>
     <w:p>
@@ -12053,78 +12494,7 @@
           <w:b/>
           <w:lang w:val="en-GB"/>
         </w:rPr>
-        <w:t>Uniqueness ratio</w:t>
-      </w:r>
-      <w:r>
-        <w:rPr>
-          <w:lang w:val="en-GB"/>
-        </w:rPr>
-        <w:t xml:space="preserve"> – sets how confident the algorithm must be before a match is allowed. Set this to a high value to improve robustness at the expense of disparity map density.</w:t>
-      </w:r>
-    </w:p>
-    <w:p>
-      <w:pPr>
-        <w:rPr>
-          <w:lang w:val="en-GB"/>
-        </w:rPr>
-      </w:pPr>
-      <w:r>
-        <w:rPr>
-          <w:b/>
-          <w:lang w:val="en-GB"/>
-        </w:rPr>
-        <w:t>LR Check</w:t>
-      </w:r>
-      <w:r>
-        <w:rPr>
-          <w:lang w:val="en-GB"/>
-        </w:rPr>
-        <w:t xml:space="preserve"> – enable an approximate left-right consistency check, which can reduce noise in the disparity map.</w:t>
-      </w:r>
-      <w:r>
-        <w:rPr>
-          <w:lang w:val="en-GB"/>
-        </w:rPr>
-        <w:t xml:space="preserve"> </w:t>
-      </w:r>
-    </w:p>
-    <w:p>
-      <w:pPr>
-        <w:rPr>
-          <w:lang w:val="en-GB"/>
-        </w:rPr>
-      </w:pPr>
-      <w:r>
-        <w:rPr>
-          <w:b/>
-          <w:lang w:val="en-GB"/>
-        </w:rPr>
-        <w:t>Texture threshold</w:t>
-      </w:r>
-      <w:r>
-        <w:rPr>
-          <w:lang w:val="en-GB"/>
-        </w:rPr>
-        <w:t xml:space="preserve"> – minimum image texture </w:t>
-      </w:r>
-      <w:r>
-        <w:rPr>
-          <w:lang w:val="en-GB"/>
-        </w:rPr>
-        <w:t>to allow matching, can avoid spurious matches in featureless regions.</w:t>
-      </w:r>
-    </w:p>
-    <w:p>
-      <w:pPr>
-        <w:rPr>
-          <w:lang w:val="en-GB"/>
-        </w:rPr>
-      </w:pPr>
-      <w:r>
-        <w:rPr>
-          <w:b/>
-          <w:lang w:val="en-GB"/>
-        </w:rPr>
+        <w:lastRenderedPageBreak/>
         <w:t>Speckle filter</w:t>
       </w:r>
       <w:r>
@@ -12194,7 +12564,7 @@
                     <pic:cNvPicPr/>
                   </pic:nvPicPr>
                   <pic:blipFill>
-                    <a:blip r:embed="rId46">
+                    <a:blip r:embed="rId47">
                       <a:extLst>
                         <a:ext uri="{28A0092B-C50C-407E-A947-70E740481C1C}">
                           <a14:useLocalDpi xmlns:a14="http://schemas.microsoft.com/office/drawing/2010/main" val="0"/>
@@ -12294,7 +12664,7 @@
                     <pic:cNvPicPr/>
                   </pic:nvPicPr>
                   <pic:blipFill>
-                    <a:blip r:embed="rId47">
+                    <a:blip r:embed="rId48">
                       <a:extLst>
                         <a:ext uri="{28A0092B-C50C-407E-A947-70E740481C1C}">
                           <a14:useLocalDpi xmlns:a14="http://schemas.microsoft.com/office/drawing/2010/main" val="0"/>
@@ -12338,7 +12708,6 @@
         <w:rPr>
           <w:lang w:val="en-GB"/>
         </w:rPr>
-        <w:lastRenderedPageBreak/>
         <w:t>The disparity viewer will show 3D represented as a coloured disparity map.</w:t>
       </w:r>
     </w:p>
@@ -12368,7 +12737,7 @@
                     <pic:cNvPicPr/>
                   </pic:nvPicPr>
                   <pic:blipFill rotWithShape="1">
-                    <a:blip r:embed="rId48"/>
+                    <a:blip r:embed="rId49"/>
                     <a:srcRect t="7868" r="8857"/>
                     <a:stretch/>
                   </pic:blipFill>
@@ -12421,7 +12790,7 @@
                     <pic:cNvPicPr/>
                   </pic:nvPicPr>
                   <pic:blipFill>
-                    <a:blip r:embed="rId49"/>
+                    <a:blip r:embed="rId50"/>
                     <a:stretch>
                       <a:fillRect/>
                     </a:stretch>
@@ -12486,52 +12855,6 @@
             <wp:extent cx="2805257" cy="1542891"/>
             <wp:effectExtent l="0" t="0" r="0" b="635"/>
             <wp:docPr id="199" name="Picture 199"/>
-            <wp:cNvGraphicFramePr>
-              <a:graphicFrameLocks xmlns:a="http://schemas.openxmlformats.org/drawingml/2006/main" noChangeAspect="1"/>
-            </wp:cNvGraphicFramePr>
-            <a:graphic xmlns:a="http://schemas.openxmlformats.org/drawingml/2006/main">
-              <a:graphicData uri="http://schemas.openxmlformats.org/drawingml/2006/picture">
-                <pic:pic xmlns:pic="http://schemas.openxmlformats.org/drawingml/2006/picture">
-                  <pic:nvPicPr>
-                    <pic:cNvPr id="1" name=""/>
-                    <pic:cNvPicPr/>
-                  </pic:nvPicPr>
-                  <pic:blipFill>
-                    <a:blip r:embed="rId50"/>
-                    <a:stretch>
-                      <a:fillRect/>
-                    </a:stretch>
-                  </pic:blipFill>
-                  <pic:spPr>
-                    <a:xfrm>
-                      <a:off x="0" y="0"/>
-                      <a:ext cx="2816353" cy="1548994"/>
-                    </a:xfrm>
-                    <a:prstGeom prst="rect">
-                      <a:avLst/>
-                    </a:prstGeom>
-                  </pic:spPr>
-                </pic:pic>
-              </a:graphicData>
-            </a:graphic>
-          </wp:inline>
-        </w:drawing>
-      </w:r>
-      <w:r>
-        <w:rPr>
-          <w:noProof/>
-        </w:rPr>
-        <w:t xml:space="preserve"> </w:t>
-      </w:r>
-      <w:r>
-        <w:rPr>
-          <w:noProof/>
-        </w:rPr>
-        <w:drawing>
-          <wp:inline distT="0" distB="0" distL="0" distR="0" wp14:anchorId="757A40D1" wp14:editId="032C2339">
-            <wp:extent cx="2817477" cy="1546710"/>
-            <wp:effectExtent l="0" t="0" r="2540" b="0"/>
-            <wp:docPr id="200" name="Picture 200"/>
             <wp:cNvGraphicFramePr>
               <a:graphicFrameLocks xmlns:a="http://schemas.openxmlformats.org/drawingml/2006/main" noChangeAspect="1"/>
             </wp:cNvGraphicFramePr>
@@ -12551,7 +12874,7 @@
                   <pic:spPr>
                     <a:xfrm>
                       <a:off x="0" y="0"/>
-                      <a:ext cx="2834226" cy="1555905"/>
+                      <a:ext cx="2816353" cy="1548994"/>
                     </a:xfrm>
                     <a:prstGeom prst="rect">
                       <a:avLst/>
@@ -12563,49 +12886,21 @@
           </wp:inline>
         </w:drawing>
       </w:r>
-    </w:p>
-    <w:p>
-      <w:pPr>
-        <w:pStyle w:val="Caption"/>
-      </w:pPr>
-      <w:r>
-        <w:t xml:space="preserve">Figure </w:t>
-      </w:r>
-      <w:r>
-        <w:fldChar w:fldCharType="begin"/>
-      </w:r>
-      <w:r>
-        <w:instrText xml:space="preserve"> SEQ Figure \* ARABIC </w:instrText>
-      </w:r>
-      <w:r>
-        <w:fldChar w:fldCharType="separate"/>
-      </w:r>
       <w:r>
         <w:rPr>
           <w:noProof/>
         </w:rPr>
-        <w:t>5</w:t>
-      </w:r>
-      <w:r>
-        <w:fldChar w:fldCharType="end"/>
-      </w:r>
-      <w:r>
-        <w:t xml:space="preserve"> Left: Speckle filtering enabled, Right: no speckle filtering</w:t>
-      </w:r>
-    </w:p>
-    <w:p>
-      <w:pPr>
-        <w:pStyle w:val="Caption"/>
-      </w:pPr>
+        <w:t xml:space="preserve"> </w:t>
+      </w:r>
       <w:r>
         <w:rPr>
           <w:noProof/>
         </w:rPr>
         <w:drawing>
-          <wp:inline distT="0" distB="0" distL="0" distR="0" wp14:anchorId="4BBC375C" wp14:editId="4F4FE8D2">
-            <wp:extent cx="2752725" cy="1507335"/>
-            <wp:effectExtent l="0" t="0" r="0" b="0"/>
-            <wp:docPr id="201" name="Picture 201"/>
+          <wp:inline distT="0" distB="0" distL="0" distR="0" wp14:anchorId="757A40D1" wp14:editId="032C2339">
+            <wp:extent cx="2817477" cy="1546710"/>
+            <wp:effectExtent l="0" t="0" r="2540" b="0"/>
+            <wp:docPr id="200" name="Picture 200"/>
             <wp:cNvGraphicFramePr>
               <a:graphicFrameLocks xmlns:a="http://schemas.openxmlformats.org/drawingml/2006/main" noChangeAspect="1"/>
             </wp:cNvGraphicFramePr>
@@ -12625,7 +12920,7 @@
                   <pic:spPr>
                     <a:xfrm>
                       <a:off x="0" y="0"/>
-                      <a:ext cx="2771494" cy="1517612"/>
+                      <a:ext cx="2834226" cy="1555905"/>
                     </a:xfrm>
                     <a:prstGeom prst="rect">
                       <a:avLst/>
@@ -12637,21 +12932,50 @@
           </wp:inline>
         </w:drawing>
       </w:r>
+    </w:p>
+    <w:p>
+      <w:pPr>
+        <w:pStyle w:val="Caption"/>
+      </w:pPr>
+      <w:r>
+        <w:t xml:space="preserve">Figure </w:t>
+      </w:r>
+      <w:r>
+        <w:fldChar w:fldCharType="begin"/>
+      </w:r>
+      <w:r>
+        <w:instrText xml:space="preserve"> SEQ Figure \* ARABIC </w:instrText>
+      </w:r>
+      <w:r>
+        <w:fldChar w:fldCharType="separate"/>
+      </w:r>
       <w:r>
         <w:rPr>
           <w:noProof/>
         </w:rPr>
-        <w:t xml:space="preserve"> </w:t>
-      </w:r>
+        <w:t>5</w:t>
+      </w:r>
+      <w:r>
+        <w:fldChar w:fldCharType="end"/>
+      </w:r>
+      <w:r>
+        <w:t xml:space="preserve"> Left: Speckle filtering enabled, Right: no speckle filtering</w:t>
+      </w:r>
+    </w:p>
+    <w:p>
+      <w:pPr>
+        <w:pStyle w:val="Caption"/>
+      </w:pPr>
       <w:r>
         <w:rPr>
           <w:noProof/>
         </w:rPr>
+        <w:lastRenderedPageBreak/>
         <w:drawing>
-          <wp:inline distT="0" distB="0" distL="0" distR="0" wp14:anchorId="5C9D3EE8" wp14:editId="47A39316">
-            <wp:extent cx="2794155" cy="1524000"/>
-            <wp:effectExtent l="0" t="0" r="6350" b="0"/>
-            <wp:docPr id="202" name="Picture 202"/>
+          <wp:inline distT="0" distB="0" distL="0" distR="0" wp14:anchorId="4BBC375C" wp14:editId="4F4FE8D2">
+            <wp:extent cx="2752725" cy="1507335"/>
+            <wp:effectExtent l="0" t="0" r="0" b="0"/>
+            <wp:docPr id="201" name="Picture 201"/>
             <wp:cNvGraphicFramePr>
               <a:graphicFrameLocks xmlns:a="http://schemas.openxmlformats.org/drawingml/2006/main" noChangeAspect="1"/>
             </wp:cNvGraphicFramePr>
@@ -12671,7 +12995,7 @@
                   <pic:spPr>
                     <a:xfrm>
                       <a:off x="0" y="0"/>
-                      <a:ext cx="2801059" cy="1527766"/>
+                      <a:ext cx="2771494" cy="1517612"/>
                     </a:xfrm>
                     <a:prstGeom prst="rect">
                       <a:avLst/>
@@ -12684,43 +13008,20 @@
         </w:drawing>
       </w:r>
       <w:r>
-        <w:t xml:space="preserve">Figure </w:t>
-      </w:r>
-      <w:r>
-        <w:fldChar w:fldCharType="begin"/>
-      </w:r>
-      <w:r>
-        <w:instrText xml:space="preserve"> SEQ Figure \* ARABIC </w:instrText>
-      </w:r>
-      <w:r>
-        <w:fldChar w:fldCharType="separate"/>
-      </w:r>
-      <w:r>
         <w:rPr>
           <w:noProof/>
         </w:rPr>
-        <w:t>6</w:t>
-      </w:r>
-      <w:r>
-        <w:fldChar w:fldCharType="end"/>
-      </w:r>
-      <w:r>
-        <w:t xml:space="preserve"> Left: A small disparity range of 32 px does not match the whole image. Right: A higher range of 192 px matches more of the image closer to the camera, but also reduces the region of the image that can be matched.</w:t>
-      </w:r>
-    </w:p>
-    <w:p>
-      <w:pPr>
-        <w:pStyle w:val="Caption"/>
-      </w:pPr>
+        <w:t xml:space="preserve"> </w:t>
+      </w:r>
       <w:r>
         <w:rPr>
           <w:noProof/>
         </w:rPr>
         <w:drawing>
-          <wp:inline distT="0" distB="0" distL="0" distR="0" wp14:anchorId="1F692FC7" wp14:editId="694E98D1">
-            <wp:extent cx="2833543" cy="1536065"/>
-            <wp:effectExtent l="0" t="0" r="5080" b="6985"/>
-            <wp:docPr id="204" name="Picture 204"/>
+          <wp:inline distT="0" distB="0" distL="0" distR="0" wp14:anchorId="5C9D3EE8" wp14:editId="47A39316">
+            <wp:extent cx="2794155" cy="1524000"/>
+            <wp:effectExtent l="0" t="0" r="6350" b="0"/>
+            <wp:docPr id="202" name="Picture 202"/>
             <wp:cNvGraphicFramePr>
               <a:graphicFrameLocks xmlns:a="http://schemas.openxmlformats.org/drawingml/2006/main" noChangeAspect="1"/>
             </wp:cNvGraphicFramePr>
@@ -12740,7 +13041,7 @@
                   <pic:spPr>
                     <a:xfrm>
                       <a:off x="0" y="0"/>
-                      <a:ext cx="2854839" cy="1547610"/>
+                      <a:ext cx="2801059" cy="1527766"/>
                     </a:xfrm>
                     <a:prstGeom prst="rect">
                       <a:avLst/>
@@ -12753,20 +13054,43 @@
         </w:drawing>
       </w:r>
       <w:r>
+        <w:t xml:space="preserve">Figure </w:t>
+      </w:r>
+      <w:r>
+        <w:fldChar w:fldCharType="begin"/>
+      </w:r>
+      <w:r>
+        <w:instrText xml:space="preserve"> SEQ Figure \* ARABIC </w:instrText>
+      </w:r>
+      <w:r>
+        <w:fldChar w:fldCharType="separate"/>
+      </w:r>
+      <w:r>
         <w:rPr>
           <w:noProof/>
         </w:rPr>
-        <w:t xml:space="preserve"> </w:t>
-      </w:r>
+        <w:t>6</w:t>
+      </w:r>
+      <w:r>
+        <w:fldChar w:fldCharType="end"/>
+      </w:r>
+      <w:r>
+        <w:t xml:space="preserve"> Left: A small disparity range of 32 px does not match the whole image. Right: A higher range of 192 px matches more of the image closer to the camera, but also reduces the region of the image that can be matched.</w:t>
+      </w:r>
+    </w:p>
+    <w:p>
+      <w:pPr>
+        <w:pStyle w:val="Caption"/>
+      </w:pPr>
       <w:r>
         <w:rPr>
           <w:noProof/>
         </w:rPr>
         <w:drawing>
-          <wp:inline distT="0" distB="0" distL="0" distR="0" wp14:anchorId="2E1BF2CA" wp14:editId="0749845D">
-            <wp:extent cx="2809875" cy="1540356"/>
-            <wp:effectExtent l="0" t="0" r="0" b="3175"/>
-            <wp:docPr id="203" name="Picture 203"/>
+          <wp:inline distT="0" distB="0" distL="0" distR="0" wp14:anchorId="1F692FC7" wp14:editId="694E98D1">
+            <wp:extent cx="2833543" cy="1536065"/>
+            <wp:effectExtent l="0" t="0" r="5080" b="6985"/>
+            <wp:docPr id="204" name="Picture 204"/>
             <wp:cNvGraphicFramePr>
               <a:graphicFrameLocks xmlns:a="http://schemas.openxmlformats.org/drawingml/2006/main" noChangeAspect="1"/>
             </wp:cNvGraphicFramePr>
@@ -12786,7 +13110,7 @@
                   <pic:spPr>
                     <a:xfrm>
                       <a:off x="0" y="0"/>
-                      <a:ext cx="2822230" cy="1547129"/>
+                      <a:ext cx="2854839" cy="1547610"/>
                     </a:xfrm>
                     <a:prstGeom prst="rect">
                       <a:avLst/>
@@ -12799,94 +13123,20 @@
         </w:drawing>
       </w:r>
       <w:r>
+        <w:rPr>
+          <w:noProof/>
+        </w:rPr>
         <w:t xml:space="preserve"> </w:t>
       </w:r>
-    </w:p>
-    <w:p>
-      <w:pPr>
-        <w:pStyle w:val="Caption"/>
-      </w:pPr>
-      <w:r>
-        <w:t xml:space="preserve">Figure </w:t>
-      </w:r>
-      <w:r>
-        <w:fldChar w:fldCharType="begin"/>
-      </w:r>
-      <w:r>
-        <w:instrText xml:space="preserve"> SEQ Figure \* ARABIC </w:instrText>
-      </w:r>
-      <w:r>
-        <w:fldChar w:fldCharType="separate"/>
-      </w:r>
       <w:r>
         <w:rPr>
           <w:noProof/>
         </w:rPr>
-        <w:t>7</w:t>
-      </w:r>
-      <w:r>
-        <w:fldChar w:fldCharType="end"/>
-      </w:r>
-      <w:r>
-        <w:t xml:space="preserve"> Left: OpenCV Block Matcher Right: OpenCV SGB Matcher</w:t>
-      </w:r>
-    </w:p>
-    <w:p>
-      <w:r>
-        <w:t xml:space="preserve">For most applications you will probably need to tweak the matcher settings to get the best reconstruction for a specific </w:t>
-      </w:r>
-      <w:r>
-        <w:t>scene and</w:t>
-      </w:r>
-      <w:r>
-        <w:t xml:space="preserve"> depending on the desired trade-off between point cloud sparsity and robustness.</w:t>
-      </w:r>
-    </w:p>
-    <w:p>
-      <w:pPr>
-        <w:pStyle w:val="Heading2"/>
-        <w:rPr>
-          <w:lang w:val="en-GB"/>
-        </w:rPr>
-      </w:pPr>
-      <w:bookmarkStart w:id="36" w:name="_Toc44662299"/>
-      <w:r>
-        <w:rPr>
-          <w:lang w:val="en-GB"/>
-        </w:rPr>
-        <w:lastRenderedPageBreak/>
-        <w:t>Viewing point clouds</w:t>
-      </w:r>
-      <w:bookmarkEnd w:id="36"/>
-    </w:p>
-    <w:p>
-      <w:pPr>
-        <w:rPr>
-          <w:lang w:val="en-GB"/>
-        </w:rPr>
-      </w:pPr>
-      <w:r>
-        <w:rPr>
-          <w:lang w:val="en-GB"/>
-        </w:rPr>
-        <w:t>If the camera is properly calibrated, you can switch to the third tab to see the disparity map projected into 3D space. The point cloud is displayed with the image intensity overlaid on top of it.</w:t>
-      </w:r>
-    </w:p>
-    <w:p>
-      <w:pPr>
-        <w:rPr>
-          <w:lang w:val="en-GB"/>
-        </w:rPr>
-      </w:pPr>
-      <w:r>
-        <w:rPr>
-          <w:noProof/>
-        </w:rPr>
         <w:drawing>
-          <wp:inline distT="0" distB="0" distL="0" distR="0" wp14:anchorId="40400C0F" wp14:editId="2A678F9F">
-            <wp:extent cx="5731510" cy="3719830"/>
-            <wp:effectExtent l="0" t="0" r="2540" b="0"/>
-            <wp:docPr id="205" name="Picture 205"/>
+          <wp:inline distT="0" distB="0" distL="0" distR="0" wp14:anchorId="2E1BF2CA" wp14:editId="0749845D">
+            <wp:extent cx="2809875" cy="1540356"/>
+            <wp:effectExtent l="0" t="0" r="0" b="3175"/>
+            <wp:docPr id="203" name="Picture 203"/>
             <wp:cNvGraphicFramePr>
               <a:graphicFrameLocks xmlns:a="http://schemas.openxmlformats.org/drawingml/2006/main" noChangeAspect="1"/>
             </wp:cNvGraphicFramePr>
@@ -12906,6 +13156,126 @@
                   <pic:spPr>
                     <a:xfrm>
                       <a:off x="0" y="0"/>
+                      <a:ext cx="2822230" cy="1547129"/>
+                    </a:xfrm>
+                    <a:prstGeom prst="rect">
+                      <a:avLst/>
+                    </a:prstGeom>
+                  </pic:spPr>
+                </pic:pic>
+              </a:graphicData>
+            </a:graphic>
+          </wp:inline>
+        </w:drawing>
+      </w:r>
+      <w:r>
+        <w:t xml:space="preserve"> </w:t>
+      </w:r>
+    </w:p>
+    <w:p>
+      <w:pPr>
+        <w:pStyle w:val="Caption"/>
+      </w:pPr>
+      <w:r>
+        <w:t xml:space="preserve">Figure </w:t>
+      </w:r>
+      <w:r>
+        <w:fldChar w:fldCharType="begin"/>
+      </w:r>
+      <w:r>
+        <w:instrText xml:space="preserve"> SEQ Figure \* ARABIC </w:instrText>
+      </w:r>
+      <w:r>
+        <w:fldChar w:fldCharType="separate"/>
+      </w:r>
+      <w:r>
+        <w:rPr>
+          <w:noProof/>
+        </w:rPr>
+        <w:t>7</w:t>
+      </w:r>
+      <w:r>
+        <w:fldChar w:fldCharType="end"/>
+      </w:r>
+      <w:r>
+        <w:t xml:space="preserve"> Left: OpenCV Block Matcher Right: OpenCV SGB Matcher</w:t>
+      </w:r>
+    </w:p>
+    <w:p>
+      <w:r>
+        <w:t xml:space="preserve">For most applications you will probably need to tweak the matcher settings to get the best reconstruction for a specific </w:t>
+      </w:r>
+      <w:r>
+        <w:t>scene and</w:t>
+      </w:r>
+      <w:r>
+        <w:t xml:space="preserve"> depending on the desired trade-off between point cloud sparsity and robustness.</w:t>
+      </w:r>
+    </w:p>
+    <w:p>
+      <w:pPr>
+        <w:pStyle w:val="Heading2"/>
+        <w:rPr>
+          <w:lang w:val="en-GB"/>
+        </w:rPr>
+      </w:pPr>
+      <w:bookmarkStart w:id="36" w:name="_Toc44662299"/>
+      <w:r>
+        <w:rPr>
+          <w:lang w:val="en-GB"/>
+        </w:rPr>
+        <w:t>Viewing point clouds</w:t>
+      </w:r>
+      <w:bookmarkEnd w:id="36"/>
+    </w:p>
+    <w:p>
+      <w:pPr>
+        <w:rPr>
+          <w:lang w:val="en-GB"/>
+        </w:rPr>
+      </w:pPr>
+      <w:r>
+        <w:rPr>
+          <w:lang w:val="en-GB"/>
+        </w:rPr>
+        <w:t>If the camera is properly calibrated, you can switch to the third tab to see the disparity map projected into 3D space. The point cloud is displayed with the image intensity overlaid on top of it.</w:t>
+      </w:r>
+    </w:p>
+    <w:p>
+      <w:pPr>
+        <w:rPr>
+          <w:lang w:val="en-GB"/>
+        </w:rPr>
+      </w:pPr>
+      <w:r>
+        <w:rPr>
+          <w:noProof/>
+        </w:rPr>
+        <w:lastRenderedPageBreak/>
+        <w:drawing>
+          <wp:inline distT="0" distB="0" distL="0" distR="0" wp14:anchorId="40400C0F" wp14:editId="2A678F9F">
+            <wp:extent cx="5731510" cy="3719830"/>
+            <wp:effectExtent l="0" t="0" r="2540" b="0"/>
+            <wp:docPr id="205" name="Picture 205"/>
+            <wp:cNvGraphicFramePr>
+              <a:graphicFrameLocks xmlns:a="http://schemas.openxmlformats.org/drawingml/2006/main" noChangeAspect="1"/>
+            </wp:cNvGraphicFramePr>
+            <a:graphic xmlns:a="http://schemas.openxmlformats.org/drawingml/2006/main">
+              <a:graphicData uri="http://schemas.openxmlformats.org/drawingml/2006/picture">
+                <pic:pic xmlns:pic="http://schemas.openxmlformats.org/drawingml/2006/picture">
+                  <pic:nvPicPr>
+                    <pic:cNvPr id="1" name=""/>
+                    <pic:cNvPicPr/>
+                  </pic:nvPicPr>
+                  <pic:blipFill>
+                    <a:blip r:embed="rId57"/>
+                    <a:stretch>
+                      <a:fillRect/>
+                    </a:stretch>
+                  </pic:blipFill>
+                  <pic:spPr>
+                    <a:xfrm>
+                      <a:off x="0" y="0"/>
                       <a:ext cx="5731510" cy="3719830"/>
                     </a:xfrm>
                     <a:prstGeom prst="rect">
@@ -12973,7 +13343,21 @@
         <w:rPr>
           <w:lang w:val="en-GB"/>
         </w:rPr>
-        <w:t>You can save the current point cloud as a PLY file for viewing in other software, such as the freely available Meshlab or CloudCompare.</w:t>
+        <w:t xml:space="preserve">You can save the current point cloud as a PLY file for viewing in other software, such as the freely available </w:t>
+      </w:r>
+      <w:proofErr w:type="spellStart"/>
+      <w:r>
+        <w:rPr>
+          <w:lang w:val="en-GB"/>
+        </w:rPr>
+        <w:t>Meshlab</w:t>
+      </w:r>
+      <w:proofErr w:type="spellEnd"/>
+      <w:r>
+        <w:rPr>
+          <w:lang w:val="en-GB"/>
+        </w:rPr>
+        <w:t xml:space="preserve"> or CloudCompare.</w:t>
       </w:r>
     </w:p>
     <w:p>
@@ -13056,28 +13440,34 @@
       </w:pPr>
       <w:bookmarkStart w:id="37" w:name="_Toc44662300"/>
       <w:r>
+        <w:t>Updating Software</w:t>
+      </w:r>
+      <w:bookmarkEnd w:id="37"/>
+    </w:p>
+    <w:p>
+      <w:pPr>
+        <w:rPr>
+          <w:lang w:val="en-GB"/>
+        </w:rPr>
+      </w:pPr>
+      <w:r>
+        <w:rPr>
+          <w:lang w:val="en-GB"/>
+        </w:rPr>
+        <w:t xml:space="preserve">The Stereo Vision Toolkit will automatically check on start-up if a new version of the software is available. When an update is available a window will appear in front of the application window informing you of the update. To download the update, click the link provided and close the current running application. </w:t>
+      </w:r>
+      <w:r>
+        <w:rPr>
+          <w:lang w:val="en-GB"/>
+        </w:rPr>
+        <w:t xml:space="preserve">This link will open in your default browser and start </w:t>
+      </w:r>
+      <w:r>
+        <w:rPr>
+          <w:lang w:val="en-GB"/>
+        </w:rPr>
         <w:lastRenderedPageBreak/>
-        <w:t>Updating Software</w:t>
-      </w:r>
-      <w:bookmarkEnd w:id="37"/>
-    </w:p>
-    <w:p>
-      <w:pPr>
-        <w:rPr>
-          <w:lang w:val="en-GB"/>
-        </w:rPr>
-      </w:pPr>
-      <w:r>
-        <w:rPr>
-          <w:lang w:val="en-GB"/>
-        </w:rPr>
-        <w:t xml:space="preserve">The Stereo Vision Toolkit will automatically check on start-up if a new version of the software is available. When an update is available a window will appear in front of the application window informing you of the update. To download the update, click the link provided and close the current running application. </w:t>
-      </w:r>
-      <w:r>
-        <w:rPr>
-          <w:lang w:val="en-GB"/>
-        </w:rPr>
-        <w:t xml:space="preserve">This link will open in your default browser and start download the new installer. Once complete run the installer to update the software. Installation steps are the same as listed in </w:t>
+        <w:t xml:space="preserve">download the new installer. Once complete run the installer to update the software. Installation steps are the same as listed in </w:t>
       </w:r>
       <w:r>
         <w:rPr>
@@ -13404,7 +13794,7 @@
         </w:rPr>
         <w:t xml:space="preserve">You can also find the latest release of the Stereo Vision Toolkit on the GitHub repository using the following link </w:t>
       </w:r>
-      <w:hyperlink r:id="rId57" w:history="1">
+      <w:hyperlink r:id="rId58" w:history="1">
         <w:r>
           <w:rPr>
             <w:rStyle w:val="Hyperlink"/>
@@ -13516,7 +13906,6 @@
         <w:rPr>
           <w:noProof/>
         </w:rPr>
-        <w:lastRenderedPageBreak/>
         <w:drawing>
           <wp:anchor distT="0" distB="0" distL="114300" distR="114300" simplePos="0" relativeHeight="251671552" behindDoc="1" locked="0" layoutInCell="1" allowOverlap="1" wp14:anchorId="5405D0C4" wp14:editId="296B3CA7">
             <wp:simplePos x="0" y="0"/>
@@ -13631,6 +14020,7 @@
           <w:sz w:val="22"/>
           <w:szCs w:val="22"/>
         </w:rPr>
+        <w:lastRenderedPageBreak/>
         <w:t>Git clone</w:t>
       </w:r>
       <w:r>
@@ -13640,7 +14030,7 @@
         </w:rPr>
         <w:t xml:space="preserve"> </w:t>
       </w:r>
-      <w:hyperlink r:id="rId58" w:history="1">
+      <w:hyperlink r:id="rId59" w:history="1">
         <w:r>
           <w:rPr>
             <w:rStyle w:val="Hyperlink"/>
@@ -13798,7 +14188,7 @@
                     <pic:cNvPicPr/>
                   </pic:nvPicPr>
                   <pic:blipFill>
-                    <a:blip r:embed="rId59">
+                    <a:blip r:embed="rId60">
                       <a:extLst>
                         <a:ext uri="{28A0092B-C50C-407E-A947-70E740481C1C}">
                           <a14:useLocalDpi xmlns:a14="http://schemas.microsoft.com/office/drawing/2010/main" val="0"/>
@@ -13852,7 +14242,21 @@
         <w:rPr>
           <w:lang w:val="en-GB"/>
         </w:rPr>
-        <w:t xml:space="preserve">Then select build (the hammer icon). Debug and Release dlls are configured for most libraries to enable full debugging of the application. Change to debug build by changing build configuration (computer screen icon). </w:t>
+        <w:t xml:space="preserve">Then select build (the hammer icon). Debug and Release </w:t>
+      </w:r>
+      <w:proofErr w:type="spellStart"/>
+      <w:r>
+        <w:rPr>
+          <w:lang w:val="en-GB"/>
+        </w:rPr>
+        <w:t>dlls</w:t>
+      </w:r>
+      <w:proofErr w:type="spellEnd"/>
+      <w:r>
+        <w:rPr>
+          <w:lang w:val="en-GB"/>
+        </w:rPr>
+        <w:t xml:space="preserve"> are configured for most libraries to enable full debugging of the application. Change to debug build by changing build configuration (computer screen icon). </w:t>
       </w:r>
     </w:p>
     <w:p>
@@ -13925,21 +14329,23 @@
           <w:lang w:val="en-GB"/>
         </w:rPr>
       </w:pPr>
+      <w:proofErr w:type="spellStart"/>
       <w:r>
         <w:rPr>
           <w:sz w:val="24"/>
           <w:szCs w:val="24"/>
           <w:lang w:val="en-GB"/>
         </w:rPr>
-        <w:t xml:space="preserve">Cmake </w:t>
-      </w:r>
+        <w:t>Cmake</w:t>
+      </w:r>
+      <w:proofErr w:type="spellEnd"/>
       <w:r>
         <w:rPr>
           <w:sz w:val="24"/>
           <w:szCs w:val="24"/>
           <w:lang w:val="en-GB"/>
         </w:rPr>
-        <w:t>--</w:t>
+        <w:t xml:space="preserve"> </w:t>
       </w:r>
       <w:r>
         <w:rPr>
@@ -13947,7 +14353,7 @@
           <w:szCs w:val="24"/>
           <w:lang w:val="en-GB"/>
         </w:rPr>
-        <w:t>build</w:t>
+        <w:t>--</w:t>
       </w:r>
       <w:r>
         <w:rPr>
@@ -13955,7 +14361,7 @@
           <w:szCs w:val="24"/>
           <w:lang w:val="en-GB"/>
         </w:rPr>
-        <w:t xml:space="preserve"> /</w:t>
+        <w:t>build</w:t>
       </w:r>
       <w:r>
         <w:rPr>
@@ -13963,6 +14369,14 @@
           <w:szCs w:val="24"/>
           <w:lang w:val="en-GB"/>
         </w:rPr>
+        <w:t xml:space="preserve"> /</w:t>
+      </w:r>
+      <w:r>
+        <w:rPr>
+          <w:sz w:val="24"/>
+          <w:szCs w:val="24"/>
+          <w:lang w:val="en-GB"/>
+        </w:rPr>
         <w:t>build -G "Visual Studio 15 2017"</w:t>
       </w:r>
     </w:p>
@@ -13996,13 +14410,35 @@
       <w:bookmarkEnd w:id="44"/>
     </w:p>
     <w:p>
-      <w:r>
-        <w:rPr>
-          <w:lang w:val="en-GB"/>
-        </w:rPr>
-        <w:t xml:space="preserve">Inno Setup is used to generate a windows installer from the build/release folder after the software has been built. Inno Setup can be download from the following link: </w:t>
-      </w:r>
-      <w:hyperlink r:id="rId60" w:history="1">
+      <w:proofErr w:type="spellStart"/>
+      <w:r>
+        <w:rPr>
+          <w:lang w:val="en-GB"/>
+        </w:rPr>
+        <w:t>Inno</w:t>
+      </w:r>
+      <w:proofErr w:type="spellEnd"/>
+      <w:r>
+        <w:rPr>
+          <w:lang w:val="en-GB"/>
+        </w:rPr>
+        <w:t xml:space="preserve"> Setup is used to generate a windows installer from the build/release folder after the software has been built. </w:t>
+      </w:r>
+      <w:proofErr w:type="spellStart"/>
+      <w:r>
+        <w:rPr>
+          <w:lang w:val="en-GB"/>
+        </w:rPr>
+        <w:t>Inno</w:t>
+      </w:r>
+      <w:proofErr w:type="spellEnd"/>
+      <w:r>
+        <w:rPr>
+          <w:lang w:val="en-GB"/>
+        </w:rPr>
+        <w:t xml:space="preserve"> Setup can be download from the following link: </w:t>
+      </w:r>
+      <w:hyperlink r:id="rId61" w:history="1">
         <w:r>
           <w:rPr>
             <w:rStyle w:val="Hyperlink"/>
@@ -14021,14 +14457,24 @@
         </w:rPr>
       </w:pPr>
       <w:r>
-        <w:t>Once installed the Inno Setup script can be run to compile the installer by right clicking the ‘</w:t>
+        <w:t xml:space="preserve">Once installed the </w:t>
+      </w:r>
+      <w:proofErr w:type="spellStart"/>
+      <w:r>
+        <w:t>Inno</w:t>
+      </w:r>
+      <w:proofErr w:type="spellEnd"/>
+      <w:r>
+        <w:t xml:space="preserve"> Setup script can be run to compile the installer by right clicking the ‘</w:t>
       </w:r>
       <w:r>
         <w:t>installer/</w:t>
       </w:r>
+      <w:proofErr w:type="spellStart"/>
       <w:r>
         <w:t>installer.iss</w:t>
       </w:r>
+      <w:proofErr w:type="spellEnd"/>
       <w:r>
         <w:t xml:space="preserve">’ file in windows </w:t>
       </w:r>
@@ -14044,15 +14490,13 @@
       <w:r>
         <w:t xml:space="preserve"> This will build to installer in the folder ‘installer/output/’ with the name ‘</w:t>
       </w:r>
+      <w:proofErr w:type="spellStart"/>
       <w:r>
         <w:t>StereoVisionToolkit</w:t>
       </w:r>
-      <w:r>
-        <w:t>-{Version}-</w:t>
-      </w:r>
-      <w:r>
-        <w:lastRenderedPageBreak/>
-        <w:t>Win64.exe’. This install is the file that is provided in the Releases section of the GitHub</w:t>
+      <w:proofErr w:type="spellEnd"/>
+      <w:r>
+        <w:t>-{Version}-Win64.exe’. This install is the file that is provided in the Releases section of the GitHub</w:t>
       </w:r>
       <w:r>
         <w:t xml:space="preserve"> and provided to the user via USB key. </w:t>
@@ -14084,7 +14528,21 @@
         <w:rPr>
           <w:lang w:val="en-GB"/>
         </w:rPr>
-        <w:t>Code documentation is provided by using Doxygen. This uses code commenting to automatically generate class, function, and variable documentation. To re-generate documentation, run the following command:</w:t>
+        <w:t xml:space="preserve">Code documentation is provided by using </w:t>
+      </w:r>
+      <w:proofErr w:type="spellStart"/>
+      <w:r>
+        <w:rPr>
+          <w:lang w:val="en-GB"/>
+        </w:rPr>
+        <w:t>Doxygen</w:t>
+      </w:r>
+      <w:proofErr w:type="spellEnd"/>
+      <w:r>
+        <w:rPr>
+          <w:lang w:val="en-GB"/>
+        </w:rPr>
+        <w:t>. This uses code commenting to automatically generate class, function, and variable documentation. To re-generate documentation, run the following command:</w:t>
       </w:r>
     </w:p>
     <w:p>
@@ -14096,25 +14554,46 @@
           <w:lang w:val="en-GB"/>
         </w:rPr>
       </w:pPr>
+      <w:proofErr w:type="spellStart"/>
       <w:r>
         <w:rPr>
           <w:sz w:val="24"/>
           <w:szCs w:val="24"/>
           <w:lang w:val="en-GB"/>
         </w:rPr>
-        <w:t>Doxygen Doxyfile</w:t>
-      </w:r>
-    </w:p>
-    <w:p>
-      <w:pPr>
-        <w:rPr>
-          <w:lang w:val="en-GB"/>
-        </w:rPr>
-      </w:pPr>
-      <w:r>
-        <w:rPr>
-          <w:lang w:val="en-GB"/>
-        </w:rPr>
+        <w:t>Doxygen</w:t>
+      </w:r>
+      <w:proofErr w:type="spellEnd"/>
+      <w:r>
+        <w:rPr>
+          <w:sz w:val="24"/>
+          <w:szCs w:val="24"/>
+          <w:lang w:val="en-GB"/>
+        </w:rPr>
+        <w:t xml:space="preserve"> </w:t>
+      </w:r>
+      <w:proofErr w:type="spellStart"/>
+      <w:r>
+        <w:rPr>
+          <w:sz w:val="24"/>
+          <w:szCs w:val="24"/>
+          <w:lang w:val="en-GB"/>
+        </w:rPr>
+        <w:t>Doxyfile</w:t>
+      </w:r>
+      <w:proofErr w:type="spellEnd"/>
+    </w:p>
+    <w:p>
+      <w:pPr>
+        <w:rPr>
+          <w:lang w:val="en-GB"/>
+        </w:rPr>
+      </w:pPr>
+      <w:r>
+        <w:rPr>
+          <w:lang w:val="en-GB"/>
+        </w:rPr>
+        <w:lastRenderedPageBreak/>
         <w:t xml:space="preserve">Auto generating of documentation is disabled to avoid large updates to the code on every build so documentation updates must be triggered manually. </w:t>
       </w:r>
     </w:p>
@@ -14207,7 +14686,7 @@
                     <pic:cNvPicPr/>
                   </pic:nvPicPr>
                   <pic:blipFill rotWithShape="1">
-                    <a:blip r:embed="rId61">
+                    <a:blip r:embed="rId62">
                       <a:extLst>
                         <a:ext uri="{28A0092B-C50C-407E-A947-70E740481C1C}">
                           <a14:useLocalDpi xmlns:a14="http://schemas.microsoft.com/office/drawing/2010/main" val="0"/>
@@ -14397,7 +14876,6 @@
         <w:rPr>
           <w:lang w:val="en-GB"/>
         </w:rPr>
-        <w:lastRenderedPageBreak/>
         <w:t xml:space="preserve">The following options are available: </w:t>
       </w:r>
     </w:p>
@@ -14518,6 +14996,7 @@
               <w:rPr>
                 <w:lang w:val="en-GB"/>
               </w:rPr>
+              <w:lastRenderedPageBreak/>
               <w:t>WITH_VIMBA</w:t>
             </w:r>
           </w:p>
@@ -14712,10 +15191,103 @@
       </w:pPr>
       <w:bookmarkStart w:id="47" w:name="_Toc44662310"/>
       <w:r>
+        <w:t>Troubleshooting</w:t>
+      </w:r>
+      <w:bookmarkEnd w:id="47"/>
+    </w:p>
+    <w:p>
+      <w:pPr>
+        <w:pStyle w:val="Heading2"/>
+        <w:rPr>
+          <w:lang w:val="en-GB"/>
+        </w:rPr>
+      </w:pPr>
+      <w:bookmarkStart w:id="48" w:name="_Toc44662311"/>
+      <w:r>
+        <w:rPr>
+          <w:lang w:val="en-GB"/>
+        </w:rPr>
+        <w:t>Framerate is slower than expected</w:t>
+      </w:r>
+      <w:bookmarkEnd w:id="48"/>
+    </w:p>
+    <w:p>
+      <w:pPr>
+        <w:rPr>
+          <w:lang w:val="en-GB"/>
+        </w:rPr>
+      </w:pPr>
+      <w:r>
+        <w:rPr>
+          <w:lang w:val="en-GB"/>
+        </w:rPr>
+        <w:t>Check that you are not performing any graphics-heavy processing on the same machine. The stereo vision toolkit automatically performs rectification using your GPU (if available). Similarly, if you are doing any heavy computation work, this may slow down stereo matching.</w:t>
+      </w:r>
+    </w:p>
+    <w:p>
+      <w:pPr>
+        <w:pStyle w:val="Heading2"/>
+        <w:rPr>
+          <w:lang w:val="en-GB"/>
+        </w:rPr>
+      </w:pPr>
+      <w:bookmarkStart w:id="49" w:name="_Toc44662312"/>
+      <w:r>
+        <w:rPr>
+          <w:lang w:val="en-GB"/>
+        </w:rPr>
+        <w:t>I only get 30fps, not 60fps</w:t>
+      </w:r>
+      <w:bookmarkEnd w:id="49"/>
+    </w:p>
+    <w:p>
+      <w:pPr>
+        <w:rPr>
+          <w:lang w:val="en-GB"/>
+        </w:rPr>
+      </w:pPr>
+      <w:r>
+        <w:rPr>
+          <w:lang w:val="en-GB"/>
+        </w:rPr>
+        <w:t>This is typically because the camera is operating in USB2 mode. Please check that you are using a USB3 port, and that it has sufficient bandwidth. Alternatively try using a different USB cable.</w:t>
+      </w:r>
+    </w:p>
+    <w:p>
+      <w:pPr>
+        <w:pStyle w:val="Heading2"/>
+        <w:rPr>
+          <w:lang w:val="en-GB"/>
+        </w:rPr>
+      </w:pPr>
+      <w:bookmarkStart w:id="50" w:name="_Toc44662313"/>
+      <w:r>
+        <w:rPr>
+          <w:lang w:val="en-GB"/>
+        </w:rPr>
         <w:lastRenderedPageBreak/>
-        <w:t>Troubleshooting</w:t>
-      </w:r>
-      <w:bookmarkEnd w:id="47"/>
+        <w:t>Image matching is poor</w:t>
+      </w:r>
+      <w:bookmarkEnd w:id="50"/>
+    </w:p>
+    <w:p>
+      <w:pPr>
+        <w:rPr>
+          <w:lang w:val="en-GB"/>
+        </w:rPr>
+      </w:pPr>
+      <w:r>
+        <w:rPr>
+          <w:lang w:val="en-GB"/>
+        </w:rPr>
+        <w:t>It is</w:t>
+      </w:r>
+      <w:r>
+        <w:rPr>
+          <w:lang w:val="en-GB"/>
+        </w:rPr>
+        <w:t xml:space="preserve"> possible you need to recalibrate the system. First, try to image a target that is amenable to matching, with lots of features. A blank wall with the projector turned on is a good option. If you still do not get good match results, then perform a recalibration and try again. Check that the rectification appears to be sensible – straight lines in the world should be straight in the images.</w:t>
+      </w:r>
     </w:p>
     <w:p>
       <w:pPr>
@@ -14724,26 +15296,38 @@
           <w:lang w:val="en-GB"/>
         </w:rPr>
       </w:pPr>
-      <w:bookmarkStart w:id="48" w:name="_Toc44662311"/>
-      <w:r>
-        <w:rPr>
-          <w:lang w:val="en-GB"/>
-        </w:rPr>
-        <w:t>Framerate is slower than expected</w:t>
-      </w:r>
-      <w:bookmarkEnd w:id="48"/>
-    </w:p>
-    <w:p>
-      <w:pPr>
-        <w:rPr>
-          <w:lang w:val="en-GB"/>
-        </w:rPr>
-      </w:pPr>
-      <w:r>
-        <w:rPr>
-          <w:lang w:val="en-GB"/>
-        </w:rPr>
-        <w:t>Check that you are not performing any graphics-heavy processing on the same machine. The stereo vision toolkit automatically performs rectification using your GPU (if available). Similarly, if you are doing any heavy computation work, this may slow down stereo matching.</w:t>
+      <w:bookmarkStart w:id="51" w:name="_Toc44662314"/>
+      <w:r>
+        <w:rPr>
+          <w:lang w:val="en-GB"/>
+        </w:rPr>
+        <w:t>USB connector is not secure</w:t>
+      </w:r>
+      <w:bookmarkEnd w:id="51"/>
+    </w:p>
+    <w:p>
+      <w:pPr>
+        <w:rPr>
+          <w:lang w:val="en-GB"/>
+        </w:rPr>
+      </w:pPr>
+      <w:r>
+        <w:rPr>
+          <w:lang w:val="en-GB"/>
+        </w:rPr>
+        <w:t>This is a common problem</w:t>
+      </w:r>
+      <w:r>
+        <w:rPr>
+          <w:lang w:val="en-GB"/>
+        </w:rPr>
+        <w:t xml:space="preserve"> for</w:t>
+      </w:r>
+      <w:r>
+        <w:rPr>
+          <w:lang w:val="en-GB"/>
+        </w:rPr>
+        <w:t xml:space="preserve"> USB3 Micro-B connectors over time, particularly if they are removed and re-inserted frequently. We provide the Deimos system with tapped holes, usable with standard USB3 vision cables (with screw locks). You may find that another USB3 cable provides better latching.</w:t>
       </w:r>
     </w:p>
     <w:p>
@@ -14753,111 +15337,6 @@
           <w:lang w:val="en-GB"/>
         </w:rPr>
       </w:pPr>
-      <w:bookmarkStart w:id="49" w:name="_Toc44662312"/>
-      <w:r>
-        <w:rPr>
-          <w:lang w:val="en-GB"/>
-        </w:rPr>
-        <w:t>I only get 30fps, not 60fps</w:t>
-      </w:r>
-      <w:bookmarkEnd w:id="49"/>
-    </w:p>
-    <w:p>
-      <w:pPr>
-        <w:rPr>
-          <w:lang w:val="en-GB"/>
-        </w:rPr>
-      </w:pPr>
-      <w:r>
-        <w:rPr>
-          <w:lang w:val="en-GB"/>
-        </w:rPr>
-        <w:t>This is typically because the camera is operating in USB2 mode. Please check that you are using a USB3 port, and that it has sufficient bandwidth. Alternatively try using a different USB cable.</w:t>
-      </w:r>
-    </w:p>
-    <w:p>
-      <w:pPr>
-        <w:pStyle w:val="Heading2"/>
-        <w:rPr>
-          <w:lang w:val="en-GB"/>
-        </w:rPr>
-      </w:pPr>
-      <w:bookmarkStart w:id="50" w:name="_Toc44662313"/>
-      <w:r>
-        <w:rPr>
-          <w:lang w:val="en-GB"/>
-        </w:rPr>
-        <w:t>Image matching is poor</w:t>
-      </w:r>
-      <w:bookmarkEnd w:id="50"/>
-    </w:p>
-    <w:p>
-      <w:pPr>
-        <w:rPr>
-          <w:lang w:val="en-GB"/>
-        </w:rPr>
-      </w:pPr>
-      <w:r>
-        <w:rPr>
-          <w:lang w:val="en-GB"/>
-        </w:rPr>
-        <w:t>It is</w:t>
-      </w:r>
-      <w:r>
-        <w:rPr>
-          <w:lang w:val="en-GB"/>
-        </w:rPr>
-        <w:t xml:space="preserve"> possible you need to recalibrate the system. First, try to image a target that is amenable to matching, with lots of features. A blank wall with the projector turned on is a good option. If you still do not get good match results, then perform a recalibration and try again. Check that the rectification appears to be sensible – straight lines in the world should be straight in the images.</w:t>
-      </w:r>
-    </w:p>
-    <w:p>
-      <w:pPr>
-        <w:pStyle w:val="Heading2"/>
-        <w:rPr>
-          <w:lang w:val="en-GB"/>
-        </w:rPr>
-      </w:pPr>
-      <w:bookmarkStart w:id="51" w:name="_Toc44662314"/>
-      <w:r>
-        <w:rPr>
-          <w:lang w:val="en-GB"/>
-        </w:rPr>
-        <w:t>USB connector is not secure</w:t>
-      </w:r>
-      <w:bookmarkEnd w:id="51"/>
-    </w:p>
-    <w:p>
-      <w:pPr>
-        <w:rPr>
-          <w:lang w:val="en-GB"/>
-        </w:rPr>
-      </w:pPr>
-      <w:r>
-        <w:rPr>
-          <w:lang w:val="en-GB"/>
-        </w:rPr>
-        <w:t>This is a common problem</w:t>
-      </w:r>
-      <w:r>
-        <w:rPr>
-          <w:lang w:val="en-GB"/>
-        </w:rPr>
-        <w:t xml:space="preserve"> for</w:t>
-      </w:r>
-      <w:r>
-        <w:rPr>
-          <w:lang w:val="en-GB"/>
-        </w:rPr>
-        <w:t xml:space="preserve"> USB3 Micro-B connectors over time, particularly if they are removed and re-inserted frequently. We provide the Deimos system with tapped holes, usable with standard USB3 vision cables (with screw locks). You may find that another USB3 cable provides better latching.</w:t>
-      </w:r>
-    </w:p>
-    <w:p>
-      <w:pPr>
-        <w:pStyle w:val="Heading2"/>
-        <w:rPr>
-          <w:lang w:val="en-GB"/>
-        </w:rPr>
-      </w:pPr>
       <w:bookmarkStart w:id="52" w:name="_Toc44662315"/>
       <w:r>
         <w:rPr>
@@ -14885,7 +15364,7 @@
         </w:rPr>
         <w:t xml:space="preserve">Please visit the </w:t>
       </w:r>
-      <w:hyperlink r:id="rId62" w:history="1">
+      <w:hyperlink r:id="rId63" w:history="1">
         <w:r>
           <w:rPr>
             <w:rStyle w:val="Hyperlink"/>
@@ -15024,11 +15503,7 @@
         <w:t>(OUP)</w:t>
       </w:r>
       <w:r>
-        <w:t xml:space="preserve">, however there is little information on </w:t>
-      </w:r>
-      <w:r>
-        <w:lastRenderedPageBreak/>
-        <w:t>matching.</w:t>
+        <w:t>, however there is little information on matching.</w:t>
       </w:r>
       <w:r>
         <w:t xml:space="preserve"> </w:t>
@@ -15045,9 +15520,25 @@
         <w:jc w:val="left"/>
       </w:pPr>
       <w:r>
-        <w:t>You can look at Scharstein and Szeliski’s stereo taxonomy paper (</w:t>
-      </w:r>
-      <w:hyperlink r:id="rId63" w:history="1">
+        <w:t xml:space="preserve">You can look at </w:t>
+      </w:r>
+      <w:proofErr w:type="spellStart"/>
+      <w:r>
+        <w:t>Scharstein</w:t>
+      </w:r>
+      <w:proofErr w:type="spellEnd"/>
+      <w:r>
+        <w:t xml:space="preserve"> and </w:t>
+      </w:r>
+      <w:proofErr w:type="spellStart"/>
+      <w:r>
+        <w:t>Szeliski’s</w:t>
+      </w:r>
+      <w:proofErr w:type="spellEnd"/>
+      <w:r>
+        <w:t xml:space="preserve"> stereo taxonomy paper (</w:t>
+      </w:r>
+      <w:hyperlink r:id="rId64" w:history="1">
         <w:r>
           <w:rPr>
             <w:rStyle w:val="Hyperlink"/>
@@ -15058,7 +15549,7 @@
       <w:r>
         <w:t>) or the OpenCV calib3d documentation (</w:t>
       </w:r>
-      <w:hyperlink r:id="rId64" w:history="1">
+      <w:hyperlink r:id="rId65" w:history="1">
         <w:r>
           <w:rPr>
             <w:rStyle w:val="Hyperlink"/>
@@ -15069,7 +15560,7 @@
       <w:r>
         <w:t>). For information on the calibration routine used, take a look at Zhang’s paper (</w:t>
       </w:r>
-      <w:hyperlink r:id="rId65" w:history="1">
+      <w:hyperlink r:id="rId66" w:history="1">
         <w:r>
           <w:rPr>
             <w:rStyle w:val="Hyperlink"/>
@@ -15099,7 +15590,7 @@
       </w:r>
     </w:p>
     <w:sectPr>
-      <w:footerReference w:type="default" r:id="rId66"/>
+      <w:footerReference w:type="default" r:id="rId67"/>
       <w:pgSz w:w="11906" w:h="16838"/>
       <w:pgMar w:top="1440" w:right="1440" w:bottom="1440" w:left="1440" w:header="708" w:footer="708" w:gutter="0"/>
       <w:cols w:space="708"/>
@@ -15138,10 +15629,7 @@
 <w:ftr xmlns:wpc="http://schemas.microsoft.com/office/word/2010/wordprocessingCanvas" xmlns:cx="http://schemas.microsoft.com/office/drawing/2014/chartex" xmlns:cx1="http://schemas.microsoft.com/office/drawing/2015/9/8/chartex" xmlns:cx2="http://schemas.microsoft.com/office/drawing/2015/10/21/chartex" xmlns:cx3="http://schemas.microsoft.com/office/drawing/2016/5/9/chartex" xmlns:cx4="http://schemas.microsoft.com/office/drawing/2016/5/10/chartex" xmlns:cx5="http://schemas.microsoft.com/office/drawing/2016/5/11/chartex" xmlns:cx6="http://schemas.microsoft.com/office/drawing/2016/5/12/chartex" xmlns:cx7="http://schemas.microsoft.com/office/drawing/2016/5/13/chartex" xmlns:cx8="http://schemas.microsoft.com/office/drawing/2016/5/14/chartex" xmlns:mc="http://schemas.openxmlformats.org/markup-compatibility/2006" xmlns:aink="http://schemas.microsoft.com/office/drawing/2016/ink" xmlns:am3d="http://schemas.microsoft.com/office/drawing/2017/model3d" xmlns:o="urn:schemas-microsoft-com:office:office" xmlns:r="http://schemas.openxmlformats.org/officeDocument/2006/relationships" xmlns:m="http://schemas.openxmlformats.org/officeDocument/2006/math" xmlns:v="urn:schemas-microsoft-com:vml" xmlns:wp14="http://schemas.microsoft.com/office/word/2010/wordprocessingDrawing" xmlns:wp="http://schemas.openxmlformats.org/drawingml/2006/wordprocessingDrawing" xmlns:w10="urn:schemas-microsoft-com:office:word" xmlns:w="http://schemas.openxmlformats.org/wordprocessingml/2006/main" xmlns:w14="http://schemas.microsoft.com/office/word/2010/wordml" xmlns:w15="http://schemas.microsoft.com/office/word/2012/wordml" xmlns:w16cex="http://schemas.microsoft.com/office/word/2018/wordml/cex" xmlns:w16cid="http://schemas.microsoft.com/office/word/2016/wordml/cid" xmlns:w16="http://schemas.microsoft.com/office/word/2018/wordml" xmlns:w16se="http://schemas.microsoft.com/office/word/2015/wordml/symex" xmlns:wpg="http://schemas.microsoft.com/office/word/2010/wordprocessingGroup" xmlns:wpi="http://schemas.microsoft.com/office/word/2010/wordprocessingInk" xmlns:wne="http://schemas.microsoft.com/office/word/2006/wordml" xmlns:wps="http://schemas.microsoft.com/office/word/2010/wordprocessingShape" mc:Ignorable="w14 w15 w16se w16cid w16 w16cex wp14">
   <w:p>
     <w:r>
-      <w:t xml:space="preserve">Revision date: </w:t>
-    </w:r>
-    <w:r>
-      <w:t>03/07/2020</w:t>
+      <w:t>Revision date: 03/07/2020</w:t>
     </w:r>
   </w:p>
 </w:ftr>
@@ -16368,7 +16856,6 @@
     <w:basedOn w:val="Normal"/>
     <w:next w:val="Normal"/>
     <w:link w:val="Heading4Char"/>
-    <w:semiHidden/>
     <w:unhideWhenUsed/>
     <w:qFormat/>
     <w:rsid w:val="00E63D51"/>
@@ -16688,7 +17175,6 @@
     <w:name w:val="Heading 4 Char"/>
     <w:basedOn w:val="DefaultParagraphFont"/>
     <w:link w:val="Heading4"/>
-    <w:semiHidden/>
     <w:rsid w:val="00E63D51"/>
     <w:rPr>
       <w:rFonts w:asciiTheme="majorHAnsi" w:eastAsiaTheme="majorEastAsia" w:hAnsiTheme="majorHAnsi" w:cstheme="majorBidi"/>

</xml_diff>

<commit_message>
fix incorrect logic in removeInvalidDisparity function
</commit_message>
<xml_diff>
--- a/docs/userguide/UserGuide.docx
+++ b/docs/userguide/UserGuide.docx
@@ -139,6 +139,13 @@
         </w:rPr>
         <w:t>1</w:t>
       </w:r>
+      <w:r>
+        <w:rPr>
+          <w:sz w:val="32"/>
+          <w:szCs w:val="32"/>
+        </w:rPr>
+        <w:t xml:space="preserve"> alpha</w:t>
+      </w:r>
     </w:p>
     <w:p>
       <w:pPr>
@@ -548,6 +555,12 @@
           <w:lang w:val="en-GB"/>
         </w:rPr>
         <w:t xml:space="preserve"> using the Stereo Vision Toolkit</w:t>
+      </w:r>
+      <w:r>
+        <w:rPr>
+          <w:lang w:val="en-GB"/>
+        </w:rPr>
+        <w:t>.</w:t>
       </w:r>
     </w:p>
     <w:p>

</xml_diff>

<commit_message>
update download link in webpage & update UserGuide
</commit_message>
<xml_diff>
--- a/docs/userguide/UserGuide.docx
+++ b/docs/userguide/UserGuide.docx
@@ -1,6 +1,6 @@
 
 <file path=word/document.xml><?xml version="1.0" encoding="utf-8"?>
-<w:document xmlns:wpc="http://schemas.microsoft.com/office/word/2010/wordprocessingCanvas" xmlns:cx="http://schemas.microsoft.com/office/drawing/2014/chartex" xmlns:cx1="http://schemas.microsoft.com/office/drawing/2015/9/8/chartex" xmlns:cx2="http://schemas.microsoft.com/office/drawing/2015/10/21/chartex" xmlns:cx3="http://schemas.microsoft.com/office/drawing/2016/5/9/chartex" xmlns:cx4="http://schemas.microsoft.com/office/drawing/2016/5/10/chartex" xmlns:cx5="http://schemas.microsoft.com/office/drawing/2016/5/11/chartex" xmlns:cx6="http://schemas.microsoft.com/office/drawing/2016/5/12/chartex" xmlns:cx7="http://schemas.microsoft.com/office/drawing/2016/5/13/chartex" xmlns:cx8="http://schemas.microsoft.com/office/drawing/2016/5/14/chartex" xmlns:mc="http://schemas.openxmlformats.org/markup-compatibility/2006" xmlns:aink="http://schemas.microsoft.com/office/drawing/2016/ink" xmlns:am3d="http://schemas.microsoft.com/office/drawing/2017/model3d" xmlns:o="urn:schemas-microsoft-com:office:office" xmlns:r="http://schemas.openxmlformats.org/officeDocument/2006/relationships" xmlns:m="http://schemas.openxmlformats.org/officeDocument/2006/math" xmlns:v="urn:schemas-microsoft-com:vml" xmlns:wp14="http://schemas.microsoft.com/office/word/2010/wordprocessingDrawing" xmlns:wp="http://schemas.openxmlformats.org/drawingml/2006/wordprocessingDrawing" xmlns:w10="urn:schemas-microsoft-com:office:word" xmlns:w="http://schemas.openxmlformats.org/wordprocessingml/2006/main" xmlns:w14="http://schemas.microsoft.com/office/word/2010/wordml" xmlns:w15="http://schemas.microsoft.com/office/word/2012/wordml" xmlns:w16cex="http://schemas.microsoft.com/office/word/2018/wordml/cex" xmlns:w16cid="http://schemas.microsoft.com/office/word/2016/wordml/cid" xmlns:w16="http://schemas.microsoft.com/office/word/2018/wordml" xmlns:w16se="http://schemas.microsoft.com/office/word/2015/wordml/symex" xmlns:wpg="http://schemas.microsoft.com/office/word/2010/wordprocessingGroup" xmlns:wpi="http://schemas.microsoft.com/office/word/2010/wordprocessingInk" xmlns:wne="http://schemas.microsoft.com/office/word/2006/wordml" xmlns:wps="http://schemas.microsoft.com/office/word/2010/wordprocessingShape" mc:Ignorable="w14 w15 w16se w16cid w16 w16cex wp14">
+<w:document xmlns:wpc="http://schemas.microsoft.com/office/word/2010/wordprocessingCanvas" xmlns:cx="http://schemas.microsoft.com/office/drawing/2014/chartex" xmlns:cx1="http://schemas.microsoft.com/office/drawing/2015/9/8/chartex" xmlns:cx2="http://schemas.microsoft.com/office/drawing/2015/10/21/chartex" xmlns:cx3="http://schemas.microsoft.com/office/drawing/2016/5/9/chartex" xmlns:cx4="http://schemas.microsoft.com/office/drawing/2016/5/10/chartex" xmlns:cx5="http://schemas.microsoft.com/office/drawing/2016/5/11/chartex" xmlns:cx6="http://schemas.microsoft.com/office/drawing/2016/5/12/chartex" xmlns:cx7="http://schemas.microsoft.com/office/drawing/2016/5/13/chartex" xmlns:cx8="http://schemas.microsoft.com/office/drawing/2016/5/14/chartex" xmlns:mc="http://schemas.openxmlformats.org/markup-compatibility/2006" xmlns:aink="http://schemas.microsoft.com/office/drawing/2016/ink" xmlns:am3d="http://schemas.microsoft.com/office/drawing/2017/model3d" xmlns:o="urn:schemas-microsoft-com:office:office" xmlns:r="http://schemas.openxmlformats.org/officeDocument/2006/relationships" xmlns:m="http://schemas.openxmlformats.org/officeDocument/2006/math" xmlns:v="urn:schemas-microsoft-com:vml" xmlns:wp14="http://schemas.microsoft.com/office/word/2010/wordprocessingDrawing" xmlns:wp="http://schemas.openxmlformats.org/drawingml/2006/wordprocessingDrawing" xmlns:w10="urn:schemas-microsoft-com:office:word" xmlns:w="http://schemas.openxmlformats.org/wordprocessingml/2006/main" xmlns:w14="http://schemas.microsoft.com/office/word/2010/wordml" xmlns:w15="http://schemas.microsoft.com/office/word/2012/wordml" xmlns:w16cex="http://schemas.microsoft.com/office/word/2018/wordml/cex" xmlns:w16cid="http://schemas.microsoft.com/office/word/2016/wordml/cid" xmlns:w16="http://schemas.microsoft.com/office/word/2018/wordml" xmlns:w16sdtdh="http://schemas.microsoft.com/office/word/2020/wordml/sdtdatahash" xmlns:w16se="http://schemas.microsoft.com/office/word/2015/wordml/symex" xmlns:wpg="http://schemas.microsoft.com/office/word/2010/wordprocessingGroup" xmlns:wpi="http://schemas.microsoft.com/office/word/2010/wordprocessingInk" xmlns:wne="http://schemas.microsoft.com/office/word/2006/wordml" xmlns:wps="http://schemas.microsoft.com/office/word/2010/wordprocessingShape" mc:Ignorable="w14 w15 w16se w16cid w16 w16cex w16sdtdh wp14">
   <w:body>
     <w:p>
       <w:pPr>
@@ -139,13 +139,6 @@
         </w:rPr>
         <w:t>1</w:t>
       </w:r>
-      <w:r>
-        <w:rPr>
-          <w:sz w:val="32"/>
-          <w:szCs w:val="32"/>
-        </w:rPr>
-        <w:t xml:space="preserve"> alpha</w:t>
-      </w:r>
     </w:p>
     <w:p>
       <w:pPr>
@@ -712,7 +705,21 @@
               <w:rPr>
                 <w:lang w:val="en-GB"/>
               </w:rPr>
-              <w:t xml:space="preserve">Frequency ask questions. Will help will assist with commonly known problems. </w:t>
+              <w:t xml:space="preserve">Frequency </w:t>
+            </w:r>
+            <w:proofErr w:type="gramStart"/>
+            <w:r>
+              <w:rPr>
+                <w:lang w:val="en-GB"/>
+              </w:rPr>
+              <w:t>ask</w:t>
+            </w:r>
+            <w:proofErr w:type="gramEnd"/>
+            <w:r>
+              <w:rPr>
+                <w:lang w:val="en-GB"/>
+              </w:rPr>
+              <w:t xml:space="preserve"> questions. Will help will assist with commonly known problems. </w:t>
             </w:r>
           </w:p>
         </w:tc>
@@ -762,7 +769,15 @@
     </w:p>
     <w:p>
       <w:r>
-        <w:t xml:space="preserve">The copyright in this document and the associated drawings are the property of I3D ROBOTICS Ltd. and all rights are reserved. This document and the associated drawings are issued on condition that they are not copied, reprinted or reproduced, nor their contents disclosed. The publication of information in this documentation does not imply freedom from any patent or proprietary right of </w:t>
+        <w:t xml:space="preserve">The copyright in this document and the associated drawings are the property of I3D ROBOTICS Ltd. and all rights are reserved. This document and the associated drawings are issued on condition that they are not copied, </w:t>
+      </w:r>
+      <w:proofErr w:type="gramStart"/>
+      <w:r>
+        <w:t>reprinted</w:t>
+      </w:r>
+      <w:proofErr w:type="gramEnd"/>
+      <w:r>
+        <w:t xml:space="preserve"> or reproduced, nor their contents disclosed. The publication of information in this documentation does not imply freedom from any patent or proprietary right of </w:t>
       </w:r>
       <w:r>
         <w:t>I3D Robotics</w:t>
@@ -5063,12 +5078,27 @@
           <w:p>
             <w:pPr>
               <w:pStyle w:val="NoSpacing"/>
+              <w:rPr>
+                <w:b w:val="0"/>
+                <w:bCs w:val="0"/>
+              </w:rPr>
             </w:pPr>
-            <w:r>
-              <w:t>cross-platform support coming soo</w:t>
+          </w:p>
+          <w:p>
+            <w:pPr>
+              <w:pStyle w:val="NoSpacing"/>
+            </w:pPr>
+            <w:r>
+              <w:t>(C</w:t>
+            </w:r>
+            <w:r>
+              <w:t>ross-platform support coming soo</w:t>
             </w:r>
             <w:r>
               <w:t>n</w:t>
+            </w:r>
+            <w:r>
+              <w:t>)</w:t>
             </w:r>
           </w:p>
           <w:p/>
@@ -5337,7 +5367,13 @@
               <w:rPr>
                 <w:lang w:val="en-GB"/>
               </w:rPr>
-              <w:t>CUDA compatible card recommended, but not required.</w:t>
+              <w:t xml:space="preserve">CUDA compatible card </w:t>
+            </w:r>
+            <w:r>
+              <w:rPr>
+                <w:lang w:val="en-GB"/>
+              </w:rPr>
+              <w:t>required for I3DRSGM</w:t>
             </w:r>
           </w:p>
         </w:tc>
@@ -5490,8 +5526,16 @@
         <w:rPr>
           <w:lang w:val="en-GB"/>
         </w:rPr>
-        <w:t xml:space="preserve"> cable depending on camera system</w:t>
-      </w:r>
+        <w:t xml:space="preserve"> cable depending on camera </w:t>
+      </w:r>
+      <w:proofErr w:type="gramStart"/>
+      <w:r>
+        <w:rPr>
+          <w:lang w:val="en-GB"/>
+        </w:rPr>
+        <w:t>system</w:t>
+      </w:r>
+      <w:proofErr w:type="gramEnd"/>
     </w:p>
     <w:p>
       <w:pPr>
@@ -5520,8 +5564,16 @@
         <w:rPr>
           <w:lang w:val="en-GB"/>
         </w:rPr>
-        <w:t xml:space="preserve"> containing software, documentation and factory calibration</w:t>
-      </w:r>
+        <w:t xml:space="preserve"> containing software, documentation and factory </w:t>
+      </w:r>
+      <w:proofErr w:type="gramStart"/>
+      <w:r>
+        <w:rPr>
+          <w:lang w:val="en-GB"/>
+        </w:rPr>
+        <w:t>calibration</w:t>
+      </w:r>
+      <w:proofErr w:type="gramEnd"/>
     </w:p>
     <w:p>
       <w:pPr>
@@ -5579,7 +5631,21 @@
         <w:rPr>
           <w:lang w:val="en-GB"/>
         </w:rPr>
-        <w:t xml:space="preserve">Look for a file with the name ‘StereoVisionToolkit-{VERSION}-Win64.exe’. </w:t>
+        <w:t>Look for a file with the name ‘</w:t>
+      </w:r>
+      <w:proofErr w:type="spellStart"/>
+      <w:r>
+        <w:rPr>
+          <w:lang w:val="en-GB"/>
+        </w:rPr>
+        <w:t>StereoVisionToolkit</w:t>
+      </w:r>
+      <w:proofErr w:type="spellEnd"/>
+      <w:r>
+        <w:rPr>
+          <w:lang w:val="en-GB"/>
+        </w:rPr>
+        <w:t xml:space="preserve">-{VERSION}-Win64.exe’. </w:t>
       </w:r>
       <w:r>
         <w:rPr>
@@ -6111,7 +6177,21 @@
         <w:rPr>
           <w:lang w:val="en-GB"/>
         </w:rPr>
-        <w:t xml:space="preserve">Download the installer by clicking on the ‘StereoVisionToolkit-{VERSION}-Win64.exe’. This will start the download, which usually places the file in the ‘Downloads’ folder of the PC. </w:t>
+        <w:t>Download the installer by clicking on the ‘</w:t>
+      </w:r>
+      <w:proofErr w:type="spellStart"/>
+      <w:r>
+        <w:rPr>
+          <w:lang w:val="en-GB"/>
+        </w:rPr>
+        <w:t>StereoVisionToolkit</w:t>
+      </w:r>
+      <w:proofErr w:type="spellEnd"/>
+      <w:r>
+        <w:rPr>
+          <w:lang w:val="en-GB"/>
+        </w:rPr>
+        <w:t xml:space="preserve">-{VERSION}-Win64.exe’. This will start the download, which usually places the file in the ‘Downloads’ folder of the PC. </w:t>
       </w:r>
     </w:p>
     <w:p>
@@ -6579,7 +6659,33 @@
         <w:rPr>
           <w:lang w:val="en-GB"/>
         </w:rPr>
-        <w:t xml:space="preserve">I3DR’s has developed a high speed and effective stereo matcher that outperforms the open source matchers such as OpenCV BM and SGBM. To protect our IP the Stereo Vision Toolkit will only allow access to this matcher with a valid license. The Open Source elements of the Stereo Vision Toolkit are freely </w:t>
+        <w:t xml:space="preserve">I3DR’s has developed a high speed and effective stereo matcher that outperforms the </w:t>
+      </w:r>
+      <w:proofErr w:type="gramStart"/>
+      <w:r>
+        <w:rPr>
+          <w:lang w:val="en-GB"/>
+        </w:rPr>
+        <w:t>open source</w:t>
+      </w:r>
+      <w:proofErr w:type="gramEnd"/>
+      <w:r>
+        <w:rPr>
+          <w:lang w:val="en-GB"/>
+        </w:rPr>
+        <w:t xml:space="preserve"> matchers such as OpenCV BM and SGBM. To protect our IP the Stereo Vision Toolkit will only allow access to this matcher with a valid license. The </w:t>
+      </w:r>
+      <w:r>
+        <w:rPr>
+          <w:lang w:val="en-GB"/>
+        </w:rPr>
+        <w:t>Open-source</w:t>
+      </w:r>
+      <w:r>
+        <w:rPr>
+          <w:lang w:val="en-GB"/>
+        </w:rPr>
+        <w:t xml:space="preserve"> elements of the Stereo Vision Toolkit are freely </w:t>
       </w:r>
       <w:r>
         <w:rPr>
@@ -6603,7 +6709,21 @@
         <w:rPr>
           <w:lang w:val="en-GB"/>
         </w:rPr>
-        <w:t xml:space="preserve"> if you do not purchase a license however to get the best results we advise using our I3DRSGM.</w:t>
+        <w:t xml:space="preserve"> if you do not purchase a license however to get the best </w:t>
+      </w:r>
+      <w:proofErr w:type="gramStart"/>
+      <w:r>
+        <w:rPr>
+          <w:lang w:val="en-GB"/>
+        </w:rPr>
+        <w:t>results</w:t>
+      </w:r>
+      <w:proofErr w:type="gramEnd"/>
+      <w:r>
+        <w:rPr>
+          <w:lang w:val="en-GB"/>
+        </w:rPr>
+        <w:t xml:space="preserve"> we advise using our I3DRSGM.</w:t>
       </w:r>
     </w:p>
     <w:p>
@@ -6632,13 +6752,49 @@
         <w:rPr>
           <w:lang w:val="en-GB"/>
         </w:rPr>
-        <w:t>Your license file should be provided on the USB key along with the software and calibration files. The license file is a file with the extension ‘.lic’ and has key license information that is read by the Stereo Vision Toolkit to check the current machine has permission to run I3DRSGM.</w:t>
-      </w:r>
-      <w:r>
-        <w:rPr>
-          <w:lang w:val="en-GB"/>
-        </w:rPr>
-        <w:t xml:space="preserve"> If you have lost your license or would like to request one please contact us </w:t>
+        <w:t xml:space="preserve">Your license file should be provided on the USB key along with the software and calibration files. The license file is a file with the extension </w:t>
+      </w:r>
+      <w:proofErr w:type="gramStart"/>
+      <w:r>
+        <w:rPr>
+          <w:lang w:val="en-GB"/>
+        </w:rPr>
+        <w:t>‘.</w:t>
+      </w:r>
+      <w:proofErr w:type="spellStart"/>
+      <w:r>
+        <w:rPr>
+          <w:lang w:val="en-GB"/>
+        </w:rPr>
+        <w:t>lic</w:t>
+      </w:r>
+      <w:proofErr w:type="spellEnd"/>
+      <w:proofErr w:type="gramEnd"/>
+      <w:r>
+        <w:rPr>
+          <w:lang w:val="en-GB"/>
+        </w:rPr>
+        <w:t>’ and has key license information that is read by the Stereo Vision Toolkit to check the current machine has permission to run I3DRSGM.</w:t>
+      </w:r>
+      <w:r>
+        <w:rPr>
+          <w:lang w:val="en-GB"/>
+        </w:rPr>
+        <w:t xml:space="preserve"> If you have lost your license or would like to request </w:t>
+      </w:r>
+      <w:proofErr w:type="gramStart"/>
+      <w:r>
+        <w:rPr>
+          <w:lang w:val="en-GB"/>
+        </w:rPr>
+        <w:t>one</w:t>
+      </w:r>
+      <w:proofErr w:type="gramEnd"/>
+      <w:r>
+        <w:rPr>
+          <w:lang w:val="en-GB"/>
+        </w:rPr>
+        <w:t xml:space="preserve"> please contact us </w:t>
       </w:r>
       <w:hyperlink r:id="rId16" w:history="1">
         <w:r>
@@ -6706,7 +6862,21 @@
         <w:rPr>
           <w:lang w:val="en-GB"/>
         </w:rPr>
-        <w:t>\StereoVisionToolkit\’</w:t>
+        <w:t>\</w:t>
+      </w:r>
+      <w:proofErr w:type="spellStart"/>
+      <w:r>
+        <w:rPr>
+          <w:lang w:val="en-GB"/>
+        </w:rPr>
+        <w:t>StereoVisionToolkit</w:t>
+      </w:r>
+      <w:proofErr w:type="spellEnd"/>
+      <w:r>
+        <w:rPr>
+          <w:lang w:val="en-GB"/>
+        </w:rPr>
+        <w:t>\’</w:t>
       </w:r>
       <w:r>
         <w:rPr>
@@ -6908,7 +7078,43 @@
         <w:rPr>
           <w:lang w:val="en-GB"/>
         </w:rPr>
-        <w:t xml:space="preserve">We provide an open source GUI tool to experiment with your camera. The tool can be used to acquire images, perform stereo image </w:t>
+        <w:t xml:space="preserve">We provide an </w:t>
+      </w:r>
+      <w:r>
+        <w:rPr>
+          <w:lang w:val="en-GB"/>
+        </w:rPr>
+        <w:t>open-source</w:t>
+      </w:r>
+      <w:r>
+        <w:rPr>
+          <w:lang w:val="en-GB"/>
+        </w:rPr>
+        <w:t xml:space="preserve"> GUI tool to experiment </w:t>
+      </w:r>
+      <w:r>
+        <w:rPr>
+          <w:lang w:val="en-GB"/>
+        </w:rPr>
+        <w:t xml:space="preserve">and capture data </w:t>
+      </w:r>
+      <w:r>
+        <w:rPr>
+          <w:lang w:val="en-GB"/>
+        </w:rPr>
+        <w:t xml:space="preserve">with your </w:t>
+      </w:r>
+      <w:r>
+        <w:rPr>
+          <w:lang w:val="en-GB"/>
+        </w:rPr>
+        <w:t xml:space="preserve">stereo </w:t>
+      </w:r>
+      <w:r>
+        <w:rPr>
+          <w:lang w:val="en-GB"/>
+        </w:rPr>
+        <w:t xml:space="preserve">camera. The tool can be used to acquire images, perform stereo image </w:t>
       </w:r>
       <w:r>
         <w:rPr>
@@ -6920,20 +7126,40 @@
         <w:rPr>
           <w:lang w:val="en-GB"/>
         </w:rPr>
-        <w:t xml:space="preserve"> and view live 3D point clouds. For most applications, we would expect that customers will integrate the camera using their own software (e.g. using the OpenCV library), but our toolkit is designed for rapid application prototyping.</w:t>
-      </w:r>
-    </w:p>
-    <w:p>
-      <w:pPr>
-        <w:rPr>
-          <w:lang w:val="en-GB"/>
-        </w:rPr>
-      </w:pPr>
-      <w:r>
-        <w:rPr>
-          <w:lang w:val="en-GB"/>
-        </w:rPr>
-        <w:t xml:space="preserve">The software installer is provided on a USB stick, or may be downloaded from our Github repository </w:t>
+        <w:t xml:space="preserve"> and view live 3D point clouds</w:t>
+      </w:r>
+      <w:r>
+        <w:rPr>
+          <w:lang w:val="en-GB"/>
+        </w:rPr>
+        <w:t>.</w:t>
+      </w:r>
+    </w:p>
+    <w:p>
+      <w:pPr>
+        <w:rPr>
+          <w:lang w:val="en-GB"/>
+        </w:rPr>
+      </w:pPr>
+      <w:r>
+        <w:rPr>
+          <w:lang w:val="en-GB"/>
+        </w:rPr>
+        <w:t xml:space="preserve">The software installer is provided on a USB stick, or may be downloaded from our </w:t>
+      </w:r>
+      <w:proofErr w:type="spellStart"/>
+      <w:r>
+        <w:rPr>
+          <w:lang w:val="en-GB"/>
+        </w:rPr>
+        <w:t>Github</w:t>
+      </w:r>
+      <w:proofErr w:type="spellEnd"/>
+      <w:r>
+        <w:rPr>
+          <w:lang w:val="en-GB"/>
+        </w:rPr>
+        <w:t xml:space="preserve"> repository </w:t>
       </w:r>
       <w:r>
         <w:rPr>
@@ -6945,17 +7171,20 @@
         <w:r>
           <w:rPr>
             <w:rStyle w:val="Hyperlink"/>
-            <w:lang w:val="en-GB"/>
           </w:rPr>
-          <w:t>https://github.com/i3drobotics/stereo-vision-toolkit</w:t>
+          <w:t>https://github.com/i3drobotics/stereo-vision-toolkit/releases</w:t>
         </w:r>
       </w:hyperlink>
       <w:r>
+        <w:t xml:space="preserve"> </w:t>
+      </w:r>
+      <w:r>
         <w:rPr>
           <w:lang w:val="en-GB"/>
         </w:rPr>
         <w:t xml:space="preserve">) </w:t>
       </w:r>
+      <w:proofErr w:type="gramStart"/>
       <w:r>
         <w:rPr>
           <w:lang w:val="en-GB"/>
@@ -6966,25 +7195,14 @@
         <w:rPr>
           <w:lang w:val="en-GB"/>
         </w:rPr>
-        <w:t>a windows installer from the releases section</w:t>
-      </w:r>
-      <w:r>
-        <w:rPr>
-          <w:lang w:val="en-GB"/>
-        </w:rPr>
-        <w:t>, or as source which you can compile yourself. If you wish to compile from source, we provide library dependencies built using Visual Studio 201</w:t>
-      </w:r>
-      <w:r>
-        <w:rPr>
-          <w:lang w:val="en-GB"/>
-        </w:rPr>
-        <w:t>7</w:t>
-      </w:r>
-      <w:r>
-        <w:rPr>
-          <w:lang w:val="en-GB"/>
-        </w:rPr>
-        <w:t xml:space="preserve"> x64 in the repository</w:t>
+        <w:t>a</w:t>
+      </w:r>
+      <w:proofErr w:type="gramEnd"/>
+      <w:r>
+        <w:rPr>
+          <w:lang w:val="en-GB"/>
+        </w:rPr>
+        <w:t xml:space="preserve"> windows installer from the releases section</w:t>
       </w:r>
       <w:r>
         <w:rPr>
@@ -7565,32 +7783,10 @@
           <w:lang w:val="en-GB"/>
         </w:rPr>
       </w:pPr>
-    </w:p>
-    <w:p>
-      <w:pPr>
-        <w:rPr>
-          <w:lang w:val="en-GB"/>
-        </w:rPr>
-      </w:pPr>
-    </w:p>
-    <w:p>
-      <w:pPr>
-        <w:rPr>
-          <w:lang w:val="en-GB"/>
-        </w:rPr>
-      </w:pPr>
-    </w:p>
-    <w:p>
-      <w:pPr>
-        <w:rPr>
-          <w:lang w:val="en-GB"/>
-        </w:rPr>
-      </w:pPr>
-      <w:r>
-        <w:rPr>
-          <w:lang w:val="en-GB"/>
-        </w:rPr>
-        <w:lastRenderedPageBreak/>
+      <w:r>
+        <w:rPr>
+          <w:lang w:val="en-GB"/>
+        </w:rPr>
         <w:t xml:space="preserve">The interface will show you the type of camera which can be identified by the icon shown. Deimos and Phobos will be displayed as icons for quick and easy identification. Also provided is the serial number of the camera. This should be identifiable on your camera via a sticker attached to the device. </w:t>
       </w:r>
     </w:p>
@@ -7656,7 +7852,10 @@
                         <w:txbxContent>
                           <w:p>
                             <w:r>
-                              <w:t>Connect to camera</w:t>
+                              <w:t xml:space="preserve">Connect to </w:t>
+                            </w:r>
+                            <w:r>
+                              <w:t>camera</w:t>
                             </w:r>
                           </w:p>
                         </w:txbxContent>
@@ -8212,18 +8411,12 @@
           <w:lang w:val="en-GB"/>
         </w:rPr>
       </w:pPr>
-    </w:p>
-    <w:p>
-      <w:pPr>
-        <w:rPr>
-          <w:lang w:val="en-GB"/>
-        </w:rPr>
-      </w:pPr>
       <w:r>
         <w:rPr>
           <w:noProof/>
           <w:lang w:val="en-GB"/>
         </w:rPr>
+        <w:lastRenderedPageBreak/>
         <mc:AlternateContent>
           <mc:Choice Requires="wpg">
             <w:drawing>
@@ -8466,6 +8659,55 @@
     </w:p>
     <w:p>
       <w:pPr>
+        <w:rPr>
+          <w:lang w:val="en-GB"/>
+        </w:rPr>
+      </w:pPr>
+    </w:p>
+    <w:p>
+      <w:pPr>
+        <w:rPr>
+          <w:lang w:val="en-GB"/>
+        </w:rPr>
+      </w:pPr>
+    </w:p>
+    <w:p>
+      <w:pPr>
+        <w:rPr>
+          <w:lang w:val="en-GB"/>
+        </w:rPr>
+      </w:pPr>
+    </w:p>
+    <w:p>
+      <w:pPr>
+        <w:rPr>
+          <w:lang w:val="en-GB"/>
+        </w:rPr>
+      </w:pPr>
+    </w:p>
+    <w:p>
+      <w:pPr>
+        <w:rPr>
+          <w:lang w:val="en-GB"/>
+        </w:rPr>
+      </w:pPr>
+    </w:p>
+    <w:p>
+      <w:pPr>
+        <w:rPr>
+          <w:lang w:val="en-GB"/>
+        </w:rPr>
+      </w:pPr>
+    </w:p>
+    <w:p>
+      <w:pPr>
+        <w:rPr>
+          <w:lang w:val="en-GB"/>
+        </w:rPr>
+      </w:pPr>
+    </w:p>
+    <w:p>
+      <w:pPr>
         <w:pStyle w:val="Heading2"/>
         <w:rPr>
           <w:lang w:val="en-GB"/>
@@ -9677,7 +9919,21 @@
               <w:rPr>
                 <w:lang w:val="en-GB"/>
               </w:rPr>
-              <w:t xml:space="preserve"> (e.g. 9000). </w:t>
+              <w:t xml:space="preserve"> (</w:t>
+            </w:r>
+            <w:proofErr w:type="gramStart"/>
+            <w:r>
+              <w:rPr>
+                <w:lang w:val="en-GB"/>
+              </w:rPr>
+              <w:t>e.g.</w:t>
+            </w:r>
+            <w:proofErr w:type="gramEnd"/>
+            <w:r>
+              <w:rPr>
+                <w:lang w:val="en-GB"/>
+              </w:rPr>
+              <w:t xml:space="preserve"> 9000). </w:t>
             </w:r>
           </w:p>
         </w:tc>
@@ -9847,7 +10103,21 @@
               <w:rPr>
                 <w:lang w:val="en-GB"/>
               </w:rPr>
-              <w:t xml:space="preserve">Swap the left and right image. Can be useful if the left and right cameras are the wrong way round. Usually no necessary to set this. Better to fix the hardware. </w:t>
+              <w:t xml:space="preserve">Swap the left and right image. Can be useful if the left and right cameras are the wrong way round. </w:t>
+            </w:r>
+            <w:proofErr w:type="gramStart"/>
+            <w:r>
+              <w:rPr>
+                <w:lang w:val="en-GB"/>
+              </w:rPr>
+              <w:t>Usually</w:t>
+            </w:r>
+            <w:proofErr w:type="gramEnd"/>
+            <w:r>
+              <w:rPr>
+                <w:lang w:val="en-GB"/>
+              </w:rPr>
+              <w:t xml:space="preserve"> no necessary to set this. Better to fix the hardware. </w:t>
             </w:r>
           </w:p>
         </w:tc>
@@ -9921,9 +10191,17 @@
         <w:rPr>
           <w:lang w:val="en-GB"/>
         </w:rPr>
-        <w:t>What is calibration</w:t>
+        <w:t xml:space="preserve">What is </w:t>
+      </w:r>
+      <w:proofErr w:type="gramStart"/>
+      <w:r>
+        <w:rPr>
+          <w:lang w:val="en-GB"/>
+        </w:rPr>
+        <w:t>calibration</w:t>
       </w:r>
       <w:bookmarkEnd w:id="30"/>
+      <w:proofErr w:type="gramEnd"/>
     </w:p>
     <w:p>
       <w:pPr>
@@ -9964,7 +10242,29 @@
         <w:rPr>
           <w:lang w:val="en-GB"/>
         </w:rPr>
-        <w:t xml:space="preserve">Provided on your USB key should be calibration files. These will be in ‘.yaml’ or ‘.xml’ format. For increased performance it is advised to copy these from the USB key somewhere on your machine. Make a note of this location for loading within the Stereo Vision Toolkit. </w:t>
+        <w:t xml:space="preserve">Provided on your USB key should be calibration files. These will be in </w:t>
+      </w:r>
+      <w:proofErr w:type="gramStart"/>
+      <w:r>
+        <w:rPr>
+          <w:lang w:val="en-GB"/>
+        </w:rPr>
+        <w:t>‘.</w:t>
+      </w:r>
+      <w:proofErr w:type="spellStart"/>
+      <w:r>
+        <w:rPr>
+          <w:lang w:val="en-GB"/>
+        </w:rPr>
+        <w:t>yaml</w:t>
+      </w:r>
+      <w:proofErr w:type="spellEnd"/>
+      <w:proofErr w:type="gramEnd"/>
+      <w:r>
+        <w:rPr>
+          <w:lang w:val="en-GB"/>
+        </w:rPr>
+        <w:t xml:space="preserve">’ or ‘.xml’ format. For increased performance it is advised to copy these from the USB key somewhere on your machine. Make a note of this location for loading within the Stereo Vision Toolkit. </w:t>
       </w:r>
     </w:p>
     <w:p>
@@ -10375,9 +10675,17 @@
         <w:rPr>
           <w:lang w:val="en-GB"/>
         </w:rPr>
-        <w:t>Re-calibrate camera</w:t>
+        <w:t xml:space="preserve">Re-calibrate </w:t>
+      </w:r>
+      <w:proofErr w:type="gramStart"/>
+      <w:r>
+        <w:rPr>
+          <w:lang w:val="en-GB"/>
+        </w:rPr>
+        <w:t>camera</w:t>
       </w:r>
       <w:bookmarkEnd w:id="32"/>
+      <w:proofErr w:type="gramEnd"/>
     </w:p>
     <w:p>
       <w:pPr>
@@ -10654,8 +10962,16 @@
         <w:rPr>
           <w:lang w:val="en-GB"/>
         </w:rPr>
-        <w:t>edge, tilted at various angles</w:t>
-      </w:r>
+        <w:t xml:space="preserve">edge, tilted at various </w:t>
+      </w:r>
+      <w:proofErr w:type="gramStart"/>
+      <w:r>
+        <w:rPr>
+          <w:lang w:val="en-GB"/>
+        </w:rPr>
+        <w:t>angles</w:t>
+      </w:r>
+      <w:proofErr w:type="gramEnd"/>
     </w:p>
     <w:p>
       <w:pPr>
@@ -10672,8 +10988,16 @@
         <w:rPr>
           <w:lang w:val="en-GB"/>
         </w:rPr>
-        <w:t>Right image edge, tilted at various angles</w:t>
-      </w:r>
+        <w:t xml:space="preserve">Right image edge, tilted at various </w:t>
+      </w:r>
+      <w:proofErr w:type="gramStart"/>
+      <w:r>
+        <w:rPr>
+          <w:lang w:val="en-GB"/>
+        </w:rPr>
+        <w:t>angles</w:t>
+      </w:r>
+      <w:proofErr w:type="gramEnd"/>
     </w:p>
     <w:p>
       <w:pPr>
@@ -10690,8 +11014,16 @@
         <w:rPr>
           <w:lang w:val="en-GB"/>
         </w:rPr>
-        <w:t>Top image edge, tilted at various angles</w:t>
-      </w:r>
+        <w:t xml:space="preserve">Top image edge, tilted at various </w:t>
+      </w:r>
+      <w:proofErr w:type="gramStart"/>
+      <w:r>
+        <w:rPr>
+          <w:lang w:val="en-GB"/>
+        </w:rPr>
+        <w:t>angles</w:t>
+      </w:r>
+      <w:proofErr w:type="gramEnd"/>
     </w:p>
     <w:p>
       <w:pPr>
@@ -10708,8 +11040,16 @@
         <w:rPr>
           <w:lang w:val="en-GB"/>
         </w:rPr>
-        <w:t>Bottom image edge, tilted at various angles</w:t>
-      </w:r>
+        <w:t xml:space="preserve">Bottom image edge, tilted at various </w:t>
+      </w:r>
+      <w:proofErr w:type="gramStart"/>
+      <w:r>
+        <w:rPr>
+          <w:lang w:val="en-GB"/>
+        </w:rPr>
+        <w:t>angles</w:t>
+      </w:r>
+      <w:proofErr w:type="gramEnd"/>
     </w:p>
     <w:p>
       <w:pPr>
@@ -13948,7 +14288,21 @@
         <w:rPr>
           <w:lang w:val="en-GB"/>
         </w:rPr>
-        <w:t>Finally, load your calibration files by selecting the folder that the calibration was saved to (currently the application directory). You can move the files somewhere else if you wish to, e.g. for backup or if using multiple Deimos cameras. Check the calibration works by seeing if you get sensible stereo matching results.</w:t>
+        <w:t xml:space="preserve">Finally, load your calibration files by selecting the folder that the calibration was saved to (currently the application directory). You can move the files somewhere else if you wish to, </w:t>
+      </w:r>
+      <w:proofErr w:type="gramStart"/>
+      <w:r>
+        <w:rPr>
+          <w:lang w:val="en-GB"/>
+        </w:rPr>
+        <w:t>e.g.</w:t>
+      </w:r>
+      <w:proofErr w:type="gramEnd"/>
+      <w:r>
+        <w:rPr>
+          <w:lang w:val="en-GB"/>
+        </w:rPr>
+        <w:t xml:space="preserve"> for backup or if using multiple Deimos cameras. Check the calibration works by seeing if you get sensible stereo matching results.</w:t>
       </w:r>
     </w:p>
     <w:p>
@@ -14093,8 +14447,16 @@
         <w:rPr>
           <w:lang w:val="en-GB"/>
         </w:rPr>
-        <w:t>Along with I3DRSGM, two open source</w:t>
-      </w:r>
+        <w:t xml:space="preserve">Along with I3DRSGM, two </w:t>
+      </w:r>
+      <w:proofErr w:type="gramStart"/>
+      <w:r>
+        <w:rPr>
+          <w:lang w:val="en-GB"/>
+        </w:rPr>
+        <w:t>open source</w:t>
+      </w:r>
+      <w:proofErr w:type="gramEnd"/>
       <w:r>
         <w:rPr>
           <w:lang w:val="en-GB"/>
@@ -14366,7 +14728,21 @@
         <w:rPr>
           <w:lang w:val="en-GB"/>
         </w:rPr>
-        <w:t xml:space="preserve"> enable / disable negative disparity. This will toggle the minimum disparity between a positive and negative value. Usually </w:t>
+        <w:t xml:space="preserve"> enable / disable negative disparity. This will toggle the minimum disparity between a positive and negative value. </w:t>
+      </w:r>
+      <w:proofErr w:type="gramStart"/>
+      <w:r>
+        <w:rPr>
+          <w:lang w:val="en-GB"/>
+        </w:rPr>
+        <w:t>Usually</w:t>
+      </w:r>
+      <w:proofErr w:type="gramEnd"/>
+      <w:r>
+        <w:rPr>
+          <w:lang w:val="en-GB"/>
+        </w:rPr>
+        <w:t xml:space="preserve"> </w:t>
       </w:r>
       <w:r>
         <w:rPr>
@@ -14816,11 +15192,19 @@
           </wp:anchor>
         </w:drawing>
       </w:r>
-      <w:r>
-        <w:rPr>
-          <w:lang w:val="en-GB"/>
-        </w:rPr>
-        <w:t xml:space="preserve">Both OpenCV matchers have the same settings bar one. </w:t>
+      <w:proofErr w:type="gramStart"/>
+      <w:r>
+        <w:rPr>
+          <w:lang w:val="en-GB"/>
+        </w:rPr>
+        <w:t>Both OpenCV</w:t>
+      </w:r>
+      <w:proofErr w:type="gramEnd"/>
+      <w:r>
+        <w:rPr>
+          <w:lang w:val="en-GB"/>
+        </w:rPr>
+        <w:t xml:space="preserve"> matchers have the same settings bar one. </w:t>
       </w:r>
     </w:p>
     <w:p>
@@ -15247,8 +15631,13 @@
         <w:fldChar w:fldCharType="end"/>
       </w:r>
       <w:r>
-        <w:t xml:space="preserve"> Left: disparity map with a SAD window size of 30 px, Right: disparity map with a SAD window size of 9 px</w:t>
-      </w:r>
+        <w:t xml:space="preserve"> Left: disparity map with a SAD window size of 30 px, Right: disparity map with a SAD window size of 9 </w:t>
+      </w:r>
+      <w:proofErr w:type="gramStart"/>
+      <w:r>
+        <w:t>px</w:t>
+      </w:r>
+      <w:proofErr w:type="gramEnd"/>
     </w:p>
     <w:p>
       <w:pPr>
@@ -15369,8 +15758,13 @@
         <w:fldChar w:fldCharType="end"/>
       </w:r>
       <w:r>
-        <w:t xml:space="preserve"> Left: Speckle filtering enabled, Right: no speckle filtering</w:t>
-      </w:r>
+        <w:t xml:space="preserve"> Left: Speckle filtering enabled, Right: no speckle </w:t>
+      </w:r>
+      <w:proofErr w:type="gramStart"/>
+      <w:r>
+        <w:t>filtering</w:t>
+      </w:r>
+      <w:proofErr w:type="gramEnd"/>
     </w:p>
     <w:p>
       <w:pPr>
@@ -15914,7 +16308,21 @@
         <w:rPr>
           <w:lang w:val="en-GB"/>
         </w:rPr>
-        <w:t>You can save the current point cloud as a PLY file for viewing in other software, such as the freely available Meshlab or CloudCompare.</w:t>
+        <w:t xml:space="preserve">You can save the current point cloud as a PLY file for viewing in other software, such as the freely available </w:t>
+      </w:r>
+      <w:proofErr w:type="spellStart"/>
+      <w:r>
+        <w:rPr>
+          <w:lang w:val="en-GB"/>
+        </w:rPr>
+        <w:t>Meshlab</w:t>
+      </w:r>
+      <w:proofErr w:type="spellEnd"/>
+      <w:r>
+        <w:rPr>
+          <w:lang w:val="en-GB"/>
+        </w:rPr>
+        <w:t xml:space="preserve"> or CloudCompare.</w:t>
       </w:r>
     </w:p>
     <w:p>
@@ -15969,13 +16377,31 @@
         <w:rPr>
           <w:lang w:val="en-GB"/>
         </w:rPr>
-        <w:t xml:space="preserve">The Stereo Vision Toolkit will automatically check on start-up if a new version of the software is available. When an update is available a window will appear in front of the application window informing you of the update. To download the update, click the link provided and close the current running application. </w:t>
-      </w:r>
-      <w:r>
-        <w:rPr>
-          <w:lang w:val="en-GB"/>
-        </w:rPr>
-        <w:t xml:space="preserve">This link will open in your default browser and start download the new installer. Once complete run the installer to update the software. Installation steps are the same as listed in </w:t>
+        <w:t xml:space="preserve">The Stereo Vision Toolkit will automatically check on start-up if a new version of the software is available. When an update is available a window will appear in front of the application window informing you of the update. To download the update, click </w:t>
+      </w:r>
+      <w:r>
+        <w:rPr>
+          <w:lang w:val="en-GB"/>
+        </w:rPr>
+        <w:t xml:space="preserve">update and wait for the new update to download. </w:t>
+      </w:r>
+      <w:r>
+        <w:rPr>
+          <w:lang w:val="en-GB"/>
+        </w:rPr>
+        <w:t>Once complete</w:t>
+      </w:r>
+      <w:r>
+        <w:rPr>
+          <w:lang w:val="en-GB"/>
+        </w:rPr>
+        <w:t>d the installer will run automatically</w:t>
+      </w:r>
+      <w:r>
+        <w:rPr>
+          <w:lang w:val="en-GB"/>
+        </w:rPr>
+        <w:t xml:space="preserve">. Installation steps are the same as listed in </w:t>
       </w:r>
       <w:r>
         <w:rPr>
@@ -16475,7 +16901,21 @@
         <w:rPr>
           <w:lang w:val="en-GB"/>
         </w:rPr>
-        <w:t xml:space="preserve">To keep up to date with code changes it is best to clone this repository directly instead of downloading the source code zip, however, this source code zip is a stable release and the main repository could contain unstable changes. </w:t>
+        <w:t xml:space="preserve">To keep up to date with code changes it is best to clone this repository directly instead of downloading the source code zip, however, this source code zip is a stable </w:t>
+      </w:r>
+      <w:proofErr w:type="gramStart"/>
+      <w:r>
+        <w:rPr>
+          <w:lang w:val="en-GB"/>
+        </w:rPr>
+        <w:t>release</w:t>
+      </w:r>
+      <w:proofErr w:type="gramEnd"/>
+      <w:r>
+        <w:rPr>
+          <w:lang w:val="en-GB"/>
+        </w:rPr>
+        <w:t xml:space="preserve"> and the main repository could contain unstable changes. </w:t>
       </w:r>
     </w:p>
     <w:p>
@@ -16750,7 +17190,21 @@
         <w:rPr>
           <w:lang w:val="en-GB"/>
         </w:rPr>
-        <w:t xml:space="preserve">Then select build (the hammer icon). Debug and Release dlls are configured for most libraries to enable full debugging of the application. Change to debug build by changing build configuration (computer screen icon). </w:t>
+        <w:t xml:space="preserve">Then select build (the hammer icon). Debug and Release </w:t>
+      </w:r>
+      <w:proofErr w:type="spellStart"/>
+      <w:r>
+        <w:rPr>
+          <w:lang w:val="en-GB"/>
+        </w:rPr>
+        <w:t>dlls</w:t>
+      </w:r>
+      <w:proofErr w:type="spellEnd"/>
+      <w:r>
+        <w:rPr>
+          <w:lang w:val="en-GB"/>
+        </w:rPr>
+        <w:t xml:space="preserve"> are configured for most libraries to enable full debugging of the application. Change to debug build by changing build configuration (computer screen icon). </w:t>
       </w:r>
     </w:p>
     <w:p>
@@ -16789,11 +17243,33 @@
       <w:bookmarkEnd w:id="45"/>
     </w:p>
     <w:p>
-      <w:r>
-        <w:rPr>
-          <w:lang w:val="en-GB"/>
-        </w:rPr>
-        <w:t xml:space="preserve">Inno Setup is used to generate a windows installer from the build/release folder after the software has been built. Inno Setup can be download from the following link: </w:t>
+      <w:proofErr w:type="spellStart"/>
+      <w:r>
+        <w:rPr>
+          <w:lang w:val="en-GB"/>
+        </w:rPr>
+        <w:t>Inno</w:t>
+      </w:r>
+      <w:proofErr w:type="spellEnd"/>
+      <w:r>
+        <w:rPr>
+          <w:lang w:val="en-GB"/>
+        </w:rPr>
+        <w:t xml:space="preserve"> Setup is used to generate a windows installer from the build/release folder after the software has been built. </w:t>
+      </w:r>
+      <w:proofErr w:type="spellStart"/>
+      <w:r>
+        <w:rPr>
+          <w:lang w:val="en-GB"/>
+        </w:rPr>
+        <w:t>Inno</w:t>
+      </w:r>
+      <w:proofErr w:type="spellEnd"/>
+      <w:r>
+        <w:rPr>
+          <w:lang w:val="en-GB"/>
+        </w:rPr>
+        <w:t xml:space="preserve"> Setup can be download from the following link: </w:t>
       </w:r>
       <w:hyperlink r:id="rId62" w:history="1">
         <w:r>
@@ -16814,14 +17290,24 @@
         </w:rPr>
       </w:pPr>
       <w:r>
-        <w:t>Once installed the Inno Setup script can be run to compile the installer by right clicking the ‘</w:t>
+        <w:t xml:space="preserve">Once installed the </w:t>
+      </w:r>
+      <w:proofErr w:type="spellStart"/>
+      <w:r>
+        <w:t>Inno</w:t>
+      </w:r>
+      <w:proofErr w:type="spellEnd"/>
+      <w:r>
+        <w:t xml:space="preserve"> Setup script can be run to compile the installer by right clicking the ‘</w:t>
       </w:r>
       <w:r>
         <w:t>installer/</w:t>
       </w:r>
+      <w:proofErr w:type="spellStart"/>
       <w:r>
         <w:t>installer.iss</w:t>
       </w:r>
+      <w:proofErr w:type="spellEnd"/>
       <w:r>
         <w:t xml:space="preserve">’ file in windows </w:t>
       </w:r>
@@ -16837,9 +17323,11 @@
       <w:r>
         <w:t xml:space="preserve"> This will build to installer in the folder ‘installer/output/’ with the name ‘</w:t>
       </w:r>
+      <w:proofErr w:type="spellStart"/>
       <w:r>
         <w:t>StereoVisionToolkit</w:t>
       </w:r>
+      <w:proofErr w:type="spellEnd"/>
       <w:r>
         <w:t>-{Version}-Win64.exe’. This install is the file that is provided in the Releases section of the GitHub</w:t>
       </w:r>
@@ -16873,7 +17361,21 @@
         <w:rPr>
           <w:lang w:val="en-GB"/>
         </w:rPr>
-        <w:t>Code documentation is provided by using Doxygen. This uses code commenting to automatically generate class, function, and variable documentation. To re-generate documentation, run the following command:</w:t>
+        <w:t xml:space="preserve">Code documentation is provided by using </w:t>
+      </w:r>
+      <w:proofErr w:type="spellStart"/>
+      <w:r>
+        <w:rPr>
+          <w:lang w:val="en-GB"/>
+        </w:rPr>
+        <w:t>Doxygen</w:t>
+      </w:r>
+      <w:proofErr w:type="spellEnd"/>
+      <w:r>
+        <w:rPr>
+          <w:lang w:val="en-GB"/>
+        </w:rPr>
+        <w:t>. This uses code commenting to automatically generate class, function, and variable documentation. To re-generate documentation, run the following command:</w:t>
       </w:r>
     </w:p>
     <w:p>
@@ -16885,14 +17387,34 @@
           <w:lang w:val="en-GB"/>
         </w:rPr>
       </w:pPr>
+      <w:proofErr w:type="spellStart"/>
       <w:r>
         <w:rPr>
           <w:sz w:val="24"/>
           <w:szCs w:val="24"/>
           <w:lang w:val="en-GB"/>
         </w:rPr>
-        <w:t>Doxygen Doxyfile</w:t>
-      </w:r>
+        <w:t>Doxygen</w:t>
+      </w:r>
+      <w:proofErr w:type="spellEnd"/>
+      <w:r>
+        <w:rPr>
+          <w:sz w:val="24"/>
+          <w:szCs w:val="24"/>
+          <w:lang w:val="en-GB"/>
+        </w:rPr>
+        <w:t xml:space="preserve"> </w:t>
+      </w:r>
+      <w:proofErr w:type="spellStart"/>
+      <w:r>
+        <w:rPr>
+          <w:sz w:val="24"/>
+          <w:szCs w:val="24"/>
+          <w:lang w:val="en-GB"/>
+        </w:rPr>
+        <w:t>Doxyfile</w:t>
+      </w:r>
+      <w:proofErr w:type="spellEnd"/>
     </w:p>
     <w:p>
       <w:pPr>
@@ -16920,21 +17442,41 @@
         <w:rPr>
           <w:lang w:val="en-GB"/>
         </w:rPr>
-        <w:t>Build options</w:t>
+        <w:t xml:space="preserve">Build </w:t>
+      </w:r>
+      <w:proofErr w:type="gramStart"/>
+      <w:r>
+        <w:rPr>
+          <w:lang w:val="en-GB"/>
+        </w:rPr>
+        <w:t>options</w:t>
       </w:r>
       <w:bookmarkEnd w:id="47"/>
-    </w:p>
-    <w:p>
-      <w:pPr>
-        <w:rPr>
-          <w:lang w:val="en-GB"/>
-        </w:rPr>
-      </w:pPr>
-      <w:r>
-        <w:rPr>
-          <w:lang w:val="en-GB"/>
-        </w:rPr>
-        <w:t xml:space="preserve">For open source building of the repository no build options are required. </w:t>
+      <w:proofErr w:type="gramEnd"/>
+    </w:p>
+    <w:p>
+      <w:pPr>
+        <w:rPr>
+          <w:lang w:val="en-GB"/>
+        </w:rPr>
+      </w:pPr>
+      <w:r>
+        <w:rPr>
+          <w:lang w:val="en-GB"/>
+        </w:rPr>
+        <w:t xml:space="preserve">For </w:t>
+      </w:r>
+      <w:r>
+        <w:rPr>
+          <w:lang w:val="en-GB"/>
+        </w:rPr>
+        <w:t>open-source</w:t>
+      </w:r>
+      <w:r>
+        <w:rPr>
+          <w:lang w:val="en-GB"/>
+        </w:rPr>
+        <w:t xml:space="preserve"> building of the repository no build options are required. </w:t>
       </w:r>
     </w:p>
     <w:p>
@@ -16960,8 +17502,16 @@
         <w:rPr>
           <w:lang w:val="en-GB"/>
         </w:rPr>
-        <w:t>‘Build Steps’-&gt;’Additional arguments’</w:t>
-      </w:r>
+        <w:t xml:space="preserve">‘Build Steps’-&gt;’Additional </w:t>
+      </w:r>
+      <w:proofErr w:type="gramStart"/>
+      <w:r>
+        <w:rPr>
+          <w:lang w:val="en-GB"/>
+        </w:rPr>
+        <w:t>arguments’</w:t>
+      </w:r>
+      <w:proofErr w:type="gramEnd"/>
     </w:p>
     <w:p>
       <w:pPr>
@@ -17364,9 +17914,17 @@
         <w:rPr>
           <w:lang w:val="en-GB"/>
         </w:rPr>
-        <w:t>Framerate is slower than expected</w:t>
+        <w:t xml:space="preserve">Framerate is slower than </w:t>
+      </w:r>
+      <w:proofErr w:type="gramStart"/>
+      <w:r>
+        <w:rPr>
+          <w:lang w:val="en-GB"/>
+        </w:rPr>
+        <w:t>expected</w:t>
       </w:r>
       <w:bookmarkEnd w:id="49"/>
+      <w:proofErr w:type="gramEnd"/>
     </w:p>
     <w:p>
       <w:pPr>
@@ -17393,9 +17951,17 @@
         <w:rPr>
           <w:lang w:val="en-GB"/>
         </w:rPr>
-        <w:t>I only get 30fps, not 60fps</w:t>
+        <w:t xml:space="preserve">I only get 30fps, not </w:t>
+      </w:r>
+      <w:proofErr w:type="gramStart"/>
+      <w:r>
+        <w:rPr>
+          <w:lang w:val="en-GB"/>
+        </w:rPr>
+        <w:t>60fps</w:t>
       </w:r>
       <w:bookmarkEnd w:id="50"/>
+      <w:proofErr w:type="gramEnd"/>
     </w:p>
     <w:p>
       <w:pPr>
@@ -17422,9 +17988,17 @@
         <w:rPr>
           <w:lang w:val="en-GB"/>
         </w:rPr>
-        <w:t>Image matching is poor</w:t>
+        <w:t xml:space="preserve">Image matching is </w:t>
+      </w:r>
+      <w:proofErr w:type="gramStart"/>
+      <w:r>
+        <w:rPr>
+          <w:lang w:val="en-GB"/>
+        </w:rPr>
+        <w:t>poor</w:t>
       </w:r>
       <w:bookmarkEnd w:id="51"/>
+      <w:proofErr w:type="gramEnd"/>
     </w:p>
     <w:p>
       <w:pPr>
@@ -17457,9 +18031,17 @@
         <w:rPr>
           <w:lang w:val="en-GB"/>
         </w:rPr>
-        <w:t>USB connector is not secure</w:t>
+        <w:t xml:space="preserve">USB connector is not </w:t>
+      </w:r>
+      <w:proofErr w:type="gramStart"/>
+      <w:r>
+        <w:rPr>
+          <w:lang w:val="en-GB"/>
+        </w:rPr>
+        <w:t>secure</w:t>
       </w:r>
       <w:bookmarkEnd w:id="52"/>
+      <w:proofErr w:type="gramEnd"/>
     </w:p>
     <w:p>
       <w:pPr>
@@ -17504,9 +18086,17 @@
         <w:rPr>
           <w:lang w:val="en-GB"/>
         </w:rPr>
-        <w:t xml:space="preserve"> having problems with the software</w:t>
+        <w:t xml:space="preserve"> having problems with the </w:t>
+      </w:r>
+      <w:proofErr w:type="gramStart"/>
+      <w:r>
+        <w:rPr>
+          <w:lang w:val="en-GB"/>
+        </w:rPr>
+        <w:t>software</w:t>
       </w:r>
       <w:bookmarkEnd w:id="53"/>
+      <w:proofErr w:type="gramEnd"/>
     </w:p>
     <w:p>
       <w:pPr>
@@ -17565,8 +18155,13 @@
         </w:numPr>
       </w:pPr>
       <w:r>
-        <w:t>Make sure that you are in a brightly lit area, and lower the exposure time, to prevent motion blur</w:t>
-      </w:r>
+        <w:t xml:space="preserve">Make sure that you are in a brightly lit area, and lower the exposure time, to prevent motion </w:t>
+      </w:r>
+      <w:proofErr w:type="gramStart"/>
+      <w:r>
+        <w:t>blur</w:t>
+      </w:r>
+      <w:proofErr w:type="gramEnd"/>
     </w:p>
     <w:p>
       <w:pPr>
@@ -17589,8 +18184,13 @@
         </w:numPr>
       </w:pPr>
       <w:r>
-        <w:t>Capture more calibration images, making sure that the board is present at different distances and with a large variety of orientations relative to the sensor</w:t>
-      </w:r>
+        <w:t xml:space="preserve">Capture more calibration images, making sure that the board is present at different distances and with a large variety of orientations relative to the </w:t>
+      </w:r>
+      <w:proofErr w:type="gramStart"/>
+      <w:r>
+        <w:t>sensor</w:t>
+      </w:r>
+      <w:proofErr w:type="gramEnd"/>
     </w:p>
     <w:p>
       <w:pPr>
@@ -17601,8 +18201,13 @@
         </w:numPr>
       </w:pPr>
       <w:r>
-        <w:t>Check that the pattern size you provided is correct</w:t>
-      </w:r>
+        <w:t xml:space="preserve">Check that the pattern size you provided is </w:t>
+      </w:r>
+      <w:proofErr w:type="gramStart"/>
+      <w:r>
+        <w:t>correct</w:t>
+      </w:r>
+      <w:proofErr w:type="gramEnd"/>
     </w:p>
     <w:p>
       <w:pPr>
@@ -17620,12 +18225,14 @@
       </w:r>
       <w:bookmarkStart w:id="56" w:name="OLE_LINK9"/>
       <w:bookmarkStart w:id="57" w:name="OLE_LINK10"/>
+      <w:proofErr w:type="gramStart"/>
       <w:r>
         <w:t>output</w:t>
       </w:r>
       <w:bookmarkEnd w:id="55"/>
       <w:bookmarkEnd w:id="56"/>
       <w:bookmarkEnd w:id="57"/>
+      <w:proofErr w:type="gramEnd"/>
     </w:p>
     <w:p>
       <w:r>
@@ -17672,7 +18279,15 @@
         <w:t>Unfortunately,</w:t>
       </w:r>
       <w:r>
-        <w:t xml:space="preserve"> there are few good books on stereo, in terms of a good algorithm comparison, so it’s usually better to look at the relevant papers.</w:t>
+        <w:t xml:space="preserve"> there are few good books on stereo, in terms of a good algorithm comparison, so </w:t>
+      </w:r>
+      <w:proofErr w:type="gramStart"/>
+      <w:r>
+        <w:t>it’s</w:t>
+      </w:r>
+      <w:proofErr w:type="gramEnd"/>
+      <w:r>
+        <w:t xml:space="preserve"> usually better to look at the relevant papers.</w:t>
       </w:r>
     </w:p>
     <w:p>
@@ -17680,7 +18295,23 @@
         <w:jc w:val="left"/>
       </w:pPr>
       <w:r>
-        <w:t>You can look at Scharstein and Szeliski’s stereo taxonomy paper (</w:t>
+        <w:t xml:space="preserve">You can look at </w:t>
+      </w:r>
+      <w:proofErr w:type="spellStart"/>
+      <w:r>
+        <w:t>Scharstein</w:t>
+      </w:r>
+      <w:proofErr w:type="spellEnd"/>
+      <w:r>
+        <w:t xml:space="preserve"> and </w:t>
+      </w:r>
+      <w:proofErr w:type="spellStart"/>
+      <w:r>
+        <w:t>Szeliski’s</w:t>
+      </w:r>
+      <w:proofErr w:type="spellEnd"/>
+      <w:r>
+        <w:t xml:space="preserve"> stereo taxonomy paper (</w:t>
       </w:r>
       <w:hyperlink r:id="rId65" w:history="1">
         <w:r>
@@ -17745,7 +18376,7 @@
 </file>
 
 <file path=word/endnotes.xml><?xml version="1.0" encoding="utf-8"?>
-<w:endnotes xmlns:wpc="http://schemas.microsoft.com/office/word/2010/wordprocessingCanvas" xmlns:cx="http://schemas.microsoft.com/office/drawing/2014/chartex" xmlns:cx1="http://schemas.microsoft.com/office/drawing/2015/9/8/chartex" xmlns:cx2="http://schemas.microsoft.com/office/drawing/2015/10/21/chartex" xmlns:cx3="http://schemas.microsoft.com/office/drawing/2016/5/9/chartex" xmlns:cx4="http://schemas.microsoft.com/office/drawing/2016/5/10/chartex" xmlns:cx5="http://schemas.microsoft.com/office/drawing/2016/5/11/chartex" xmlns:cx6="http://schemas.microsoft.com/office/drawing/2016/5/12/chartex" xmlns:cx7="http://schemas.microsoft.com/office/drawing/2016/5/13/chartex" xmlns:cx8="http://schemas.microsoft.com/office/drawing/2016/5/14/chartex" xmlns:mc="http://schemas.openxmlformats.org/markup-compatibility/2006" xmlns:aink="http://schemas.microsoft.com/office/drawing/2016/ink" xmlns:am3d="http://schemas.microsoft.com/office/drawing/2017/model3d" xmlns:o="urn:schemas-microsoft-com:office:office" xmlns:r="http://schemas.openxmlformats.org/officeDocument/2006/relationships" xmlns:m="http://schemas.openxmlformats.org/officeDocument/2006/math" xmlns:v="urn:schemas-microsoft-com:vml" xmlns:wp14="http://schemas.microsoft.com/office/word/2010/wordprocessingDrawing" xmlns:wp="http://schemas.openxmlformats.org/drawingml/2006/wordprocessingDrawing" xmlns:w10="urn:schemas-microsoft-com:office:word" xmlns:w="http://schemas.openxmlformats.org/wordprocessingml/2006/main" xmlns:w14="http://schemas.microsoft.com/office/word/2010/wordml" xmlns:w15="http://schemas.microsoft.com/office/word/2012/wordml" xmlns:w16cex="http://schemas.microsoft.com/office/word/2018/wordml/cex" xmlns:w16cid="http://schemas.microsoft.com/office/word/2016/wordml/cid" xmlns:w16="http://schemas.microsoft.com/office/word/2018/wordml" xmlns:w16se="http://schemas.microsoft.com/office/word/2015/wordml/symex" xmlns:wpg="http://schemas.microsoft.com/office/word/2010/wordprocessingGroup" xmlns:wpi="http://schemas.microsoft.com/office/word/2010/wordprocessingInk" xmlns:wne="http://schemas.microsoft.com/office/word/2006/wordml" xmlns:wps="http://schemas.microsoft.com/office/word/2010/wordprocessingShape" mc:Ignorable="w14 w15 w16se w16cid w16 w16cex wp14">
+<w:endnotes xmlns:wpc="http://schemas.microsoft.com/office/word/2010/wordprocessingCanvas" xmlns:cx="http://schemas.microsoft.com/office/drawing/2014/chartex" xmlns:cx1="http://schemas.microsoft.com/office/drawing/2015/9/8/chartex" xmlns:cx2="http://schemas.microsoft.com/office/drawing/2015/10/21/chartex" xmlns:cx3="http://schemas.microsoft.com/office/drawing/2016/5/9/chartex" xmlns:cx4="http://schemas.microsoft.com/office/drawing/2016/5/10/chartex" xmlns:cx5="http://schemas.microsoft.com/office/drawing/2016/5/11/chartex" xmlns:cx6="http://schemas.microsoft.com/office/drawing/2016/5/12/chartex" xmlns:cx7="http://schemas.microsoft.com/office/drawing/2016/5/13/chartex" xmlns:cx8="http://schemas.microsoft.com/office/drawing/2016/5/14/chartex" xmlns:mc="http://schemas.openxmlformats.org/markup-compatibility/2006" xmlns:aink="http://schemas.microsoft.com/office/drawing/2016/ink" xmlns:am3d="http://schemas.microsoft.com/office/drawing/2017/model3d" xmlns:o="urn:schemas-microsoft-com:office:office" xmlns:r="http://schemas.openxmlformats.org/officeDocument/2006/relationships" xmlns:m="http://schemas.openxmlformats.org/officeDocument/2006/math" xmlns:v="urn:schemas-microsoft-com:vml" xmlns:wp14="http://schemas.microsoft.com/office/word/2010/wordprocessingDrawing" xmlns:wp="http://schemas.openxmlformats.org/drawingml/2006/wordprocessingDrawing" xmlns:w10="urn:schemas-microsoft-com:office:word" xmlns:w="http://schemas.openxmlformats.org/wordprocessingml/2006/main" xmlns:w14="http://schemas.microsoft.com/office/word/2010/wordml" xmlns:w15="http://schemas.microsoft.com/office/word/2012/wordml" xmlns:w16cex="http://schemas.microsoft.com/office/word/2018/wordml/cex" xmlns:w16cid="http://schemas.microsoft.com/office/word/2016/wordml/cid" xmlns:w16="http://schemas.microsoft.com/office/word/2018/wordml" xmlns:w16sdtdh="http://schemas.microsoft.com/office/word/2020/wordml/sdtdatahash" xmlns:w16se="http://schemas.microsoft.com/office/word/2015/wordml/symex" xmlns:wpg="http://schemas.microsoft.com/office/word/2010/wordprocessingGroup" xmlns:wpi="http://schemas.microsoft.com/office/word/2010/wordprocessingInk" xmlns:wne="http://schemas.microsoft.com/office/word/2006/wordml" xmlns:wps="http://schemas.microsoft.com/office/word/2010/wordprocessingShape" mc:Ignorable="w14 w15 w16se w16cid w16 w16cex w16sdtdh wp14">
   <w:endnote w:type="separator" w:id="-1">
     <w:p>
       <w:pPr>
@@ -17770,17 +18401,32 @@
 </file>
 
 <file path=word/footer1.xml><?xml version="1.0" encoding="utf-8"?>
-<w:ftr xmlns:wpc="http://schemas.microsoft.com/office/word/2010/wordprocessingCanvas" xmlns:cx="http://schemas.microsoft.com/office/drawing/2014/chartex" xmlns:cx1="http://schemas.microsoft.com/office/drawing/2015/9/8/chartex" xmlns:cx2="http://schemas.microsoft.com/office/drawing/2015/10/21/chartex" xmlns:cx3="http://schemas.microsoft.com/office/drawing/2016/5/9/chartex" xmlns:cx4="http://schemas.microsoft.com/office/drawing/2016/5/10/chartex" xmlns:cx5="http://schemas.microsoft.com/office/drawing/2016/5/11/chartex" xmlns:cx6="http://schemas.microsoft.com/office/drawing/2016/5/12/chartex" xmlns:cx7="http://schemas.microsoft.com/office/drawing/2016/5/13/chartex" xmlns:cx8="http://schemas.microsoft.com/office/drawing/2016/5/14/chartex" xmlns:mc="http://schemas.openxmlformats.org/markup-compatibility/2006" xmlns:aink="http://schemas.microsoft.com/office/drawing/2016/ink" xmlns:am3d="http://schemas.microsoft.com/office/drawing/2017/model3d" xmlns:o="urn:schemas-microsoft-com:office:office" xmlns:r="http://schemas.openxmlformats.org/officeDocument/2006/relationships" xmlns:m="http://schemas.openxmlformats.org/officeDocument/2006/math" xmlns:v="urn:schemas-microsoft-com:vml" xmlns:wp14="http://schemas.microsoft.com/office/word/2010/wordprocessingDrawing" xmlns:wp="http://schemas.openxmlformats.org/drawingml/2006/wordprocessingDrawing" xmlns:w10="urn:schemas-microsoft-com:office:word" xmlns:w="http://schemas.openxmlformats.org/wordprocessingml/2006/main" xmlns:w14="http://schemas.microsoft.com/office/word/2010/wordml" xmlns:w15="http://schemas.microsoft.com/office/word/2012/wordml" xmlns:w16cex="http://schemas.microsoft.com/office/word/2018/wordml/cex" xmlns:w16cid="http://schemas.microsoft.com/office/word/2016/wordml/cid" xmlns:w16="http://schemas.microsoft.com/office/word/2018/wordml" xmlns:w16se="http://schemas.microsoft.com/office/word/2015/wordml/symex" xmlns:wpg="http://schemas.microsoft.com/office/word/2010/wordprocessingGroup" xmlns:wpi="http://schemas.microsoft.com/office/word/2010/wordprocessingInk" xmlns:wne="http://schemas.microsoft.com/office/word/2006/wordml" xmlns:wps="http://schemas.microsoft.com/office/word/2010/wordprocessingShape" mc:Ignorable="w14 w15 w16se w16cid w16 w16cex wp14">
+<w:ftr xmlns:wpc="http://schemas.microsoft.com/office/word/2010/wordprocessingCanvas" xmlns:cx="http://schemas.microsoft.com/office/drawing/2014/chartex" xmlns:cx1="http://schemas.microsoft.com/office/drawing/2015/9/8/chartex" xmlns:cx2="http://schemas.microsoft.com/office/drawing/2015/10/21/chartex" xmlns:cx3="http://schemas.microsoft.com/office/drawing/2016/5/9/chartex" xmlns:cx4="http://schemas.microsoft.com/office/drawing/2016/5/10/chartex" xmlns:cx5="http://schemas.microsoft.com/office/drawing/2016/5/11/chartex" xmlns:cx6="http://schemas.microsoft.com/office/drawing/2016/5/12/chartex" xmlns:cx7="http://schemas.microsoft.com/office/drawing/2016/5/13/chartex" xmlns:cx8="http://schemas.microsoft.com/office/drawing/2016/5/14/chartex" xmlns:mc="http://schemas.openxmlformats.org/markup-compatibility/2006" xmlns:aink="http://schemas.microsoft.com/office/drawing/2016/ink" xmlns:am3d="http://schemas.microsoft.com/office/drawing/2017/model3d" xmlns:o="urn:schemas-microsoft-com:office:office" xmlns:r="http://schemas.openxmlformats.org/officeDocument/2006/relationships" xmlns:m="http://schemas.openxmlformats.org/officeDocument/2006/math" xmlns:v="urn:schemas-microsoft-com:vml" xmlns:wp14="http://schemas.microsoft.com/office/word/2010/wordprocessingDrawing" xmlns:wp="http://schemas.openxmlformats.org/drawingml/2006/wordprocessingDrawing" xmlns:w10="urn:schemas-microsoft-com:office:word" xmlns:w="http://schemas.openxmlformats.org/wordprocessingml/2006/main" xmlns:w14="http://schemas.microsoft.com/office/word/2010/wordml" xmlns:w15="http://schemas.microsoft.com/office/word/2012/wordml" xmlns:w16cex="http://schemas.microsoft.com/office/word/2018/wordml/cex" xmlns:w16cid="http://schemas.microsoft.com/office/word/2016/wordml/cid" xmlns:w16="http://schemas.microsoft.com/office/word/2018/wordml" xmlns:w16sdtdh="http://schemas.microsoft.com/office/word/2020/wordml/sdtdatahash" xmlns:w16se="http://schemas.microsoft.com/office/word/2015/wordml/symex" xmlns:wpg="http://schemas.microsoft.com/office/word/2010/wordprocessingGroup" xmlns:wpi="http://schemas.microsoft.com/office/word/2010/wordprocessingInk" xmlns:wne="http://schemas.microsoft.com/office/word/2006/wordml" xmlns:wps="http://schemas.microsoft.com/office/word/2010/wordprocessingShape" mc:Ignorable="w14 w15 w16se w16cid w16 w16cex w16sdtdh wp14">
   <w:p>
     <w:r>
-      <w:t>Revision date: 11/08/2020</w:t>
+      <w:t>Revision date: 1</w:t>
+    </w:r>
+    <w:r>
+      <w:t>9</w:t>
+    </w:r>
+    <w:r>
+      <w:t>/0</w:t>
+    </w:r>
+    <w:r>
+      <w:t>4</w:t>
+    </w:r>
+    <w:r>
+      <w:t>/202</w:t>
+    </w:r>
+    <w:r>
+      <w:t>1</w:t>
     </w:r>
   </w:p>
 </w:ftr>
 </file>
 
 <file path=word/footnotes.xml><?xml version="1.0" encoding="utf-8"?>
-<w:footnotes xmlns:wpc="http://schemas.microsoft.com/office/word/2010/wordprocessingCanvas" xmlns:cx="http://schemas.microsoft.com/office/drawing/2014/chartex" xmlns:cx1="http://schemas.microsoft.com/office/drawing/2015/9/8/chartex" xmlns:cx2="http://schemas.microsoft.com/office/drawing/2015/10/21/chartex" xmlns:cx3="http://schemas.microsoft.com/office/drawing/2016/5/9/chartex" xmlns:cx4="http://schemas.microsoft.com/office/drawing/2016/5/10/chartex" xmlns:cx5="http://schemas.microsoft.com/office/drawing/2016/5/11/chartex" xmlns:cx6="http://schemas.microsoft.com/office/drawing/2016/5/12/chartex" xmlns:cx7="http://schemas.microsoft.com/office/drawing/2016/5/13/chartex" xmlns:cx8="http://schemas.microsoft.com/office/drawing/2016/5/14/chartex" xmlns:mc="http://schemas.openxmlformats.org/markup-compatibility/2006" xmlns:aink="http://schemas.microsoft.com/office/drawing/2016/ink" xmlns:am3d="http://schemas.microsoft.com/office/drawing/2017/model3d" xmlns:o="urn:schemas-microsoft-com:office:office" xmlns:r="http://schemas.openxmlformats.org/officeDocument/2006/relationships" xmlns:m="http://schemas.openxmlformats.org/officeDocument/2006/math" xmlns:v="urn:schemas-microsoft-com:vml" xmlns:wp14="http://schemas.microsoft.com/office/word/2010/wordprocessingDrawing" xmlns:wp="http://schemas.openxmlformats.org/drawingml/2006/wordprocessingDrawing" xmlns:w10="urn:schemas-microsoft-com:office:word" xmlns:w="http://schemas.openxmlformats.org/wordprocessingml/2006/main" xmlns:w14="http://schemas.microsoft.com/office/word/2010/wordml" xmlns:w15="http://schemas.microsoft.com/office/word/2012/wordml" xmlns:w16cex="http://schemas.microsoft.com/office/word/2018/wordml/cex" xmlns:w16cid="http://schemas.microsoft.com/office/word/2016/wordml/cid" xmlns:w16="http://schemas.microsoft.com/office/word/2018/wordml" xmlns:w16se="http://schemas.microsoft.com/office/word/2015/wordml/symex" xmlns:wpg="http://schemas.microsoft.com/office/word/2010/wordprocessingGroup" xmlns:wpi="http://schemas.microsoft.com/office/word/2010/wordprocessingInk" xmlns:wne="http://schemas.microsoft.com/office/word/2006/wordml" xmlns:wps="http://schemas.microsoft.com/office/word/2010/wordprocessingShape" mc:Ignorable="w14 w15 w16se w16cid w16 w16cex wp14">
+<w:footnotes xmlns:wpc="http://schemas.microsoft.com/office/word/2010/wordprocessingCanvas" xmlns:cx="http://schemas.microsoft.com/office/drawing/2014/chartex" xmlns:cx1="http://schemas.microsoft.com/office/drawing/2015/9/8/chartex" xmlns:cx2="http://schemas.microsoft.com/office/drawing/2015/10/21/chartex" xmlns:cx3="http://schemas.microsoft.com/office/drawing/2016/5/9/chartex" xmlns:cx4="http://schemas.microsoft.com/office/drawing/2016/5/10/chartex" xmlns:cx5="http://schemas.microsoft.com/office/drawing/2016/5/11/chartex" xmlns:cx6="http://schemas.microsoft.com/office/drawing/2016/5/12/chartex" xmlns:cx7="http://schemas.microsoft.com/office/drawing/2016/5/13/chartex" xmlns:cx8="http://schemas.microsoft.com/office/drawing/2016/5/14/chartex" xmlns:mc="http://schemas.openxmlformats.org/markup-compatibility/2006" xmlns:aink="http://schemas.microsoft.com/office/drawing/2016/ink" xmlns:am3d="http://schemas.microsoft.com/office/drawing/2017/model3d" xmlns:o="urn:schemas-microsoft-com:office:office" xmlns:r="http://schemas.openxmlformats.org/officeDocument/2006/relationships" xmlns:m="http://schemas.openxmlformats.org/officeDocument/2006/math" xmlns:v="urn:schemas-microsoft-com:vml" xmlns:wp14="http://schemas.microsoft.com/office/word/2010/wordprocessingDrawing" xmlns:wp="http://schemas.openxmlformats.org/drawingml/2006/wordprocessingDrawing" xmlns:w10="urn:schemas-microsoft-com:office:word" xmlns:w="http://schemas.openxmlformats.org/wordprocessingml/2006/main" xmlns:w14="http://schemas.microsoft.com/office/word/2010/wordml" xmlns:w15="http://schemas.microsoft.com/office/word/2012/wordml" xmlns:w16cex="http://schemas.microsoft.com/office/word/2018/wordml/cex" xmlns:w16cid="http://schemas.microsoft.com/office/word/2016/wordml/cid" xmlns:w16="http://schemas.microsoft.com/office/word/2018/wordml" xmlns:w16sdtdh="http://schemas.microsoft.com/office/word/2020/wordml/sdtdatahash" xmlns:w16se="http://schemas.microsoft.com/office/word/2015/wordml/symex" xmlns:wpg="http://schemas.microsoft.com/office/word/2010/wordprocessingGroup" xmlns:wpi="http://schemas.microsoft.com/office/word/2010/wordprocessingInk" xmlns:wne="http://schemas.microsoft.com/office/word/2006/wordml" xmlns:wps="http://schemas.microsoft.com/office/word/2010/wordprocessingShape" mc:Ignorable="w14 w15 w16se w16cid w16 w16cex w16sdtdh wp14">
   <w:footnote w:type="separator" w:id="-1">
     <w:p>
       <w:pPr>
@@ -17855,7 +18501,7 @@
 </file>
 
 <file path=word/numbering.xml><?xml version="1.0" encoding="utf-8"?>
-<w:numbering xmlns:wpc="http://schemas.microsoft.com/office/word/2010/wordprocessingCanvas" xmlns:cx="http://schemas.microsoft.com/office/drawing/2014/chartex" xmlns:cx1="http://schemas.microsoft.com/office/drawing/2015/9/8/chartex" xmlns:cx2="http://schemas.microsoft.com/office/drawing/2015/10/21/chartex" xmlns:cx3="http://schemas.microsoft.com/office/drawing/2016/5/9/chartex" xmlns:cx4="http://schemas.microsoft.com/office/drawing/2016/5/10/chartex" xmlns:cx5="http://schemas.microsoft.com/office/drawing/2016/5/11/chartex" xmlns:cx6="http://schemas.microsoft.com/office/drawing/2016/5/12/chartex" xmlns:cx7="http://schemas.microsoft.com/office/drawing/2016/5/13/chartex" xmlns:cx8="http://schemas.microsoft.com/office/drawing/2016/5/14/chartex" xmlns:mc="http://schemas.openxmlformats.org/markup-compatibility/2006" xmlns:aink="http://schemas.microsoft.com/office/drawing/2016/ink" xmlns:am3d="http://schemas.microsoft.com/office/drawing/2017/model3d" xmlns:o="urn:schemas-microsoft-com:office:office" xmlns:r="http://schemas.openxmlformats.org/officeDocument/2006/relationships" xmlns:m="http://schemas.openxmlformats.org/officeDocument/2006/math" xmlns:v="urn:schemas-microsoft-com:vml" xmlns:wp14="http://schemas.microsoft.com/office/word/2010/wordprocessingDrawing" xmlns:wp="http://schemas.openxmlformats.org/drawingml/2006/wordprocessingDrawing" xmlns:w10="urn:schemas-microsoft-com:office:word" xmlns:w="http://schemas.openxmlformats.org/wordprocessingml/2006/main" xmlns:w14="http://schemas.microsoft.com/office/word/2010/wordml" xmlns:w15="http://schemas.microsoft.com/office/word/2012/wordml" xmlns:w16cex="http://schemas.microsoft.com/office/word/2018/wordml/cex" xmlns:w16cid="http://schemas.microsoft.com/office/word/2016/wordml/cid" xmlns:w16="http://schemas.microsoft.com/office/word/2018/wordml" xmlns:w16se="http://schemas.microsoft.com/office/word/2015/wordml/symex" xmlns:wpg="http://schemas.microsoft.com/office/word/2010/wordprocessingGroup" xmlns:wpi="http://schemas.microsoft.com/office/word/2010/wordprocessingInk" xmlns:wne="http://schemas.microsoft.com/office/word/2006/wordml" xmlns:wps="http://schemas.microsoft.com/office/word/2010/wordprocessingShape" mc:Ignorable="w14 w15 w16se w16cid w16 w16cex wp14">
+<w:numbering xmlns:wpc="http://schemas.microsoft.com/office/word/2010/wordprocessingCanvas" xmlns:cx="http://schemas.microsoft.com/office/drawing/2014/chartex" xmlns:cx1="http://schemas.microsoft.com/office/drawing/2015/9/8/chartex" xmlns:cx2="http://schemas.microsoft.com/office/drawing/2015/10/21/chartex" xmlns:cx3="http://schemas.microsoft.com/office/drawing/2016/5/9/chartex" xmlns:cx4="http://schemas.microsoft.com/office/drawing/2016/5/10/chartex" xmlns:cx5="http://schemas.microsoft.com/office/drawing/2016/5/11/chartex" xmlns:cx6="http://schemas.microsoft.com/office/drawing/2016/5/12/chartex" xmlns:cx7="http://schemas.microsoft.com/office/drawing/2016/5/13/chartex" xmlns:cx8="http://schemas.microsoft.com/office/drawing/2016/5/14/chartex" xmlns:mc="http://schemas.openxmlformats.org/markup-compatibility/2006" xmlns:aink="http://schemas.microsoft.com/office/drawing/2016/ink" xmlns:am3d="http://schemas.microsoft.com/office/drawing/2017/model3d" xmlns:o="urn:schemas-microsoft-com:office:office" xmlns:r="http://schemas.openxmlformats.org/officeDocument/2006/relationships" xmlns:m="http://schemas.openxmlformats.org/officeDocument/2006/math" xmlns:v="urn:schemas-microsoft-com:vml" xmlns:wp14="http://schemas.microsoft.com/office/word/2010/wordprocessingDrawing" xmlns:wp="http://schemas.openxmlformats.org/drawingml/2006/wordprocessingDrawing" xmlns:w10="urn:schemas-microsoft-com:office:word" xmlns:w="http://schemas.openxmlformats.org/wordprocessingml/2006/main" xmlns:w14="http://schemas.microsoft.com/office/word/2010/wordml" xmlns:w15="http://schemas.microsoft.com/office/word/2012/wordml" xmlns:w16cex="http://schemas.microsoft.com/office/word/2018/wordml/cex" xmlns:w16cid="http://schemas.microsoft.com/office/word/2016/wordml/cid" xmlns:w16="http://schemas.microsoft.com/office/word/2018/wordml" xmlns:w16sdtdh="http://schemas.microsoft.com/office/word/2020/wordml/sdtdatahash" xmlns:w16se="http://schemas.microsoft.com/office/word/2015/wordml/symex" xmlns:wpg="http://schemas.microsoft.com/office/word/2010/wordprocessingGroup" xmlns:wpi="http://schemas.microsoft.com/office/word/2010/wordprocessingInk" xmlns:wne="http://schemas.microsoft.com/office/word/2006/wordml" xmlns:wps="http://schemas.microsoft.com/office/word/2010/wordprocessingShape" mc:Ignorable="w14 w15 w16se w16cid w16 w16cex w16sdtdh wp14">
   <w:abstractNum w:abstractNumId="0" w15:restartNumberingAfterBreak="0">
     <w:nsid w:val="22D16CB3"/>
     <w:multiLevelType w:val="multilevel"/>
@@ -18510,7 +19156,7 @@
 </file>
 
 <file path=word/styles.xml><?xml version="1.0" encoding="utf-8"?>
-<w:styles xmlns:mc="http://schemas.openxmlformats.org/markup-compatibility/2006" xmlns:r="http://schemas.openxmlformats.org/officeDocument/2006/relationships" xmlns:w="http://schemas.openxmlformats.org/wordprocessingml/2006/main" xmlns:w14="http://schemas.microsoft.com/office/word/2010/wordml" xmlns:w15="http://schemas.microsoft.com/office/word/2012/wordml" xmlns:w16cex="http://schemas.microsoft.com/office/word/2018/wordml/cex" xmlns:w16cid="http://schemas.microsoft.com/office/word/2016/wordml/cid" xmlns:w16="http://schemas.microsoft.com/office/word/2018/wordml" xmlns:w16se="http://schemas.microsoft.com/office/word/2015/wordml/symex" mc:Ignorable="w14 w15 w16se w16cid w16 w16cex">
+<w:styles xmlns:mc="http://schemas.openxmlformats.org/markup-compatibility/2006" xmlns:r="http://schemas.openxmlformats.org/officeDocument/2006/relationships" xmlns:w="http://schemas.openxmlformats.org/wordprocessingml/2006/main" xmlns:w14="http://schemas.microsoft.com/office/word/2010/wordml" xmlns:w15="http://schemas.microsoft.com/office/word/2012/wordml" xmlns:w16cex="http://schemas.microsoft.com/office/word/2018/wordml/cex" xmlns:w16cid="http://schemas.microsoft.com/office/word/2016/wordml/cid" xmlns:w16="http://schemas.microsoft.com/office/word/2018/wordml" xmlns:w16sdtdh="http://schemas.microsoft.com/office/word/2020/wordml/sdtdatahash" xmlns:w16se="http://schemas.microsoft.com/office/word/2015/wordml/symex" mc:Ignorable="w14 w15 w16se w16cid w16 w16cex w16sdtdh">
   <w:docDefaults>
     <w:rPrDefault>
       <w:rPr>

</xml_diff>